<commit_message>
added some more stuff to final notes
</commit_message>
<xml_diff>
--- a/week_10/Operating_Systems_Final_Notes.docx
+++ b/week_10/Operating_Systems_Final_Notes.docx
@@ -7,6 +7,13 @@
         <w:tblStyle w:val="TableGrid"/>
         <w:tblW w:w="12055" w:type="dxa"/>
         <w:tblInd w:w="-1350" w:type="dxa"/>
+        <w:tblBorders>
+          <w:top w:val="none" w:sz="0" w:space="0" w:color="auto"/>
+          <w:left w:val="none" w:sz="0" w:space="0" w:color="auto"/>
+          <w:bottom w:val="none" w:sz="0" w:space="0" w:color="auto"/>
+          <w:right w:val="none" w:sz="0" w:space="0" w:color="auto"/>
+          <w:insideV w:val="none" w:sz="0" w:space="0" w:color="auto"/>
+        </w:tblBorders>
         <w:tblLook w:val="04A0" w:firstRow="1" w:lastRow="0" w:firstColumn="1" w:lastColumn="0" w:noHBand="0" w:noVBand="1"/>
       </w:tblPr>
       <w:tblGrid>
@@ -14,30 +21,26 @@
         <w:gridCol w:w="5850"/>
       </w:tblGrid>
       <w:tr>
+        <w:trPr>
+          <w:trHeight w:val="15560"/>
+        </w:trPr>
         <w:tc>
           <w:tcPr>
             <w:tcW w:w="6205" w:type="dxa"/>
           </w:tcPr>
           <w:p>
             <w:pPr>
-              <w:pStyle w:val="ListParagraph"/>
-              <w:numPr>
-                <w:ilvl w:val="0"/>
-                <w:numId w:val="1"/>
-              </w:numPr>
-              <w:ind w:right="-20"/>
-              <w:rPr>
-                <w:rFonts w:asciiTheme="majorHAnsi" w:hAnsiTheme="majorHAnsi" w:cstheme="majorHAnsi"/>
-                <w:sz w:val="12"/>
-                <w:szCs w:val="12"/>
-              </w:rPr>
-            </w:pPr>
-            <w:r>
-              <w:rPr>
-                <w:rFonts w:asciiTheme="majorHAnsi" w:hAnsiTheme="majorHAnsi" w:cstheme="majorHAnsi"/>
+              <w:ind w:right="-20"/>
+              <w:jc w:val="both"/>
+              <w:rPr>
+                <w:rFonts w:asciiTheme="majorHAnsi" w:hAnsiTheme="majorHAnsi" w:cstheme="majorHAnsi"/>
+                <w:sz w:val="12"/>
+                <w:szCs w:val="12"/>
+              </w:rPr>
+            </w:pPr>
+            <w:r>
+              <w:rPr>
                 <w:noProof/>
-                <w:sz w:val="12"/>
-                <w:szCs w:val="12"/>
               </w:rPr>
               <w:drawing>
                 <wp:anchor distT="0" distB="0" distL="114300" distR="114300" simplePos="0" relativeHeight="251665408" behindDoc="0" locked="0" layoutInCell="1" allowOverlap="1" wp14:anchorId="4ABB4DDB" wp14:editId="0EA6968A">
@@ -140,12 +143,8 @@
           </w:p>
           <w:p>
             <w:pPr>
-              <w:pStyle w:val="ListParagraph"/>
-              <w:numPr>
-                <w:ilvl w:val="0"/>
-                <w:numId w:val="1"/>
-              </w:numPr>
-              <w:ind w:right="-20"/>
+              <w:ind w:right="-20"/>
+              <w:jc w:val="both"/>
               <w:rPr>
                 <w:rFonts w:asciiTheme="majorHAnsi" w:hAnsiTheme="majorHAnsi" w:cstheme="majorHAnsi"/>
                 <w:sz w:val="12"/>
@@ -205,12 +204,8 @@
           </w:p>
           <w:p>
             <w:pPr>
-              <w:pStyle w:val="ListParagraph"/>
-              <w:numPr>
-                <w:ilvl w:val="0"/>
-                <w:numId w:val="1"/>
-              </w:numPr>
-              <w:ind w:right="-20"/>
+              <w:ind w:right="-20"/>
+              <w:jc w:val="both"/>
               <w:rPr>
                 <w:rFonts w:asciiTheme="majorHAnsi" w:hAnsiTheme="majorHAnsi" w:cstheme="majorHAnsi"/>
                 <w:sz w:val="12"/>
@@ -237,12 +232,8 @@
           </w:p>
           <w:p>
             <w:pPr>
-              <w:pStyle w:val="ListParagraph"/>
-              <w:numPr>
-                <w:ilvl w:val="0"/>
-                <w:numId w:val="1"/>
-              </w:numPr>
-              <w:ind w:right="-20"/>
+              <w:ind w:right="-20"/>
+              <w:jc w:val="both"/>
               <w:rPr>
                 <w:rFonts w:asciiTheme="majorHAnsi" w:hAnsiTheme="majorHAnsi" w:cstheme="majorHAnsi"/>
                 <w:sz w:val="12"/>
@@ -269,58 +260,72 @@
           </w:p>
           <w:p>
             <w:pPr>
-              <w:pStyle w:val="ListParagraph"/>
-              <w:numPr>
-                <w:ilvl w:val="0"/>
-                <w:numId w:val="1"/>
-              </w:numPr>
-              <w:ind w:right="-20"/>
-              <w:rPr>
-                <w:rFonts w:asciiTheme="majorHAnsi" w:hAnsiTheme="majorHAnsi" w:cstheme="majorHAnsi"/>
-                <w:sz w:val="12"/>
-                <w:szCs w:val="12"/>
-              </w:rPr>
-            </w:pPr>
-            <w:r>
-              <w:rPr>
-                <w:rFonts w:asciiTheme="majorHAnsi" w:hAnsiTheme="majorHAnsi" w:cstheme="majorHAnsi"/>
-                <w:sz w:val="12"/>
-                <w:szCs w:val="12"/>
-              </w:rPr>
-              <w:t>Monitors ARE practiced in the modern programming languages.</w:t>
-            </w:r>
-          </w:p>
-          <w:p>
-            <w:pPr>
-              <w:pStyle w:val="ListParagraph"/>
-              <w:numPr>
-                <w:ilvl w:val="0"/>
-                <w:numId w:val="1"/>
-              </w:numPr>
-              <w:ind w:right="-20"/>
-              <w:rPr>
-                <w:rFonts w:asciiTheme="majorHAnsi" w:hAnsiTheme="majorHAnsi" w:cstheme="majorHAnsi"/>
-                <w:sz w:val="12"/>
-                <w:szCs w:val="12"/>
-              </w:rPr>
-            </w:pPr>
-            <w:r>
-              <w:rPr>
-                <w:rFonts w:asciiTheme="majorHAnsi" w:hAnsiTheme="majorHAnsi" w:cstheme="majorHAnsi"/>
-                <w:sz w:val="12"/>
-                <w:szCs w:val="12"/>
-              </w:rPr>
-              <w:t>If a resource-allocation graph has a cycle, it does NOT necessarily mean the system must be in a deadlocked state.</w:t>
-            </w:r>
-          </w:p>
-          <w:p>
-            <w:pPr>
-              <w:pStyle w:val="ListParagraph"/>
-              <w:numPr>
-                <w:ilvl w:val="0"/>
-                <w:numId w:val="1"/>
-              </w:numPr>
-              <w:ind w:right="-20"/>
+              <w:ind w:right="-20"/>
+              <w:jc w:val="both"/>
+              <w:rPr>
+                <w:rFonts w:asciiTheme="majorHAnsi" w:hAnsiTheme="majorHAnsi" w:cstheme="majorHAnsi"/>
+                <w:sz w:val="12"/>
+                <w:szCs w:val="12"/>
+              </w:rPr>
+            </w:pPr>
+            <w:r>
+              <w:rPr>
+                <w:rFonts w:asciiTheme="majorHAnsi" w:hAnsiTheme="majorHAnsi" w:cstheme="majorHAnsi"/>
+                <w:b/>
+                <w:sz w:val="12"/>
+                <w:szCs w:val="12"/>
+              </w:rPr>
+              <w:t>Monitors</w:t>
+            </w:r>
+            <w:r>
+              <w:rPr>
+                <w:rFonts w:asciiTheme="majorHAnsi" w:hAnsiTheme="majorHAnsi" w:cstheme="majorHAnsi"/>
+                <w:sz w:val="12"/>
+                <w:szCs w:val="12"/>
+              </w:rPr>
+              <w:t xml:space="preserve"> ARE practiced in the modern programming languages.</w:t>
+            </w:r>
+          </w:p>
+          <w:p>
+            <w:pPr>
+              <w:ind w:right="-20"/>
+              <w:jc w:val="both"/>
+              <w:rPr>
+                <w:rFonts w:asciiTheme="majorHAnsi" w:hAnsiTheme="majorHAnsi" w:cstheme="majorHAnsi"/>
+                <w:sz w:val="12"/>
+                <w:szCs w:val="12"/>
+              </w:rPr>
+            </w:pPr>
+            <w:r>
+              <w:rPr>
+                <w:rFonts w:asciiTheme="majorHAnsi" w:hAnsiTheme="majorHAnsi" w:cstheme="majorHAnsi"/>
+                <w:sz w:val="12"/>
+                <w:szCs w:val="12"/>
+              </w:rPr>
+              <w:t xml:space="preserve">If a </w:t>
+            </w:r>
+            <w:r>
+              <w:rPr>
+                <w:rFonts w:asciiTheme="majorHAnsi" w:hAnsiTheme="majorHAnsi" w:cstheme="majorHAnsi"/>
+                <w:b/>
+                <w:sz w:val="12"/>
+                <w:szCs w:val="12"/>
+              </w:rPr>
+              <w:t>resource-allocation graph</w:t>
+            </w:r>
+            <w:r>
+              <w:rPr>
+                <w:rFonts w:asciiTheme="majorHAnsi" w:hAnsiTheme="majorHAnsi" w:cstheme="majorHAnsi"/>
+                <w:sz w:val="12"/>
+                <w:szCs w:val="12"/>
+              </w:rPr>
+              <w:t xml:space="preserve"> has a cycle, it does NOT necessarily mean the system must be in a deadlocked state.</w:t>
+            </w:r>
+          </w:p>
+          <w:p>
+            <w:pPr>
+              <w:ind w:right="-20"/>
+              <w:jc w:val="both"/>
               <w:rPr>
                 <w:rFonts w:asciiTheme="majorHAnsi" w:hAnsiTheme="majorHAnsi" w:cstheme="majorHAnsi"/>
                 <w:sz w:val="12"/>
@@ -338,25 +343,30 @@
           </w:p>
           <w:p>
             <w:pPr>
-              <w:pStyle w:val="ListParagraph"/>
-              <w:numPr>
-                <w:ilvl w:val="0"/>
-                <w:numId w:val="1"/>
-              </w:numPr>
-              <w:ind w:right="-20"/>
-              <w:rPr>
-                <w:rFonts w:asciiTheme="majorHAnsi" w:hAnsiTheme="majorHAnsi" w:cstheme="majorHAnsi"/>
-                <w:sz w:val="12"/>
-                <w:szCs w:val="12"/>
-              </w:rPr>
-            </w:pPr>
-            <w:r>
-              <w:rPr>
-                <w:rFonts w:asciiTheme="majorHAnsi" w:hAnsiTheme="majorHAnsi" w:cstheme="majorHAnsi"/>
-                <w:sz w:val="12"/>
-                <w:szCs w:val="12"/>
-              </w:rPr>
-              <w:t xml:space="preserve">The banker's algorithm IS useful in a system with multiple instances of </w:t>
+              <w:ind w:right="-20"/>
+              <w:jc w:val="both"/>
+              <w:rPr>
+                <w:rFonts w:asciiTheme="majorHAnsi" w:hAnsiTheme="majorHAnsi" w:cstheme="majorHAnsi"/>
+                <w:sz w:val="12"/>
+                <w:szCs w:val="12"/>
+              </w:rPr>
+            </w:pPr>
+            <w:r>
+              <w:rPr>
+                <w:rFonts w:asciiTheme="majorHAnsi" w:hAnsiTheme="majorHAnsi" w:cstheme="majorHAnsi"/>
+                <w:b/>
+                <w:sz w:val="12"/>
+                <w:szCs w:val="12"/>
+              </w:rPr>
+              <w:t>The banker's algorithm</w:t>
+            </w:r>
+            <w:r>
+              <w:rPr>
+                <w:rFonts w:asciiTheme="majorHAnsi" w:hAnsiTheme="majorHAnsi" w:cstheme="majorHAnsi"/>
+                <w:sz w:val="12"/>
+                <w:szCs w:val="12"/>
+              </w:rPr>
+              <w:t xml:space="preserve"> IS useful in a system with multiple instances of </w:t>
             </w:r>
             <w:r>
               <w:rPr>
@@ -377,12 +387,8 @@
           </w:p>
           <w:p>
             <w:pPr>
-              <w:pStyle w:val="ListParagraph"/>
-              <w:numPr>
-                <w:ilvl w:val="0"/>
-                <w:numId w:val="1"/>
-              </w:numPr>
-              <w:ind w:right="-20"/>
+              <w:ind w:right="-20"/>
+              <w:jc w:val="both"/>
               <w:rPr>
                 <w:rFonts w:asciiTheme="majorHAnsi" w:hAnsiTheme="majorHAnsi" w:cstheme="majorHAnsi"/>
                 <w:sz w:val="12"/>
@@ -458,12 +464,8 @@
           </w:p>
           <w:p>
             <w:pPr>
-              <w:pStyle w:val="ListParagraph"/>
-              <w:numPr>
-                <w:ilvl w:val="0"/>
-                <w:numId w:val="1"/>
-              </w:numPr>
-              <w:ind w:right="-20"/>
+              <w:ind w:right="-20"/>
+              <w:jc w:val="both"/>
               <w:rPr>
                 <w:rFonts w:asciiTheme="majorHAnsi" w:hAnsiTheme="majorHAnsi" w:cstheme="majorHAnsi"/>
                 <w:sz w:val="12"/>
@@ -490,12 +492,8 @@
           </w:p>
           <w:p>
             <w:pPr>
-              <w:pStyle w:val="ListParagraph"/>
-              <w:numPr>
-                <w:ilvl w:val="0"/>
-                <w:numId w:val="1"/>
-              </w:numPr>
-              <w:ind w:right="-20"/>
+              <w:ind w:right="-20"/>
+              <w:jc w:val="both"/>
               <w:rPr>
                 <w:rFonts w:asciiTheme="majorHAnsi" w:hAnsiTheme="majorHAnsi" w:cstheme="majorHAnsi"/>
                 <w:sz w:val="12"/>
@@ -531,12 +529,8 @@
           </w:p>
           <w:p>
             <w:pPr>
-              <w:pStyle w:val="ListParagraph"/>
-              <w:numPr>
-                <w:ilvl w:val="0"/>
-                <w:numId w:val="1"/>
-              </w:numPr>
-              <w:ind w:right="-20"/>
+              <w:ind w:right="-20"/>
+              <w:jc w:val="both"/>
               <w:rPr>
                 <w:rFonts w:asciiTheme="majorHAnsi" w:hAnsiTheme="majorHAnsi" w:cstheme="majorHAnsi"/>
                 <w:sz w:val="12"/>
@@ -563,12 +557,8 @@
           </w:p>
           <w:p>
             <w:pPr>
-              <w:pStyle w:val="ListParagraph"/>
-              <w:numPr>
-                <w:ilvl w:val="0"/>
-                <w:numId w:val="1"/>
-              </w:numPr>
-              <w:ind w:right="-20"/>
+              <w:ind w:right="-20"/>
+              <w:jc w:val="both"/>
               <w:rPr>
                 <w:rFonts w:asciiTheme="majorHAnsi" w:hAnsiTheme="majorHAnsi" w:cstheme="majorHAnsi"/>
                 <w:sz w:val="12"/>
@@ -595,12 +585,8 @@
           </w:p>
           <w:p>
             <w:pPr>
-              <w:pStyle w:val="ListParagraph"/>
-              <w:numPr>
-                <w:ilvl w:val="0"/>
-                <w:numId w:val="1"/>
-              </w:numPr>
-              <w:ind w:right="-20"/>
+              <w:ind w:right="-20"/>
+              <w:jc w:val="both"/>
               <w:rPr>
                 <w:rFonts w:asciiTheme="majorHAnsi" w:hAnsiTheme="majorHAnsi" w:cstheme="majorHAnsi"/>
                 <w:sz w:val="12"/>
@@ -627,12 +613,8 @@
           </w:p>
           <w:p>
             <w:pPr>
-              <w:pStyle w:val="ListParagraph"/>
-              <w:numPr>
-                <w:ilvl w:val="0"/>
-                <w:numId w:val="1"/>
-              </w:numPr>
-              <w:ind w:right="-20"/>
+              <w:ind w:right="-20"/>
+              <w:jc w:val="both"/>
               <w:rPr>
                 <w:rFonts w:asciiTheme="majorHAnsi" w:hAnsiTheme="majorHAnsi" w:cstheme="majorHAnsi"/>
                 <w:sz w:val="12"/>
@@ -667,12 +649,8 @@
           </w:p>
           <w:p>
             <w:pPr>
-              <w:pStyle w:val="ListParagraph"/>
-              <w:numPr>
-                <w:ilvl w:val="0"/>
-                <w:numId w:val="1"/>
-              </w:numPr>
-              <w:ind w:right="-20"/>
+              <w:ind w:right="-20"/>
+              <w:jc w:val="both"/>
               <w:rPr>
                 <w:rFonts w:asciiTheme="majorHAnsi" w:hAnsiTheme="majorHAnsi" w:cstheme="majorHAnsi"/>
                 <w:sz w:val="12"/>
@@ -717,12 +695,8 @@
           </w:p>
           <w:p>
             <w:pPr>
-              <w:pStyle w:val="ListParagraph"/>
-              <w:numPr>
-                <w:ilvl w:val="0"/>
-                <w:numId w:val="1"/>
-              </w:numPr>
-              <w:ind w:right="-20"/>
+              <w:ind w:right="-20"/>
+              <w:jc w:val="both"/>
               <w:rPr>
                 <w:rFonts w:asciiTheme="majorHAnsi" w:hAnsiTheme="majorHAnsi" w:cstheme="majorHAnsi"/>
                 <w:sz w:val="12"/>
@@ -749,12 +723,8 @@
           </w:p>
           <w:p>
             <w:pPr>
-              <w:pStyle w:val="ListParagraph"/>
-              <w:numPr>
-                <w:ilvl w:val="0"/>
-                <w:numId w:val="1"/>
-              </w:numPr>
-              <w:ind w:right="-20"/>
+              <w:ind w:right="-20"/>
+              <w:jc w:val="both"/>
               <w:rPr>
                 <w:rFonts w:asciiTheme="majorHAnsi" w:hAnsiTheme="majorHAnsi" w:cstheme="majorHAnsi"/>
                 <w:sz w:val="12"/>
@@ -781,12 +751,8 @@
           </w:p>
           <w:p>
             <w:pPr>
-              <w:pStyle w:val="ListParagraph"/>
-              <w:numPr>
-                <w:ilvl w:val="0"/>
-                <w:numId w:val="1"/>
-              </w:numPr>
-              <w:ind w:right="-20"/>
+              <w:ind w:right="-20"/>
+              <w:jc w:val="both"/>
               <w:rPr>
                 <w:rFonts w:asciiTheme="majorHAnsi" w:hAnsiTheme="majorHAnsi" w:cstheme="majorHAnsi"/>
                 <w:b/>
@@ -814,105 +780,29 @@
           </w:p>
           <w:p>
             <w:pPr>
-              <w:pStyle w:val="ListParagraph"/>
-              <w:numPr>
-                <w:ilvl w:val="0"/>
-                <w:numId w:val="1"/>
-              </w:numPr>
-              <w:ind w:right="-20"/>
-              <w:rPr>
-                <w:rFonts w:asciiTheme="majorHAnsi" w:hAnsiTheme="majorHAnsi" w:cstheme="majorHAnsi"/>
-                <w:b/>
-                <w:sz w:val="12"/>
-                <w:szCs w:val="12"/>
-              </w:rPr>
-            </w:pPr>
-            <w:r>
-              <w:rPr>
-                <w:rFonts w:asciiTheme="majorHAnsi" w:eastAsia="Times New Roman" w:hAnsiTheme="majorHAnsi" w:cstheme="majorHAnsi"/>
-                <w:b/>
-                <w:sz w:val="12"/>
-                <w:szCs w:val="12"/>
-              </w:rPr>
-              <w:t>Process P0 and P1 set to 1:</w:t>
-            </w:r>
-            <w:r>
-              <w:rPr>
-                <w:rFonts w:asciiTheme="majorHAnsi" w:eastAsia="Times New Roman" w:hAnsiTheme="majorHAnsi" w:cstheme="majorHAnsi"/>
-                <w:sz w:val="12"/>
-                <w:szCs w:val="12"/>
-              </w:rPr>
-              <w:t xml:space="preserve"> The implementation of a semaphore with a waiting queue may result in a situation where two or more processes are waiting indefinitely for an event that can be caused only by one of the waiting processes. The event in question is the execution of a </w:t>
-            </w:r>
-            <w:proofErr w:type="gramStart"/>
-            <w:r>
-              <w:rPr>
-                <w:rFonts w:asciiTheme="majorHAnsi" w:eastAsia="Times New Roman" w:hAnsiTheme="majorHAnsi" w:cstheme="majorHAnsi"/>
-                <w:sz w:val="12"/>
-                <w:szCs w:val="12"/>
-              </w:rPr>
-              <w:t>signal(</w:t>
-            </w:r>
-            <w:proofErr w:type="gramEnd"/>
-            <w:r>
-              <w:rPr>
-                <w:rFonts w:asciiTheme="majorHAnsi" w:eastAsia="Times New Roman" w:hAnsiTheme="majorHAnsi" w:cstheme="majorHAnsi"/>
-                <w:sz w:val="12"/>
-                <w:szCs w:val="12"/>
-              </w:rPr>
-              <w:t xml:space="preserve">) operation. When such a state is reached, these processes are said to be deadlocked. </w:t>
-            </w:r>
-            <w:r>
-              <w:rPr>
-                <w:rFonts w:asciiTheme="majorHAnsi" w:eastAsia="Times New Roman" w:hAnsiTheme="majorHAnsi" w:cstheme="majorHAnsi"/>
-                <w:b/>
-                <w:sz w:val="12"/>
-                <w:szCs w:val="12"/>
-              </w:rPr>
-              <w:t xml:space="preserve">Resource-Allocation Graph </w:t>
-            </w:r>
-            <w:r>
-              <w:rPr>
-                <w:rFonts w:asciiTheme="majorHAnsi" w:eastAsia="Times New Roman" w:hAnsiTheme="majorHAnsi" w:cstheme="majorHAnsi"/>
-                <w:b/>
-                <w:sz w:val="12"/>
-                <w:szCs w:val="12"/>
-              </w:rPr>
-              <w:sym w:font="Wingdings" w:char="F0E0"/>
-            </w:r>
-          </w:p>
-          <w:p>
-            <w:pPr>
-              <w:pStyle w:val="ListParagraph"/>
-              <w:numPr>
-                <w:ilvl w:val="0"/>
-                <w:numId w:val="1"/>
-              </w:numPr>
-              <w:ind w:right="-20"/>
-              <w:rPr>
-                <w:rFonts w:asciiTheme="majorHAnsi" w:hAnsiTheme="majorHAnsi" w:cstheme="majorHAnsi"/>
-                <w:sz w:val="12"/>
-                <w:szCs w:val="12"/>
-              </w:rPr>
-            </w:pPr>
-            <w:r>
-              <w:rPr>
-                <w:rFonts w:asciiTheme="majorHAnsi" w:hAnsiTheme="majorHAnsi" w:cstheme="majorHAnsi"/>
+              <w:ind w:right="-20"/>
+              <w:jc w:val="both"/>
+              <w:rPr>
+                <w:rFonts w:asciiTheme="majorHAnsi" w:eastAsia="Times New Roman" w:hAnsiTheme="majorHAnsi" w:cstheme="majorHAnsi"/>
+                <w:sz w:val="12"/>
+                <w:szCs w:val="12"/>
+              </w:rPr>
+            </w:pPr>
+            <w:r>
+              <w:rPr>
                 <w:noProof/>
-                <w:sz w:val="12"/>
-                <w:szCs w:val="12"/>
               </w:rPr>
               <w:drawing>
-                <wp:anchor distT="0" distB="0" distL="114300" distR="114300" simplePos="0" relativeHeight="251658240" behindDoc="0" locked="0" layoutInCell="1" allowOverlap="1" wp14:anchorId="2D2AD247" wp14:editId="5ED1B5F3">
+                <wp:anchor distT="0" distB="0" distL="114300" distR="114300" simplePos="0" relativeHeight="251658240" behindDoc="0" locked="0" layoutInCell="1" allowOverlap="1" wp14:anchorId="4C76E10A" wp14:editId="07A42503">
                   <wp:simplePos x="0" y="0"/>
                   <wp:positionH relativeFrom="column">
-                    <wp:posOffset>1887220</wp:posOffset>
+                    <wp:posOffset>2051050</wp:posOffset>
                   </wp:positionH>
                   <wp:positionV relativeFrom="page">
-                    <wp:posOffset>3252470</wp:posOffset>
+                    <wp:posOffset>3251835</wp:posOffset>
                   </wp:positionV>
-                  <wp:extent cx="1973580" cy="1558925"/>
-                  <wp:effectExtent l="0" t="0" r="7620" b="3175"/>
+                  <wp:extent cx="1807210" cy="1558925"/>
+                  <wp:effectExtent l="0" t="0" r="2540" b="3175"/>
                   <wp:wrapSquare wrapText="bothSides"/>
                   <wp:docPr id="1" name="Picture 1"/>
                   <wp:cNvGraphicFramePr>
@@ -940,7 +830,7 @@
                         <pic:spPr>
                           <a:xfrm>
                             <a:off x="0" y="0"/>
-                            <a:ext cx="1973580" cy="1558925"/>
+                            <a:ext cx="1807210" cy="1558925"/>
                           </a:xfrm>
                           <a:prstGeom prst="rect">
                             <a:avLst/>
@@ -957,228 +847,264 @@
             </w:r>
             <w:r>
               <w:rPr>
-                <w:rFonts w:asciiTheme="majorHAnsi" w:eastAsia="Times New Roman" w:hAnsiTheme="majorHAnsi" w:cstheme="majorHAnsi"/>
-                <w:sz w:val="12"/>
-                <w:szCs w:val="12"/>
-              </w:rPr>
-              <w:t xml:space="preserve">Given the definition of a </w:t>
-            </w:r>
-            <w:r>
-              <w:rPr>
-                <w:rFonts w:asciiTheme="majorHAnsi" w:eastAsia="Times New Roman" w:hAnsiTheme="majorHAnsi" w:cstheme="majorHAnsi"/>
-                <w:b/>
-                <w:sz w:val="12"/>
-                <w:szCs w:val="12"/>
-              </w:rPr>
-              <w:t>resource-allocation graph</w:t>
-            </w:r>
-            <w:r>
-              <w:rPr>
-                <w:rFonts w:asciiTheme="majorHAnsi" w:eastAsia="Times New Roman" w:hAnsiTheme="majorHAnsi" w:cstheme="majorHAnsi"/>
-                <w:sz w:val="12"/>
-                <w:szCs w:val="12"/>
-              </w:rPr>
-              <w:t>, it can be shown that, if</w:t>
-            </w:r>
-            <w:r>
-              <w:rPr>
-                <w:rFonts w:asciiTheme="majorHAnsi" w:eastAsia="Times New Roman" w:hAnsiTheme="majorHAnsi" w:cstheme="majorHAnsi"/>
-                <w:sz w:val="12"/>
-                <w:szCs w:val="12"/>
-              </w:rPr>
-              <w:t xml:space="preserve"> </w:t>
-            </w:r>
-            <w:r>
-              <w:rPr>
-                <w:rFonts w:asciiTheme="majorHAnsi" w:eastAsia="Times New Roman" w:hAnsiTheme="majorHAnsi" w:cstheme="majorHAnsi"/>
-                <w:sz w:val="12"/>
-                <w:szCs w:val="12"/>
-              </w:rPr>
-              <w:t>the graph contains no cycles, then no process in the system is deadlocked. If</w:t>
-            </w:r>
-            <w:r>
-              <w:rPr>
-                <w:rFonts w:asciiTheme="majorHAnsi" w:eastAsia="Times New Roman" w:hAnsiTheme="majorHAnsi" w:cstheme="majorHAnsi"/>
-                <w:sz w:val="12"/>
-                <w:szCs w:val="12"/>
-              </w:rPr>
-              <w:t xml:space="preserve"> </w:t>
-            </w:r>
-            <w:r>
-              <w:rPr>
-                <w:rFonts w:asciiTheme="majorHAnsi" w:eastAsia="Times New Roman" w:hAnsiTheme="majorHAnsi" w:cstheme="majorHAnsi"/>
-                <w:sz w:val="12"/>
-                <w:szCs w:val="12"/>
-              </w:rPr>
-              <w:t>the graph does contain a cycle, then a deadlock may exist.</w:t>
-            </w:r>
-            <w:r>
-              <w:rPr>
-                <w:rFonts w:asciiTheme="majorHAnsi" w:eastAsia="Times New Roman" w:hAnsiTheme="majorHAnsi" w:cstheme="majorHAnsi"/>
-                <w:sz w:val="12"/>
-                <w:szCs w:val="12"/>
-              </w:rPr>
-              <w:t xml:space="preserve"> </w:t>
-            </w:r>
-            <w:r>
-              <w:rPr>
-                <w:rFonts w:asciiTheme="majorHAnsi" w:eastAsia="Times New Roman" w:hAnsiTheme="majorHAnsi" w:cstheme="majorHAnsi"/>
-                <w:sz w:val="12"/>
-                <w:szCs w:val="12"/>
-              </w:rPr>
-              <w:t>If each resource type has exactly one instance, then a cycle implies that a</w:t>
-            </w:r>
-            <w:r>
-              <w:rPr>
-                <w:rFonts w:asciiTheme="majorHAnsi" w:eastAsia="Times New Roman" w:hAnsiTheme="majorHAnsi" w:cstheme="majorHAnsi"/>
-                <w:sz w:val="12"/>
-                <w:szCs w:val="12"/>
-              </w:rPr>
-              <w:t xml:space="preserve"> </w:t>
-            </w:r>
-            <w:r>
-              <w:rPr>
-                <w:rFonts w:asciiTheme="majorHAnsi" w:eastAsia="Times New Roman" w:hAnsiTheme="majorHAnsi" w:cstheme="majorHAnsi"/>
-                <w:sz w:val="12"/>
-                <w:szCs w:val="12"/>
-              </w:rPr>
-              <w:t>deadlock has occurred. If the cycle involves only a set of resource types, each</w:t>
-            </w:r>
-            <w:r>
-              <w:rPr>
-                <w:rFonts w:asciiTheme="majorHAnsi" w:eastAsia="Times New Roman" w:hAnsiTheme="majorHAnsi" w:cstheme="majorHAnsi"/>
-                <w:sz w:val="12"/>
-                <w:szCs w:val="12"/>
-              </w:rPr>
-              <w:t xml:space="preserve"> </w:t>
-            </w:r>
-            <w:r>
-              <w:rPr>
-                <w:rFonts w:asciiTheme="majorHAnsi" w:eastAsia="Times New Roman" w:hAnsiTheme="majorHAnsi" w:cstheme="majorHAnsi"/>
-                <w:sz w:val="12"/>
-                <w:szCs w:val="12"/>
-              </w:rPr>
-              <w:t>of which has only a single instance, then a deadlock has occurred. Each process</w:t>
-            </w:r>
-            <w:r>
-              <w:rPr>
-                <w:rFonts w:asciiTheme="majorHAnsi" w:eastAsia="Times New Roman" w:hAnsiTheme="majorHAnsi" w:cstheme="majorHAnsi"/>
-                <w:sz w:val="12"/>
-                <w:szCs w:val="12"/>
-              </w:rPr>
-              <w:t xml:space="preserve"> </w:t>
-            </w:r>
-            <w:r>
-              <w:rPr>
-                <w:rFonts w:asciiTheme="majorHAnsi" w:eastAsia="Times New Roman" w:hAnsiTheme="majorHAnsi" w:cstheme="majorHAnsi"/>
-                <w:sz w:val="12"/>
-                <w:szCs w:val="12"/>
-              </w:rPr>
-              <w:t>involved in the cycle is deadlocked. In this case, a cycle in the graph is both a</w:t>
-            </w:r>
-            <w:r>
-              <w:rPr>
-                <w:rFonts w:asciiTheme="majorHAnsi" w:eastAsia="Times New Roman" w:hAnsiTheme="majorHAnsi" w:cstheme="majorHAnsi"/>
-                <w:sz w:val="12"/>
-                <w:szCs w:val="12"/>
-              </w:rPr>
-              <w:t xml:space="preserve"> </w:t>
-            </w:r>
-            <w:r>
-              <w:rPr>
-                <w:rFonts w:asciiTheme="majorHAnsi" w:eastAsia="Times New Roman" w:hAnsiTheme="majorHAnsi" w:cstheme="majorHAnsi"/>
-                <w:sz w:val="12"/>
-                <w:szCs w:val="12"/>
-              </w:rPr>
-              <w:t>necessary and a sufficient condition for the existence of deadlock</w:t>
-            </w:r>
-            <w:r>
-              <w:rPr>
-                <w:rFonts w:asciiTheme="majorHAnsi" w:eastAsia="Times New Roman" w:hAnsiTheme="majorHAnsi" w:cstheme="majorHAnsi"/>
-                <w:sz w:val="12"/>
-                <w:szCs w:val="12"/>
-              </w:rPr>
-              <w:t>.</w:t>
-            </w:r>
-            <w:r>
-              <w:rPr>
-                <w:rFonts w:asciiTheme="majorHAnsi" w:eastAsia="Times New Roman" w:hAnsiTheme="majorHAnsi" w:cstheme="majorHAnsi"/>
-                <w:sz w:val="12"/>
-                <w:szCs w:val="12"/>
-              </w:rPr>
-              <w:t xml:space="preserve"> </w:t>
-            </w:r>
-          </w:p>
-          <w:p>
-            <w:pPr>
-              <w:pStyle w:val="ListParagraph"/>
-              <w:numPr>
-                <w:ilvl w:val="0"/>
-                <w:numId w:val="1"/>
-              </w:numPr>
-              <w:ind w:right="-20"/>
-              <w:rPr>
-                <w:rFonts w:asciiTheme="majorHAnsi" w:hAnsiTheme="majorHAnsi" w:cstheme="majorHAnsi"/>
-                <w:sz w:val="12"/>
-                <w:szCs w:val="12"/>
-              </w:rPr>
-            </w:pPr>
-            <w:r>
-              <w:rPr>
-                <w:rFonts w:asciiTheme="majorHAnsi" w:hAnsiTheme="majorHAnsi" w:cstheme="majorHAnsi"/>
-                <w:b/>
-                <w:sz w:val="12"/>
-                <w:szCs w:val="12"/>
-              </w:rPr>
-              <w:t xml:space="preserve">Page Number: </w:t>
-            </w:r>
-            <w:r>
-              <w:rPr>
-                <w:rFonts w:asciiTheme="majorHAnsi" w:eastAsia="Times New Roman" w:hAnsiTheme="majorHAnsi" w:cstheme="majorHAnsi"/>
-                <w:sz w:val="12"/>
-                <w:szCs w:val="12"/>
-              </w:rPr>
-              <w:t>If the size of the logical address space is 2^m, and a page size is 2^n bytes, then the high-order m−n bits of a logical address designate the page number, and the n low-order bits designate the page offset</w:t>
-            </w:r>
-            <w:r>
-              <w:rPr>
-                <w:rFonts w:asciiTheme="majorHAnsi" w:eastAsia="Times New Roman" w:hAnsiTheme="majorHAnsi" w:cstheme="majorHAnsi"/>
-                <w:sz w:val="12"/>
-                <w:szCs w:val="12"/>
-              </w:rPr>
-              <w:t>.</w:t>
-            </w:r>
-          </w:p>
-          <w:p>
-            <w:pPr>
-              <w:pStyle w:val="ListParagraph"/>
-              <w:numPr>
-                <w:ilvl w:val="0"/>
-                <w:numId w:val="1"/>
-              </w:numPr>
-              <w:ind w:right="-20"/>
-              <w:rPr>
-                <w:rFonts w:asciiTheme="majorHAnsi" w:hAnsiTheme="majorHAnsi" w:cstheme="majorHAnsi"/>
-                <w:sz w:val="12"/>
-                <w:szCs w:val="12"/>
-              </w:rPr>
-            </w:pPr>
-            <w:r>
-              <w:rPr>
-                <w:rFonts w:asciiTheme="majorHAnsi" w:hAnsiTheme="majorHAnsi" w:cstheme="majorHAnsi"/>
                 <w:b/>
                 <w:noProof/>
-                <w:sz w:val="12"/>
-                <w:szCs w:val="12"/>
               </w:rPr>
               <w:drawing>
-                <wp:anchor distT="0" distB="0" distL="114300" distR="114300" simplePos="0" relativeHeight="251662336" behindDoc="0" locked="0" layoutInCell="1" allowOverlap="1" wp14:anchorId="2E3E020C" wp14:editId="1BE146E0">
+                <wp:anchor distT="0" distB="0" distL="114300" distR="114300" simplePos="0" relativeHeight="251660288" behindDoc="0" locked="0" layoutInCell="1" allowOverlap="1" wp14:anchorId="6A38470D" wp14:editId="0C0ABE3A">
                   <wp:simplePos x="0" y="0"/>
                   <wp:positionH relativeFrom="column">
-                    <wp:posOffset>224790</wp:posOffset>
+                    <wp:posOffset>2050415</wp:posOffset>
                   </wp:positionH>
                   <wp:positionV relativeFrom="page">
-                    <wp:posOffset>4305935</wp:posOffset>
+                    <wp:posOffset>4853940</wp:posOffset>
+                  </wp:positionV>
+                  <wp:extent cx="1814195" cy="1446530"/>
+                  <wp:effectExtent l="0" t="0" r="0" b="1270"/>
+                  <wp:wrapSquare wrapText="bothSides"/>
+                  <wp:docPr id="2" name="Picture 2"/>
+                  <wp:cNvGraphicFramePr>
+                    <a:graphicFrameLocks xmlns:a="http://schemas.openxmlformats.org/drawingml/2006/main" noChangeAspect="1"/>
+                  </wp:cNvGraphicFramePr>
+                  <a:graphic xmlns:a="http://schemas.openxmlformats.org/drawingml/2006/main">
+                    <a:graphicData uri="http://schemas.openxmlformats.org/drawingml/2006/picture">
+                      <pic:pic xmlns:pic="http://schemas.openxmlformats.org/drawingml/2006/picture">
+                        <pic:nvPicPr>
+                          <pic:cNvPr id="2" name="Capture.PNG"/>
+                          <pic:cNvPicPr/>
+                        </pic:nvPicPr>
+                        <pic:blipFill>
+                          <a:blip r:embed="rId7" cstate="print">
+                            <a:extLst>
+                              <a:ext uri="{28A0092B-C50C-407E-A947-70E740481C1C}">
+                                <a14:useLocalDpi xmlns:a14="http://schemas.microsoft.com/office/drawing/2010/main" val="0"/>
+                              </a:ext>
+                            </a:extLst>
+                          </a:blip>
+                          <a:stretch>
+                            <a:fillRect/>
+                          </a:stretch>
+                        </pic:blipFill>
+                        <pic:spPr>
+                          <a:xfrm>
+                            <a:off x="0" y="0"/>
+                            <a:ext cx="1814195" cy="1446530"/>
+                          </a:xfrm>
+                          <a:prstGeom prst="rect">
+                            <a:avLst/>
+                          </a:prstGeom>
+                        </pic:spPr>
+                      </pic:pic>
+                    </a:graphicData>
+                  </a:graphic>
+                  <wp14:sizeRelH relativeFrom="margin">
+                    <wp14:pctWidth>0</wp14:pctWidth>
+                  </wp14:sizeRelH>
+                  <wp14:sizeRelV relativeFrom="margin">
+                    <wp14:pctHeight>0</wp14:pctHeight>
+                  </wp14:sizeRelV>
+                </wp:anchor>
+              </w:drawing>
+            </w:r>
+            <w:r>
+              <w:rPr>
+                <w:rFonts w:asciiTheme="majorHAnsi" w:eastAsia="Times New Roman" w:hAnsiTheme="majorHAnsi" w:cstheme="majorHAnsi"/>
+                <w:b/>
+                <w:sz w:val="12"/>
+                <w:szCs w:val="12"/>
+              </w:rPr>
+              <w:t>Process P0 and P1 set to 1:</w:t>
+            </w:r>
+            <w:r>
+              <w:rPr>
+                <w:rFonts w:asciiTheme="majorHAnsi" w:eastAsia="Times New Roman" w:hAnsiTheme="majorHAnsi" w:cstheme="majorHAnsi"/>
+                <w:sz w:val="12"/>
+                <w:szCs w:val="12"/>
+              </w:rPr>
+              <w:t xml:space="preserve"> The implementation of a semaphore with a waiting queue may result in a situation where two or more processes are waiting indefinitely for an event that can be caused only by one of the waiting processes. The event in question is the execution of a </w:t>
+            </w:r>
+            <w:proofErr w:type="gramStart"/>
+            <w:r>
+              <w:rPr>
+                <w:rFonts w:asciiTheme="majorHAnsi" w:eastAsia="Times New Roman" w:hAnsiTheme="majorHAnsi" w:cstheme="majorHAnsi"/>
+                <w:sz w:val="12"/>
+                <w:szCs w:val="12"/>
+              </w:rPr>
+              <w:t>signal(</w:t>
+            </w:r>
+            <w:proofErr w:type="gramEnd"/>
+            <w:r>
+              <w:rPr>
+                <w:rFonts w:asciiTheme="majorHAnsi" w:eastAsia="Times New Roman" w:hAnsiTheme="majorHAnsi" w:cstheme="majorHAnsi"/>
+                <w:sz w:val="12"/>
+                <w:szCs w:val="12"/>
+              </w:rPr>
+              <w:t xml:space="preserve">) operation. When such a state is reached, these processes are said to be deadlocked. </w:t>
+            </w:r>
+          </w:p>
+          <w:p>
+            <w:pPr>
+              <w:ind w:right="-20"/>
+              <w:jc w:val="both"/>
+              <w:rPr>
+                <w:rFonts w:asciiTheme="majorHAnsi" w:hAnsiTheme="majorHAnsi" w:cstheme="majorHAnsi"/>
+                <w:sz w:val="12"/>
+                <w:szCs w:val="12"/>
+              </w:rPr>
+            </w:pPr>
+            <w:r>
+              <w:rPr>
+                <w:rFonts w:asciiTheme="majorHAnsi" w:eastAsia="Times New Roman" w:hAnsiTheme="majorHAnsi" w:cstheme="majorHAnsi"/>
+                <w:sz w:val="12"/>
+                <w:szCs w:val="12"/>
+              </w:rPr>
+              <w:t xml:space="preserve">Given the definition of a </w:t>
+            </w:r>
+            <w:r>
+              <w:rPr>
+                <w:rFonts w:asciiTheme="majorHAnsi" w:eastAsia="Times New Roman" w:hAnsiTheme="majorHAnsi" w:cstheme="majorHAnsi"/>
+                <w:b/>
+                <w:sz w:val="12"/>
+                <w:szCs w:val="12"/>
+              </w:rPr>
+              <w:t>resource-allocation graph</w:t>
+            </w:r>
+            <w:r>
+              <w:rPr>
+                <w:rFonts w:asciiTheme="majorHAnsi" w:eastAsia="Times New Roman" w:hAnsiTheme="majorHAnsi" w:cstheme="majorHAnsi"/>
+                <w:sz w:val="12"/>
+                <w:szCs w:val="12"/>
+              </w:rPr>
+              <w:t>, it can be shown that, if the graph contains no cycles, then no process in the system is deadlocked. If the graph does contain a cycle, then a deadlock may exist. If each resource type has exactly one instance, then a cycle implies that a deadlock has occurred. If the cycle involves only a set of resource types, each of which has only a single instance, then a deadlock has occurred. Each process involved in the cycle is deadlocked. In this case, a cycle in the graph is both a necessary and a sufficient condition for the existence of deadlock</w:t>
+            </w:r>
+            <w:r>
+              <w:rPr>
+                <w:rFonts w:asciiTheme="majorHAnsi" w:eastAsia="Times New Roman" w:hAnsiTheme="majorHAnsi" w:cstheme="majorHAnsi"/>
+                <w:sz w:val="12"/>
+                <w:szCs w:val="12"/>
+              </w:rPr>
+              <w:t>.</w:t>
+            </w:r>
+            <w:r>
+              <w:rPr>
+                <w:rFonts w:asciiTheme="majorHAnsi" w:eastAsia="Times New Roman" w:hAnsiTheme="majorHAnsi" w:cstheme="majorHAnsi"/>
+                <w:sz w:val="12"/>
+                <w:szCs w:val="12"/>
+              </w:rPr>
+              <w:t xml:space="preserve"> </w:t>
+            </w:r>
+          </w:p>
+          <w:p>
+            <w:pPr>
+              <w:ind w:right="-20"/>
+              <w:jc w:val="both"/>
+              <w:rPr>
+                <w:rFonts w:asciiTheme="majorHAnsi" w:hAnsiTheme="majorHAnsi" w:cstheme="majorHAnsi"/>
+                <w:sz w:val="12"/>
+                <w:szCs w:val="12"/>
+              </w:rPr>
+            </w:pPr>
+            <w:r>
+              <w:rPr>
+                <w:noProof/>
+              </w:rPr>
+              <w:drawing>
+                <wp:anchor distT="0" distB="0" distL="114300" distR="114300" simplePos="0" relativeHeight="251663360" behindDoc="0" locked="0" layoutInCell="1" allowOverlap="1" wp14:anchorId="6183C619" wp14:editId="17539828">
+                  <wp:simplePos x="0" y="0"/>
+                  <wp:positionH relativeFrom="column">
+                    <wp:posOffset>1986498</wp:posOffset>
+                  </wp:positionH>
+                  <wp:positionV relativeFrom="page">
+                    <wp:posOffset>6396156</wp:posOffset>
+                  </wp:positionV>
+                  <wp:extent cx="1823578" cy="1043940"/>
+                  <wp:effectExtent l="0" t="0" r="5715" b="3810"/>
+                  <wp:wrapSquare wrapText="bothSides"/>
+                  <wp:docPr id="5" name="Picture 5"/>
+                  <wp:cNvGraphicFramePr>
+                    <a:graphicFrameLocks xmlns:a="http://schemas.openxmlformats.org/drawingml/2006/main" noChangeAspect="1"/>
+                  </wp:cNvGraphicFramePr>
+                  <a:graphic xmlns:a="http://schemas.openxmlformats.org/drawingml/2006/main">
+                    <a:graphicData uri="http://schemas.openxmlformats.org/drawingml/2006/picture">
+                      <pic:pic xmlns:pic="http://schemas.openxmlformats.org/drawingml/2006/picture">
+                        <pic:nvPicPr>
+                          <pic:cNvPr id="5" name="Capture4.PNG"/>
+                          <pic:cNvPicPr/>
+                        </pic:nvPicPr>
+                        <pic:blipFill>
+                          <a:blip r:embed="rId8" cstate="print">
+                            <a:extLst>
+                              <a:ext uri="{28A0092B-C50C-407E-A947-70E740481C1C}">
+                                <a14:useLocalDpi xmlns:a14="http://schemas.microsoft.com/office/drawing/2010/main" val="0"/>
+                              </a:ext>
+                            </a:extLst>
+                          </a:blip>
+                          <a:stretch>
+                            <a:fillRect/>
+                          </a:stretch>
+                        </pic:blipFill>
+                        <pic:spPr>
+                          <a:xfrm>
+                            <a:off x="0" y="0"/>
+                            <a:ext cx="1823578" cy="1043940"/>
+                          </a:xfrm>
+                          <a:prstGeom prst="rect">
+                            <a:avLst/>
+                          </a:prstGeom>
+                        </pic:spPr>
+                      </pic:pic>
+                    </a:graphicData>
+                  </a:graphic>
+                  <wp14:sizeRelH relativeFrom="margin">
+                    <wp14:pctWidth>0</wp14:pctWidth>
+                  </wp14:sizeRelH>
+                  <wp14:sizeRelV relativeFrom="margin">
+                    <wp14:pctHeight>0</wp14:pctHeight>
+                  </wp14:sizeRelV>
+                </wp:anchor>
+              </w:drawing>
+            </w:r>
+            <w:r>
+              <w:rPr>
+                <w:rFonts w:asciiTheme="majorHAnsi" w:hAnsiTheme="majorHAnsi" w:cstheme="majorHAnsi"/>
+                <w:b/>
+                <w:sz w:val="12"/>
+                <w:szCs w:val="12"/>
+              </w:rPr>
+              <w:t xml:space="preserve">Page Number: </w:t>
+            </w:r>
+            <w:r>
+              <w:rPr>
+                <w:rFonts w:asciiTheme="majorHAnsi" w:eastAsia="Times New Roman" w:hAnsiTheme="majorHAnsi" w:cstheme="majorHAnsi"/>
+                <w:sz w:val="12"/>
+                <w:szCs w:val="12"/>
+              </w:rPr>
+              <w:t>If the size of the logical address space is 2^m, and a page size is 2^n bytes, then the high-order m−n bits of a logical address designate the page number, and the n low-order bits designate the page offset.</w:t>
+            </w:r>
+          </w:p>
+          <w:p>
+            <w:pPr>
+              <w:ind w:right="-20"/>
+              <w:jc w:val="both"/>
+              <w:rPr>
+                <w:rFonts w:asciiTheme="majorHAnsi" w:hAnsiTheme="majorHAnsi" w:cstheme="majorHAnsi"/>
+                <w:sz w:val="12"/>
+                <w:szCs w:val="12"/>
+              </w:rPr>
+            </w:pPr>
+            <w:r>
+              <w:rPr>
+                <w:b/>
+                <w:noProof/>
+              </w:rPr>
+              <w:drawing>
+                <wp:anchor distT="0" distB="0" distL="114300" distR="114300" simplePos="0" relativeHeight="251662336" behindDoc="0" locked="0" layoutInCell="1" allowOverlap="1" wp14:anchorId="474B4CEC" wp14:editId="2ED2C81C">
+                  <wp:simplePos x="0" y="0"/>
+                  <wp:positionH relativeFrom="column">
+                    <wp:posOffset>-2540</wp:posOffset>
+                  </wp:positionH>
+                  <wp:positionV relativeFrom="page">
+                    <wp:posOffset>5405120</wp:posOffset>
                   </wp:positionV>
                   <wp:extent cx="1657985" cy="371475"/>
                   <wp:effectExtent l="0" t="0" r="0" b="9525"/>
@@ -1195,7 +1121,7 @@
                           <pic:cNvPicPr/>
                         </pic:nvPicPr>
                         <pic:blipFill>
-                          <a:blip r:embed="rId7">
+                          <a:blip r:embed="rId9">
                             <a:extLst>
                               <a:ext uri="{28A0092B-C50C-407E-A947-70E740481C1C}">
                                 <a14:useLocalDpi xmlns:a14="http://schemas.microsoft.com/office/drawing/2010/main" val="0"/>
@@ -1244,514 +1170,224 @@
           </w:p>
           <w:p>
             <w:pPr>
-              <w:pStyle w:val="ListParagraph"/>
-              <w:numPr>
-                <w:ilvl w:val="0"/>
-                <w:numId w:val="1"/>
-              </w:numPr>
-              <w:ind w:right="-20"/>
-              <w:rPr>
-                <w:rFonts w:asciiTheme="majorHAnsi" w:hAnsiTheme="majorHAnsi" w:cstheme="majorHAnsi"/>
-                <w:sz w:val="12"/>
-                <w:szCs w:val="12"/>
-              </w:rPr>
-            </w:pPr>
-            <w:r>
-              <w:rPr>
-                <w:rFonts w:asciiTheme="majorHAnsi" w:hAnsiTheme="majorHAnsi" w:cstheme="majorHAnsi"/>
-                <w:b/>
+              <w:ind w:right="-20"/>
+              <w:jc w:val="both"/>
+              <w:rPr>
+                <w:rFonts w:asciiTheme="majorHAnsi" w:hAnsiTheme="majorHAnsi" w:cstheme="majorHAnsi"/>
+                <w:sz w:val="12"/>
+                <w:szCs w:val="12"/>
+              </w:rPr>
+            </w:pPr>
+            <w:r>
+              <w:rPr>
+                <w:rFonts w:asciiTheme="majorHAnsi" w:eastAsia="Times New Roman" w:hAnsiTheme="majorHAnsi" w:cstheme="majorHAnsi"/>
+                <w:b/>
+                <w:sz w:val="12"/>
+                <w:szCs w:val="12"/>
+              </w:rPr>
+              <w:t>First fit</w:t>
+            </w:r>
+            <w:r>
+              <w:rPr>
+                <w:rFonts w:asciiTheme="majorHAnsi" w:eastAsia="Times New Roman" w:hAnsiTheme="majorHAnsi" w:cstheme="majorHAnsi"/>
+                <w:sz w:val="12"/>
+                <w:szCs w:val="12"/>
+              </w:rPr>
+              <w:t>: Allocate the first hole that is big enough. Searching can start either at the beginning of the set of holes or at the location where the previous first-fit search ended. We can stop searching as soon as we find a free hole that is large enough.</w:t>
+            </w:r>
+          </w:p>
+          <w:p>
+            <w:pPr>
+              <w:ind w:right="-20"/>
+              <w:jc w:val="both"/>
+              <w:rPr>
+                <w:rFonts w:asciiTheme="majorHAnsi" w:hAnsiTheme="majorHAnsi" w:cstheme="majorHAnsi"/>
+                <w:sz w:val="12"/>
+                <w:szCs w:val="12"/>
+              </w:rPr>
+            </w:pPr>
+            <w:r>
+              <w:rPr>
+                <w:rFonts w:asciiTheme="majorHAnsi" w:eastAsia="Times New Roman" w:hAnsiTheme="majorHAnsi" w:cstheme="majorHAnsi"/>
+                <w:b/>
+                <w:sz w:val="12"/>
+                <w:szCs w:val="12"/>
+              </w:rPr>
+              <w:t>Best fit</w:t>
+            </w:r>
+            <w:r>
+              <w:rPr>
+                <w:rFonts w:asciiTheme="majorHAnsi" w:eastAsia="Times New Roman" w:hAnsiTheme="majorHAnsi" w:cstheme="majorHAnsi"/>
+                <w:sz w:val="12"/>
+                <w:szCs w:val="12"/>
+              </w:rPr>
+              <w:t>: Allocate the smallest hole that is big enough. We must search the entire list, unless the list is ordered by size. This strategy produces the smallest leftover hole.</w:t>
+            </w:r>
+          </w:p>
+          <w:p>
+            <w:pPr>
+              <w:ind w:right="-20"/>
+              <w:jc w:val="both"/>
+              <w:rPr>
+                <w:rFonts w:asciiTheme="majorHAnsi" w:hAnsiTheme="majorHAnsi" w:cstheme="majorHAnsi"/>
+                <w:sz w:val="12"/>
+                <w:szCs w:val="12"/>
+              </w:rPr>
+            </w:pPr>
+            <w:r>
+              <w:rPr>
+                <w:rFonts w:asciiTheme="majorHAnsi" w:eastAsia="Times New Roman" w:hAnsiTheme="majorHAnsi" w:cstheme="majorHAnsi"/>
+                <w:b/>
+                <w:sz w:val="12"/>
+                <w:szCs w:val="12"/>
+              </w:rPr>
+              <w:t>Worst fit</w:t>
+            </w:r>
+            <w:r>
+              <w:rPr>
+                <w:rFonts w:asciiTheme="majorHAnsi" w:eastAsia="Times New Roman" w:hAnsiTheme="majorHAnsi" w:cstheme="majorHAnsi"/>
+                <w:sz w:val="12"/>
+                <w:szCs w:val="12"/>
+              </w:rPr>
+              <w:t>: Allocate the largest hole. Again, we must search the entire list, unless it is sorted by size. This strategy produces the largest leftover hole, which may be more useful than the smaller leftover hole from a best-fit approach.</w:t>
+            </w:r>
+          </w:p>
+          <w:p>
+            <w:pPr>
+              <w:ind w:right="-20"/>
+              <w:jc w:val="both"/>
+              <w:rPr>
+                <w:rFonts w:asciiTheme="majorHAnsi" w:hAnsiTheme="majorHAnsi" w:cstheme="majorHAnsi"/>
+                <w:sz w:val="12"/>
+                <w:szCs w:val="12"/>
+              </w:rPr>
+            </w:pPr>
+            <w:r>
+              <w:rPr>
+                <w:rFonts w:asciiTheme="majorHAnsi" w:hAnsiTheme="majorHAnsi" w:cstheme="majorHAnsi"/>
+                <w:b/>
+                <w:sz w:val="12"/>
+                <w:szCs w:val="12"/>
+              </w:rPr>
+              <w:t>Point-to-Point and Broadcast packet here:</w:t>
+            </w:r>
+          </w:p>
+          <w:p>
+            <w:pPr>
+              <w:ind w:right="-20"/>
+              <w:jc w:val="both"/>
+              <w:rPr>
+                <w:rFonts w:asciiTheme="majorHAnsi" w:hAnsiTheme="majorHAnsi" w:cstheme="majorHAnsi"/>
+                <w:sz w:val="12"/>
+                <w:szCs w:val="12"/>
+              </w:rPr>
+            </w:pPr>
+            <w:r>
+              <w:rPr>
+                <w:rFonts w:asciiTheme="majorHAnsi" w:eastAsia="Times New Roman" w:hAnsiTheme="majorHAnsi" w:cstheme="majorHAnsi"/>
+                <w:sz w:val="12"/>
+                <w:szCs w:val="12"/>
+              </w:rPr>
+              <w:t>: It maps many user-level threads to one kernel thread. The entire system may block makes a block system call.</w:t>
+            </w:r>
+            <w:r>
+              <w:rPr>
+                <w:rFonts w:asciiTheme="majorHAnsi" w:eastAsia="Times New Roman" w:hAnsiTheme="majorHAnsi" w:cstheme="majorHAnsi"/>
+                <w:sz w:val="12"/>
+                <w:szCs w:val="12"/>
+              </w:rPr>
+              <w:t xml:space="preserve"> </w:t>
+            </w:r>
+          </w:p>
+          <w:p>
+            <w:pPr>
+              <w:ind w:right="-20"/>
+              <w:jc w:val="both"/>
+              <w:rPr>
+                <w:rFonts w:asciiTheme="majorHAnsi" w:hAnsiTheme="majorHAnsi" w:cstheme="majorHAnsi"/>
+                <w:sz w:val="12"/>
+                <w:szCs w:val="12"/>
+              </w:rPr>
+            </w:pPr>
+            <w:r>
+              <w:rPr>
+                <w:rFonts w:asciiTheme="majorHAnsi" w:eastAsia="Times New Roman" w:hAnsiTheme="majorHAnsi" w:cstheme="majorHAnsi"/>
+                <w:b/>
+                <w:sz w:val="12"/>
+                <w:szCs w:val="12"/>
+              </w:rPr>
+              <w:t>One to one</w:t>
+            </w:r>
+            <w:r>
+              <w:rPr>
+                <w:rFonts w:asciiTheme="majorHAnsi" w:eastAsia="Times New Roman" w:hAnsiTheme="majorHAnsi" w:cstheme="majorHAnsi"/>
+                <w:sz w:val="12"/>
+                <w:szCs w:val="12"/>
+              </w:rPr>
+              <w:t>: Each user-level thread has one corresponding kernel thread. The only drawback is that creating a user thread requires creating the corresponding kernel thread</w:t>
+            </w:r>
+            <w:r>
+              <w:rPr>
+                <w:rFonts w:asciiTheme="majorHAnsi" w:eastAsia="Times New Roman" w:hAnsiTheme="majorHAnsi" w:cstheme="majorHAnsi"/>
+                <w:sz w:val="12"/>
+                <w:szCs w:val="12"/>
+              </w:rPr>
+              <w:t xml:space="preserve"> </w:t>
+            </w:r>
+          </w:p>
+          <w:p>
+            <w:pPr>
+              <w:ind w:right="-20"/>
+              <w:jc w:val="both"/>
+              <w:rPr>
+                <w:rFonts w:asciiTheme="majorHAnsi" w:hAnsiTheme="majorHAnsi" w:cstheme="majorHAnsi"/>
+                <w:sz w:val="12"/>
+                <w:szCs w:val="12"/>
+              </w:rPr>
+            </w:pPr>
+            <w:r>
+              <w:rPr>
+                <w:rFonts w:asciiTheme="majorHAnsi" w:eastAsia="Times New Roman" w:hAnsiTheme="majorHAnsi" w:cstheme="majorHAnsi"/>
+                <w:b/>
+                <w:sz w:val="12"/>
+                <w:szCs w:val="12"/>
+              </w:rPr>
+              <w:t>Many to many</w:t>
+            </w:r>
+            <w:r>
+              <w:rPr>
+                <w:rFonts w:asciiTheme="majorHAnsi" w:eastAsia="Times New Roman" w:hAnsiTheme="majorHAnsi" w:cstheme="majorHAnsi"/>
+                <w:sz w:val="12"/>
+                <w:szCs w:val="12"/>
+              </w:rPr>
+              <w:t>: Multiplexes many user-level threads to a smaller or equal number of kernel threads. User can create as many threads as they want</w:t>
+            </w:r>
+          </w:p>
+          <w:p>
+            <w:pPr>
+              <w:ind w:right="-20"/>
+              <w:jc w:val="both"/>
+              <w:rPr>
+                <w:rFonts w:ascii="Arial" w:eastAsia="Times New Roman" w:hAnsi="Arial" w:cs="Arial"/>
+                <w:sz w:val="31"/>
+                <w:szCs w:val="31"/>
+              </w:rPr>
+            </w:pPr>
+            <w:r>
+              <w:rPr>
                 <w:noProof/>
-                <w:sz w:val="12"/>
-                <w:szCs w:val="12"/>
               </w:rPr>
               <w:drawing>
-                <wp:anchor distT="0" distB="0" distL="114300" distR="114300" simplePos="0" relativeHeight="251660288" behindDoc="0" locked="0" layoutInCell="1" allowOverlap="1" wp14:anchorId="2C68C1EA" wp14:editId="49E3ECDF">
+                <wp:anchor distT="0" distB="0" distL="114300" distR="114300" simplePos="0" relativeHeight="251664384" behindDoc="0" locked="0" layoutInCell="1" allowOverlap="1" wp14:anchorId="644EBE73" wp14:editId="3BED27D5">
                   <wp:simplePos x="0" y="0"/>
                   <wp:positionH relativeFrom="column">
-                    <wp:posOffset>1944370</wp:posOffset>
+                    <wp:posOffset>1955800</wp:posOffset>
                   </wp:positionH>
                   <wp:positionV relativeFrom="page">
-                    <wp:posOffset>4853940</wp:posOffset>
+                    <wp:posOffset>7477760</wp:posOffset>
                   </wp:positionV>
-                  <wp:extent cx="1919605" cy="1530350"/>
-                  <wp:effectExtent l="0" t="0" r="4445" b="0"/>
-                  <wp:wrapSquare wrapText="bothSides"/>
-                  <wp:docPr id="2" name="Picture 2"/>
-                  <wp:cNvGraphicFramePr>
-                    <a:graphicFrameLocks xmlns:a="http://schemas.openxmlformats.org/drawingml/2006/main" noChangeAspect="1"/>
-                  </wp:cNvGraphicFramePr>
-                  <a:graphic xmlns:a="http://schemas.openxmlformats.org/drawingml/2006/main">
-                    <a:graphicData uri="http://schemas.openxmlformats.org/drawingml/2006/picture">
-                      <pic:pic xmlns:pic="http://schemas.openxmlformats.org/drawingml/2006/picture">
-                        <pic:nvPicPr>
-                          <pic:cNvPr id="2" name="Capture.PNG"/>
-                          <pic:cNvPicPr/>
-                        </pic:nvPicPr>
-                        <pic:blipFill>
-                          <a:blip r:embed="rId8" cstate="print">
-                            <a:extLst>
-                              <a:ext uri="{28A0092B-C50C-407E-A947-70E740481C1C}">
-                                <a14:useLocalDpi xmlns:a14="http://schemas.microsoft.com/office/drawing/2010/main" val="0"/>
-                              </a:ext>
-                            </a:extLst>
-                          </a:blip>
-                          <a:stretch>
-                            <a:fillRect/>
-                          </a:stretch>
-                        </pic:blipFill>
-                        <pic:spPr>
-                          <a:xfrm>
-                            <a:off x="0" y="0"/>
-                            <a:ext cx="1919605" cy="1530350"/>
-                          </a:xfrm>
-                          <a:prstGeom prst="rect">
-                            <a:avLst/>
-                          </a:prstGeom>
-                        </pic:spPr>
-                      </pic:pic>
-                    </a:graphicData>
-                  </a:graphic>
-                  <wp14:sizeRelH relativeFrom="margin">
-                    <wp14:pctWidth>0</wp14:pctWidth>
-                  </wp14:sizeRelH>
-                  <wp14:sizeRelV relativeFrom="margin">
-                    <wp14:pctHeight>0</wp14:pctHeight>
-                  </wp14:sizeRelV>
-                </wp:anchor>
-              </w:drawing>
-            </w:r>
-            <w:r>
-              <w:rPr>
-                <w:rFonts w:asciiTheme="majorHAnsi" w:eastAsia="Times New Roman" w:hAnsiTheme="majorHAnsi" w:cstheme="majorHAnsi"/>
-                <w:b/>
-                <w:sz w:val="12"/>
-                <w:szCs w:val="12"/>
-              </w:rPr>
-              <w:t>First fit</w:t>
-            </w:r>
-            <w:r>
-              <w:rPr>
-                <w:rFonts w:asciiTheme="majorHAnsi" w:eastAsia="Times New Roman" w:hAnsiTheme="majorHAnsi" w:cstheme="majorHAnsi"/>
-                <w:sz w:val="12"/>
-                <w:szCs w:val="12"/>
-              </w:rPr>
-              <w:t xml:space="preserve">: </w:t>
-            </w:r>
-            <w:r>
-              <w:rPr>
-                <w:rFonts w:asciiTheme="majorHAnsi" w:eastAsia="Times New Roman" w:hAnsiTheme="majorHAnsi" w:cstheme="majorHAnsi"/>
-                <w:sz w:val="12"/>
-                <w:szCs w:val="12"/>
-              </w:rPr>
-              <w:t>Allocate the first hole that is big enough. Searching can start either</w:t>
-            </w:r>
-            <w:r>
-              <w:rPr>
-                <w:rFonts w:asciiTheme="majorHAnsi" w:eastAsia="Times New Roman" w:hAnsiTheme="majorHAnsi" w:cstheme="majorHAnsi"/>
-                <w:sz w:val="12"/>
-                <w:szCs w:val="12"/>
-              </w:rPr>
-              <w:t xml:space="preserve"> </w:t>
-            </w:r>
-            <w:r>
-              <w:rPr>
-                <w:rFonts w:asciiTheme="majorHAnsi" w:eastAsia="Times New Roman" w:hAnsiTheme="majorHAnsi" w:cstheme="majorHAnsi"/>
-                <w:sz w:val="12"/>
-                <w:szCs w:val="12"/>
-              </w:rPr>
-              <w:t>at the beginning of the set of holes or at the location where the previous</w:t>
-            </w:r>
-            <w:r>
-              <w:rPr>
-                <w:rFonts w:asciiTheme="majorHAnsi" w:eastAsia="Times New Roman" w:hAnsiTheme="majorHAnsi" w:cstheme="majorHAnsi"/>
-                <w:sz w:val="12"/>
-                <w:szCs w:val="12"/>
-              </w:rPr>
-              <w:t xml:space="preserve"> first-fit search </w:t>
-            </w:r>
-            <w:r>
-              <w:rPr>
-                <w:rFonts w:asciiTheme="majorHAnsi" w:eastAsia="Times New Roman" w:hAnsiTheme="majorHAnsi" w:cstheme="majorHAnsi"/>
-                <w:sz w:val="12"/>
-                <w:szCs w:val="12"/>
-              </w:rPr>
-              <w:t>ended. We can stop searching as soon as we find a free hole</w:t>
-            </w:r>
-            <w:r>
-              <w:rPr>
-                <w:rFonts w:asciiTheme="majorHAnsi" w:eastAsia="Times New Roman" w:hAnsiTheme="majorHAnsi" w:cstheme="majorHAnsi"/>
-                <w:sz w:val="12"/>
-                <w:szCs w:val="12"/>
-              </w:rPr>
-              <w:t xml:space="preserve"> </w:t>
-            </w:r>
-            <w:r>
-              <w:rPr>
-                <w:rFonts w:asciiTheme="majorHAnsi" w:eastAsia="Times New Roman" w:hAnsiTheme="majorHAnsi" w:cstheme="majorHAnsi"/>
-                <w:sz w:val="12"/>
-                <w:szCs w:val="12"/>
-              </w:rPr>
-              <w:t>that is large enough.</w:t>
-            </w:r>
-          </w:p>
-          <w:p>
-            <w:pPr>
-              <w:pStyle w:val="ListParagraph"/>
-              <w:numPr>
-                <w:ilvl w:val="0"/>
-                <w:numId w:val="1"/>
-              </w:numPr>
-              <w:ind w:right="-20"/>
-              <w:rPr>
-                <w:rFonts w:asciiTheme="majorHAnsi" w:hAnsiTheme="majorHAnsi" w:cstheme="majorHAnsi"/>
-                <w:sz w:val="12"/>
-                <w:szCs w:val="12"/>
-              </w:rPr>
-            </w:pPr>
-            <w:r>
-              <w:rPr>
-                <w:rFonts w:asciiTheme="majorHAnsi" w:eastAsia="Times New Roman" w:hAnsiTheme="majorHAnsi" w:cstheme="majorHAnsi"/>
-                <w:b/>
-                <w:sz w:val="12"/>
-                <w:szCs w:val="12"/>
-              </w:rPr>
-              <w:t>Best fit</w:t>
-            </w:r>
-            <w:r>
-              <w:rPr>
-                <w:rFonts w:asciiTheme="majorHAnsi" w:eastAsia="Times New Roman" w:hAnsiTheme="majorHAnsi" w:cstheme="majorHAnsi"/>
-                <w:sz w:val="12"/>
-                <w:szCs w:val="12"/>
-              </w:rPr>
-              <w:t xml:space="preserve">: </w:t>
-            </w:r>
-            <w:r>
-              <w:rPr>
-                <w:rFonts w:asciiTheme="majorHAnsi" w:eastAsia="Times New Roman" w:hAnsiTheme="majorHAnsi" w:cstheme="majorHAnsi"/>
-                <w:sz w:val="12"/>
-                <w:szCs w:val="12"/>
-              </w:rPr>
-              <w:t>Allocate the smallest hole that is big enough. We must search the</w:t>
-            </w:r>
-            <w:r>
-              <w:rPr>
-                <w:rFonts w:asciiTheme="majorHAnsi" w:eastAsia="Times New Roman" w:hAnsiTheme="majorHAnsi" w:cstheme="majorHAnsi"/>
-                <w:sz w:val="12"/>
-                <w:szCs w:val="12"/>
-              </w:rPr>
-              <w:t xml:space="preserve"> </w:t>
-            </w:r>
-            <w:r>
-              <w:rPr>
-                <w:rFonts w:asciiTheme="majorHAnsi" w:eastAsia="Times New Roman" w:hAnsiTheme="majorHAnsi" w:cstheme="majorHAnsi"/>
-                <w:sz w:val="12"/>
-                <w:szCs w:val="12"/>
-              </w:rPr>
-              <w:t>entire list, unless the list is ordered by size. This strategy produces the</w:t>
-            </w:r>
-            <w:r>
-              <w:rPr>
-                <w:rFonts w:asciiTheme="majorHAnsi" w:eastAsia="Times New Roman" w:hAnsiTheme="majorHAnsi" w:cstheme="majorHAnsi"/>
-                <w:sz w:val="12"/>
-                <w:szCs w:val="12"/>
-              </w:rPr>
-              <w:t xml:space="preserve"> </w:t>
-            </w:r>
-            <w:r>
-              <w:rPr>
-                <w:rFonts w:asciiTheme="majorHAnsi" w:eastAsia="Times New Roman" w:hAnsiTheme="majorHAnsi" w:cstheme="majorHAnsi"/>
-                <w:sz w:val="12"/>
-                <w:szCs w:val="12"/>
-              </w:rPr>
-              <w:t>smallest leftover hole.</w:t>
-            </w:r>
-          </w:p>
-          <w:p>
-            <w:pPr>
-              <w:pStyle w:val="ListParagraph"/>
-              <w:numPr>
-                <w:ilvl w:val="0"/>
-                <w:numId w:val="1"/>
-              </w:numPr>
-              <w:ind w:right="-20"/>
-              <w:rPr>
-                <w:rFonts w:asciiTheme="majorHAnsi" w:hAnsiTheme="majorHAnsi" w:cstheme="majorHAnsi"/>
-                <w:sz w:val="12"/>
-                <w:szCs w:val="12"/>
-              </w:rPr>
-            </w:pPr>
-            <w:r>
-              <w:rPr>
-                <w:rFonts w:asciiTheme="majorHAnsi" w:eastAsia="Times New Roman" w:hAnsiTheme="majorHAnsi" w:cstheme="majorHAnsi"/>
-                <w:b/>
-                <w:sz w:val="12"/>
-                <w:szCs w:val="12"/>
-              </w:rPr>
-              <w:t>Worst fit</w:t>
-            </w:r>
-            <w:r>
-              <w:rPr>
-                <w:rFonts w:asciiTheme="majorHAnsi" w:eastAsia="Times New Roman" w:hAnsiTheme="majorHAnsi" w:cstheme="majorHAnsi"/>
-                <w:sz w:val="12"/>
-                <w:szCs w:val="12"/>
-              </w:rPr>
-              <w:t xml:space="preserve">: </w:t>
-            </w:r>
-            <w:r>
-              <w:rPr>
-                <w:rFonts w:asciiTheme="majorHAnsi" w:eastAsia="Times New Roman" w:hAnsiTheme="majorHAnsi" w:cstheme="majorHAnsi"/>
-                <w:sz w:val="12"/>
-                <w:szCs w:val="12"/>
-              </w:rPr>
-              <w:t>Allocate the largest hole. Again, we must search the entire list,</w:t>
-            </w:r>
-            <w:r>
-              <w:rPr>
-                <w:rFonts w:asciiTheme="majorHAnsi" w:eastAsia="Times New Roman" w:hAnsiTheme="majorHAnsi" w:cstheme="majorHAnsi"/>
-                <w:sz w:val="12"/>
-                <w:szCs w:val="12"/>
-              </w:rPr>
-              <w:t xml:space="preserve"> </w:t>
-            </w:r>
-            <w:r>
-              <w:rPr>
-                <w:rFonts w:asciiTheme="majorHAnsi" w:eastAsia="Times New Roman" w:hAnsiTheme="majorHAnsi" w:cstheme="majorHAnsi"/>
-                <w:sz w:val="12"/>
-                <w:szCs w:val="12"/>
-              </w:rPr>
-              <w:t>unless it is sorted by size. This strategy produces the largest leftover hole,</w:t>
-            </w:r>
-            <w:r>
-              <w:rPr>
-                <w:rFonts w:asciiTheme="majorHAnsi" w:eastAsia="Times New Roman" w:hAnsiTheme="majorHAnsi" w:cstheme="majorHAnsi"/>
-                <w:sz w:val="12"/>
-                <w:szCs w:val="12"/>
-              </w:rPr>
-              <w:t xml:space="preserve"> </w:t>
-            </w:r>
-            <w:r>
-              <w:rPr>
-                <w:rFonts w:asciiTheme="majorHAnsi" w:eastAsia="Times New Roman" w:hAnsiTheme="majorHAnsi" w:cstheme="majorHAnsi"/>
-                <w:sz w:val="12"/>
-                <w:szCs w:val="12"/>
-              </w:rPr>
-              <w:t>which may be more useful than the smaller leftover hole from a best-fit</w:t>
-            </w:r>
-            <w:r>
-              <w:rPr>
-                <w:rFonts w:asciiTheme="majorHAnsi" w:eastAsia="Times New Roman" w:hAnsiTheme="majorHAnsi" w:cstheme="majorHAnsi"/>
-                <w:sz w:val="12"/>
-                <w:szCs w:val="12"/>
-              </w:rPr>
-              <w:t xml:space="preserve"> </w:t>
-            </w:r>
-            <w:r>
-              <w:rPr>
-                <w:rFonts w:asciiTheme="majorHAnsi" w:eastAsia="Times New Roman" w:hAnsiTheme="majorHAnsi" w:cstheme="majorHAnsi"/>
-                <w:sz w:val="12"/>
-                <w:szCs w:val="12"/>
-              </w:rPr>
-              <w:t>approach</w:t>
-            </w:r>
-            <w:r>
-              <w:rPr>
-                <w:rFonts w:asciiTheme="majorHAnsi" w:eastAsia="Times New Roman" w:hAnsiTheme="majorHAnsi" w:cstheme="majorHAnsi"/>
-                <w:sz w:val="12"/>
-                <w:szCs w:val="12"/>
-              </w:rPr>
-              <w:t>.</w:t>
-            </w:r>
-          </w:p>
-          <w:p>
-            <w:pPr>
-              <w:pStyle w:val="ListParagraph"/>
-              <w:numPr>
-                <w:ilvl w:val="0"/>
-                <w:numId w:val="1"/>
-              </w:numPr>
-              <w:ind w:right="-20"/>
-              <w:rPr>
-                <w:rFonts w:asciiTheme="majorHAnsi" w:hAnsiTheme="majorHAnsi" w:cstheme="majorHAnsi"/>
-                <w:sz w:val="12"/>
-                <w:szCs w:val="12"/>
-              </w:rPr>
-            </w:pPr>
-            <w:r>
-              <w:rPr>
-                <w:rFonts w:asciiTheme="majorHAnsi" w:hAnsiTheme="majorHAnsi" w:cstheme="majorHAnsi"/>
-                <w:b/>
-                <w:sz w:val="12"/>
-                <w:szCs w:val="12"/>
-              </w:rPr>
-              <w:t>Point-to-Point and Broadcast packet here:</w:t>
-            </w:r>
-          </w:p>
-          <w:p>
-            <w:pPr>
-              <w:pStyle w:val="ListParagraph"/>
-              <w:numPr>
-                <w:ilvl w:val="0"/>
-                <w:numId w:val="1"/>
-              </w:numPr>
-              <w:ind w:right="-20"/>
-              <w:rPr>
-                <w:rFonts w:asciiTheme="majorHAnsi" w:hAnsiTheme="majorHAnsi" w:cstheme="majorHAnsi"/>
-                <w:sz w:val="12"/>
-                <w:szCs w:val="12"/>
-              </w:rPr>
-            </w:pPr>
-            <w:r>
-              <w:rPr>
-                <w:rFonts w:asciiTheme="majorHAnsi" w:eastAsia="Times New Roman" w:hAnsiTheme="majorHAnsi" w:cstheme="majorHAnsi"/>
-                <w:noProof/>
-                <w:sz w:val="12"/>
-                <w:szCs w:val="12"/>
-              </w:rPr>
-              <w:drawing>
-                <wp:anchor distT="0" distB="0" distL="114300" distR="114300" simplePos="0" relativeHeight="251663360" behindDoc="0" locked="0" layoutInCell="1" allowOverlap="1" wp14:anchorId="48031010" wp14:editId="388C029D">
-                  <wp:simplePos x="0" y="0"/>
-                  <wp:positionH relativeFrom="column">
-                    <wp:posOffset>1481455</wp:posOffset>
-                  </wp:positionH>
-                  <wp:positionV relativeFrom="page">
-                    <wp:posOffset>6395720</wp:posOffset>
-                  </wp:positionV>
-                  <wp:extent cx="2328545" cy="1043940"/>
-                  <wp:effectExtent l="0" t="0" r="0" b="3810"/>
-                  <wp:wrapSquare wrapText="bothSides"/>
-                  <wp:docPr id="5" name="Picture 5"/>
-                  <wp:cNvGraphicFramePr>
-                    <a:graphicFrameLocks xmlns:a="http://schemas.openxmlformats.org/drawingml/2006/main" noChangeAspect="1"/>
-                  </wp:cNvGraphicFramePr>
-                  <a:graphic xmlns:a="http://schemas.openxmlformats.org/drawingml/2006/main">
-                    <a:graphicData uri="http://schemas.openxmlformats.org/drawingml/2006/picture">
-                      <pic:pic xmlns:pic="http://schemas.openxmlformats.org/drawingml/2006/picture">
-                        <pic:nvPicPr>
-                          <pic:cNvPr id="5" name="Capture4.PNG"/>
-                          <pic:cNvPicPr/>
-                        </pic:nvPicPr>
-                        <pic:blipFill>
-                          <a:blip r:embed="rId9" cstate="print">
-                            <a:extLst>
-                              <a:ext uri="{28A0092B-C50C-407E-A947-70E740481C1C}">
-                                <a14:useLocalDpi xmlns:a14="http://schemas.microsoft.com/office/drawing/2010/main" val="0"/>
-                              </a:ext>
-                            </a:extLst>
-                          </a:blip>
-                          <a:stretch>
-                            <a:fillRect/>
-                          </a:stretch>
-                        </pic:blipFill>
-                        <pic:spPr>
-                          <a:xfrm>
-                            <a:off x="0" y="0"/>
-                            <a:ext cx="2328545" cy="1043940"/>
-                          </a:xfrm>
-                          <a:prstGeom prst="rect">
-                            <a:avLst/>
-                          </a:prstGeom>
-                        </pic:spPr>
-                      </pic:pic>
-                    </a:graphicData>
-                  </a:graphic>
-                  <wp14:sizeRelH relativeFrom="margin">
-                    <wp14:pctWidth>0</wp14:pctWidth>
-                  </wp14:sizeRelH>
-                  <wp14:sizeRelV relativeFrom="margin">
-                    <wp14:pctHeight>0</wp14:pctHeight>
-                  </wp14:sizeRelV>
-                </wp:anchor>
-              </w:drawing>
-            </w:r>
-            <w:r>
-              <w:rPr>
-                <w:rFonts w:asciiTheme="majorHAnsi" w:eastAsia="Times New Roman" w:hAnsiTheme="majorHAnsi" w:cstheme="majorHAnsi"/>
-                <w:sz w:val="12"/>
-                <w:szCs w:val="12"/>
-              </w:rPr>
-              <w:t>: It maps many user-level threads to one kernel thread. The entire system may block makes a block system call.</w:t>
-            </w:r>
-            <w:r>
-              <w:rPr>
-                <w:rFonts w:asciiTheme="majorHAnsi" w:eastAsia="Times New Roman" w:hAnsiTheme="majorHAnsi" w:cstheme="majorHAnsi"/>
-                <w:sz w:val="12"/>
-                <w:szCs w:val="12"/>
-              </w:rPr>
-              <w:t xml:space="preserve"> </w:t>
-            </w:r>
-          </w:p>
-          <w:p>
-            <w:pPr>
-              <w:pStyle w:val="ListParagraph"/>
-              <w:numPr>
-                <w:ilvl w:val="0"/>
-                <w:numId w:val="1"/>
-              </w:numPr>
-              <w:ind w:right="-20"/>
-              <w:rPr>
-                <w:rFonts w:asciiTheme="majorHAnsi" w:hAnsiTheme="majorHAnsi" w:cstheme="majorHAnsi"/>
-                <w:sz w:val="12"/>
-                <w:szCs w:val="12"/>
-              </w:rPr>
-            </w:pPr>
-            <w:r>
-              <w:rPr>
-                <w:rFonts w:asciiTheme="majorHAnsi" w:eastAsia="Times New Roman" w:hAnsiTheme="majorHAnsi" w:cstheme="majorHAnsi"/>
-                <w:b/>
-                <w:sz w:val="12"/>
-                <w:szCs w:val="12"/>
-              </w:rPr>
-              <w:t>One to one</w:t>
-            </w:r>
-            <w:r>
-              <w:rPr>
-                <w:rFonts w:asciiTheme="majorHAnsi" w:eastAsia="Times New Roman" w:hAnsiTheme="majorHAnsi" w:cstheme="majorHAnsi"/>
-                <w:sz w:val="12"/>
-                <w:szCs w:val="12"/>
-              </w:rPr>
-              <w:t>: Each user-level thread has one corresponding kernel thread. The only drawback is that creating a user thread requires creating the corresponding kernel thread</w:t>
-            </w:r>
-            <w:r>
-              <w:rPr>
-                <w:rFonts w:asciiTheme="majorHAnsi" w:eastAsia="Times New Roman" w:hAnsiTheme="majorHAnsi" w:cstheme="majorHAnsi"/>
-                <w:sz w:val="12"/>
-                <w:szCs w:val="12"/>
-              </w:rPr>
-              <w:t xml:space="preserve"> </w:t>
-            </w:r>
-          </w:p>
-          <w:p>
-            <w:pPr>
-              <w:pStyle w:val="ListParagraph"/>
-              <w:numPr>
-                <w:ilvl w:val="0"/>
-                <w:numId w:val="1"/>
-              </w:numPr>
-              <w:ind w:right="-20"/>
-              <w:rPr>
-                <w:rFonts w:asciiTheme="majorHAnsi" w:hAnsiTheme="majorHAnsi" w:cstheme="majorHAnsi"/>
-                <w:sz w:val="12"/>
-                <w:szCs w:val="12"/>
-              </w:rPr>
-            </w:pPr>
-            <w:r>
-              <w:rPr>
-                <w:rFonts w:asciiTheme="majorHAnsi" w:eastAsia="Times New Roman" w:hAnsiTheme="majorHAnsi" w:cstheme="majorHAnsi"/>
-                <w:noProof/>
-                <w:sz w:val="12"/>
-                <w:szCs w:val="12"/>
-              </w:rPr>
-              <w:drawing>
-                <wp:anchor distT="0" distB="0" distL="114300" distR="114300" simplePos="0" relativeHeight="251664384" behindDoc="0" locked="0" layoutInCell="1" allowOverlap="1" wp14:anchorId="6E4D21D7" wp14:editId="20182906">
-                  <wp:simplePos x="0" y="0"/>
-                  <wp:positionH relativeFrom="column">
-                    <wp:posOffset>2211070</wp:posOffset>
-                  </wp:positionH>
-                  <wp:positionV relativeFrom="page">
-                    <wp:posOffset>7473950</wp:posOffset>
-                  </wp:positionV>
-                  <wp:extent cx="1649095" cy="1814830"/>
-                  <wp:effectExtent l="0" t="0" r="8255" b="0"/>
+                  <wp:extent cx="1905000" cy="2077085"/>
+                  <wp:effectExtent l="0" t="0" r="0" b="0"/>
                   <wp:wrapSquare wrapText="bothSides"/>
                   <wp:docPr id="6" name="Picture 6"/>
                   <wp:cNvGraphicFramePr>
@@ -1779,7 +1415,7 @@
                         <pic:spPr>
                           <a:xfrm>
                             <a:off x="0" y="0"/>
-                            <a:ext cx="1649095" cy="1814830"/>
+                            <a:ext cx="1905000" cy="2077085"/>
                           </a:xfrm>
                           <a:prstGeom prst="rect">
                             <a:avLst/>
@@ -1800,29 +1436,42 @@
             <w:r>
               <w:rPr>
                 <w:rFonts w:asciiTheme="majorHAnsi" w:eastAsia="Times New Roman" w:hAnsiTheme="majorHAnsi" w:cstheme="majorHAnsi"/>
-                <w:b/>
-                <w:sz w:val="12"/>
-                <w:szCs w:val="12"/>
-              </w:rPr>
-              <w:t>Many to many</w:t>
-            </w:r>
-            <w:r>
-              <w:rPr>
-                <w:rFonts w:asciiTheme="majorHAnsi" w:eastAsia="Times New Roman" w:hAnsiTheme="majorHAnsi" w:cstheme="majorHAnsi"/>
-                <w:sz w:val="12"/>
-                <w:szCs w:val="12"/>
-              </w:rPr>
-              <w:t>: Multiplexes many user-level threads to a smaller or equal number of kernel threads. User can create as many threads as they want</w:t>
-            </w:r>
-          </w:p>
-          <w:p>
-            <w:pPr>
-              <w:pStyle w:val="ListParagraph"/>
-              <w:numPr>
-                <w:ilvl w:val="0"/>
-                <w:numId w:val="1"/>
-              </w:numPr>
-              <w:ind w:right="-20"/>
+                <w:sz w:val="12"/>
+                <w:szCs w:val="12"/>
+              </w:rPr>
+              <w:t xml:space="preserve">The major difficulty in designing a </w:t>
+            </w:r>
+            <w:r>
+              <w:rPr>
+                <w:rFonts w:asciiTheme="majorHAnsi" w:eastAsia="Times New Roman" w:hAnsiTheme="majorHAnsi" w:cstheme="majorHAnsi"/>
+                <w:b/>
+                <w:sz w:val="12"/>
+                <w:szCs w:val="12"/>
+              </w:rPr>
+              <w:t>layered operating system</w:t>
+            </w:r>
+            <w:r>
+              <w:rPr>
+                <w:rFonts w:asciiTheme="majorHAnsi" w:eastAsia="Times New Roman" w:hAnsiTheme="majorHAnsi" w:cstheme="majorHAnsi"/>
+                <w:sz w:val="12"/>
+                <w:szCs w:val="12"/>
+              </w:rPr>
+              <w:t xml:space="preserve"> approach is </w:t>
+            </w:r>
+            <w:r>
+              <w:rPr>
+                <w:rFonts w:asciiTheme="majorHAnsi" w:eastAsia="Times New Roman" w:hAnsiTheme="majorHAnsi" w:cstheme="majorHAnsi"/>
+                <w:b/>
+                <w:sz w:val="12"/>
+                <w:szCs w:val="12"/>
+              </w:rPr>
+              <w:t>appropriately defining the various layers</w:t>
+            </w:r>
+          </w:p>
+          <w:p>
+            <w:pPr>
+              <w:ind w:right="-20"/>
+              <w:jc w:val="both"/>
               <w:rPr>
                 <w:rFonts w:ascii="Arial" w:eastAsia="Times New Roman" w:hAnsi="Arial" w:cs="Arial"/>
                 <w:sz w:val="31"/>
@@ -1835,32 +1484,531 @@
                 <w:sz w:val="12"/>
                 <w:szCs w:val="12"/>
               </w:rPr>
-              <w:t xml:space="preserve">The major difficulty in designing a layered operating system approach is </w:t>
-            </w:r>
-            <w:r>
-              <w:rPr>
-                <w:rFonts w:asciiTheme="majorHAnsi" w:eastAsia="Times New Roman" w:hAnsiTheme="majorHAnsi" w:cstheme="majorHAnsi"/>
-                <w:b/>
-                <w:sz w:val="12"/>
-                <w:szCs w:val="12"/>
-              </w:rPr>
-              <w:t>appropriately defining the various layers</w:t>
-            </w:r>
-          </w:p>
-          <w:p>
-            <w:pPr>
-              <w:pStyle w:val="ListParagraph"/>
-              <w:numPr>
-                <w:ilvl w:val="0"/>
-                <w:numId w:val="1"/>
-              </w:numPr>
-              <w:ind w:right="-20"/>
-              <w:rPr>
-                <w:rFonts w:asciiTheme="majorHAnsi" w:hAnsiTheme="majorHAnsi" w:cstheme="majorHAnsi"/>
-                <w:sz w:val="12"/>
-                <w:szCs w:val="12"/>
-              </w:rPr>
-            </w:pPr>
+              <w:t xml:space="preserve">A </w:t>
+            </w:r>
+            <w:r>
+              <w:rPr>
+                <w:rFonts w:asciiTheme="majorHAnsi" w:eastAsia="Times New Roman" w:hAnsiTheme="majorHAnsi" w:cstheme="majorHAnsi"/>
+                <w:b/>
+                <w:sz w:val="12"/>
+                <w:szCs w:val="12"/>
+              </w:rPr>
+              <w:t>boot block</w:t>
+            </w:r>
+            <w:r>
+              <w:rPr>
+                <w:rFonts w:asciiTheme="majorHAnsi" w:eastAsia="Times New Roman" w:hAnsiTheme="majorHAnsi" w:cstheme="majorHAnsi"/>
+                <w:sz w:val="12"/>
+                <w:szCs w:val="12"/>
+              </w:rPr>
+              <w:t xml:space="preserve"> ____. Is typically only knows the location and length of the rest of the bootstrap program</w:t>
+            </w:r>
+          </w:p>
+          <w:p>
+            <w:pPr>
+              <w:ind w:right="-20"/>
+              <w:jc w:val="both"/>
+              <w:rPr>
+                <w:rFonts w:ascii="Arial" w:eastAsia="Times New Roman" w:hAnsi="Arial" w:cs="Arial"/>
+                <w:sz w:val="31"/>
+                <w:szCs w:val="31"/>
+              </w:rPr>
+            </w:pPr>
+            <w:r>
+              <w:rPr>
+                <w:rFonts w:asciiTheme="majorHAnsi" w:eastAsia="Times New Roman" w:hAnsiTheme="majorHAnsi" w:cstheme="majorHAnsi"/>
+                <w:b/>
+                <w:sz w:val="12"/>
+                <w:szCs w:val="12"/>
+              </w:rPr>
+              <w:t>Microkernels</w:t>
+            </w:r>
+            <w:r>
+              <w:rPr>
+                <w:rFonts w:asciiTheme="majorHAnsi" w:eastAsia="Times New Roman" w:hAnsiTheme="majorHAnsi" w:cstheme="majorHAnsi"/>
+                <w:sz w:val="12"/>
+                <w:szCs w:val="12"/>
+              </w:rPr>
+              <w:t xml:space="preserve"> use _____ for communication. Is message passing</w:t>
+            </w:r>
+          </w:p>
+          <w:p>
+            <w:pPr>
+              <w:ind w:right="-20"/>
+              <w:jc w:val="both"/>
+              <w:rPr>
+                <w:rFonts w:ascii="Arial" w:eastAsia="Times New Roman" w:hAnsi="Arial" w:cs="Arial"/>
+                <w:sz w:val="31"/>
+                <w:szCs w:val="31"/>
+              </w:rPr>
+            </w:pPr>
+            <w:r>
+              <w:rPr>
+                <w:rFonts w:asciiTheme="majorHAnsi" w:eastAsia="Times New Roman" w:hAnsiTheme="majorHAnsi" w:cstheme="majorHAnsi"/>
+                <w:b/>
+                <w:sz w:val="12"/>
+                <w:szCs w:val="12"/>
+              </w:rPr>
+              <w:t xml:space="preserve">The UNIX </w:t>
+            </w:r>
+            <w:proofErr w:type="gramStart"/>
+            <w:r>
+              <w:rPr>
+                <w:rFonts w:asciiTheme="majorHAnsi" w:eastAsia="Times New Roman" w:hAnsiTheme="majorHAnsi" w:cstheme="majorHAnsi"/>
+                <w:b/>
+                <w:sz w:val="12"/>
+                <w:szCs w:val="12"/>
+              </w:rPr>
+              <w:t>fork(</w:t>
+            </w:r>
+            <w:proofErr w:type="gramEnd"/>
+            <w:r>
+              <w:rPr>
+                <w:rFonts w:asciiTheme="majorHAnsi" w:eastAsia="Times New Roman" w:hAnsiTheme="majorHAnsi" w:cstheme="majorHAnsi"/>
+                <w:b/>
+                <w:sz w:val="12"/>
+                <w:szCs w:val="12"/>
+              </w:rPr>
+              <w:t>)</w:t>
+            </w:r>
+            <w:r>
+              <w:rPr>
+                <w:rFonts w:asciiTheme="majorHAnsi" w:eastAsia="Times New Roman" w:hAnsiTheme="majorHAnsi" w:cstheme="majorHAnsi"/>
+                <w:sz w:val="12"/>
+                <w:szCs w:val="12"/>
+              </w:rPr>
+              <w:t xml:space="preserve"> system call creates a new process. What is the equivalent system call in WINDOWS? </w:t>
+            </w:r>
+            <w:proofErr w:type="spellStart"/>
+            <w:r>
+              <w:rPr>
+                <w:rFonts w:asciiTheme="majorHAnsi" w:eastAsia="Times New Roman" w:hAnsiTheme="majorHAnsi" w:cstheme="majorHAnsi"/>
+                <w:b/>
+                <w:sz w:val="12"/>
+                <w:szCs w:val="12"/>
+              </w:rPr>
+              <w:t>CreateProcess</w:t>
+            </w:r>
+            <w:proofErr w:type="spellEnd"/>
+            <w:r>
+              <w:rPr>
+                <w:rFonts w:asciiTheme="majorHAnsi" w:eastAsia="Times New Roman" w:hAnsiTheme="majorHAnsi" w:cstheme="majorHAnsi"/>
+                <w:sz w:val="12"/>
+                <w:szCs w:val="12"/>
+              </w:rPr>
+              <w:t xml:space="preserve"> </w:t>
+            </w:r>
+            <w:r>
+              <w:rPr>
+                <w:rFonts w:asciiTheme="majorHAnsi" w:eastAsia="Times New Roman" w:hAnsiTheme="majorHAnsi" w:cstheme="majorHAnsi"/>
+                <w:b/>
+                <w:sz w:val="12"/>
+                <w:szCs w:val="12"/>
+              </w:rPr>
+              <w:t>()</w:t>
+            </w:r>
+          </w:p>
+          <w:p>
+            <w:pPr>
+              <w:ind w:right="-20"/>
+              <w:jc w:val="both"/>
+              <w:rPr>
+                <w:rFonts w:asciiTheme="majorHAnsi" w:hAnsiTheme="majorHAnsi" w:cstheme="majorHAnsi"/>
+                <w:sz w:val="12"/>
+                <w:szCs w:val="12"/>
+              </w:rPr>
+            </w:pPr>
+            <w:r>
+              <w:rPr>
+                <w:rFonts w:asciiTheme="majorHAnsi" w:hAnsiTheme="majorHAnsi" w:cstheme="majorHAnsi"/>
+                <w:sz w:val="12"/>
+                <w:szCs w:val="12"/>
+              </w:rPr>
+              <w:t xml:space="preserve">All access to POSIX shared memory requires a system call: </w:t>
+            </w:r>
+            <w:r>
+              <w:rPr>
+                <w:rFonts w:asciiTheme="majorHAnsi" w:hAnsiTheme="majorHAnsi" w:cstheme="majorHAnsi"/>
+                <w:b/>
+                <w:sz w:val="12"/>
+                <w:szCs w:val="12"/>
+              </w:rPr>
+              <w:t>False</w:t>
+            </w:r>
+          </w:p>
+          <w:p>
+            <w:pPr>
+              <w:ind w:right="-20"/>
+              <w:jc w:val="both"/>
+              <w:rPr>
+                <w:rFonts w:asciiTheme="majorHAnsi" w:eastAsia="Times New Roman" w:hAnsiTheme="majorHAnsi" w:cstheme="majorHAnsi"/>
+                <w:b/>
+                <w:sz w:val="12"/>
+                <w:szCs w:val="12"/>
+              </w:rPr>
+            </w:pPr>
+            <w:r>
+              <w:rPr>
+                <w:rFonts w:asciiTheme="majorHAnsi" w:eastAsia="Times New Roman" w:hAnsiTheme="majorHAnsi" w:cstheme="majorHAnsi"/>
+                <w:b/>
+                <w:sz w:val="12"/>
+                <w:szCs w:val="12"/>
+              </w:rPr>
+              <w:t>Cancellation points</w:t>
+            </w:r>
+            <w:r>
+              <w:rPr>
+                <w:rFonts w:asciiTheme="majorHAnsi" w:eastAsia="Times New Roman" w:hAnsiTheme="majorHAnsi" w:cstheme="majorHAnsi"/>
+                <w:sz w:val="12"/>
+                <w:szCs w:val="12"/>
+              </w:rPr>
+              <w:t xml:space="preserve"> are associated with ____ cancellation. </w:t>
+            </w:r>
+            <w:r>
+              <w:rPr>
+                <w:rFonts w:asciiTheme="majorHAnsi" w:eastAsia="Times New Roman" w:hAnsiTheme="majorHAnsi" w:cstheme="majorHAnsi"/>
+                <w:b/>
+                <w:sz w:val="12"/>
+                <w:szCs w:val="12"/>
+              </w:rPr>
+              <w:t>Deferred</w:t>
+            </w:r>
+          </w:p>
+          <w:p>
+            <w:pPr>
+              <w:ind w:right="-20"/>
+              <w:jc w:val="both"/>
+              <w:rPr>
+                <w:rFonts w:asciiTheme="majorHAnsi" w:eastAsia="Times New Roman" w:hAnsiTheme="majorHAnsi" w:cstheme="majorHAnsi"/>
+                <w:b/>
+                <w:sz w:val="12"/>
+                <w:szCs w:val="12"/>
+              </w:rPr>
+            </w:pPr>
+            <w:r>
+              <w:rPr>
+                <w:rFonts w:asciiTheme="majorHAnsi" w:eastAsia="Times New Roman" w:hAnsiTheme="majorHAnsi" w:cstheme="majorHAnsi"/>
+                <w:sz w:val="12"/>
+                <w:szCs w:val="12"/>
+              </w:rPr>
+              <w:t>The _____ model allows a user-level thread to be bound to one kernel thread. two-level</w:t>
+            </w:r>
+          </w:p>
+          <w:p>
+            <w:pPr>
+              <w:ind w:right="-20"/>
+              <w:jc w:val="both"/>
+              <w:rPr>
+                <w:rFonts w:asciiTheme="majorHAnsi" w:eastAsia="Times New Roman" w:hAnsiTheme="majorHAnsi" w:cstheme="majorHAnsi"/>
+                <w:sz w:val="12"/>
+                <w:szCs w:val="12"/>
+              </w:rPr>
+            </w:pPr>
+            <w:r>
+              <w:rPr>
+                <w:rFonts w:asciiTheme="majorHAnsi" w:eastAsia="Times New Roman" w:hAnsiTheme="majorHAnsi" w:cstheme="majorHAnsi"/>
+                <w:b/>
+                <w:sz w:val="12"/>
+                <w:szCs w:val="12"/>
+              </w:rPr>
+              <w:t>Throughput</w:t>
+            </w:r>
+            <w:r>
+              <w:rPr>
+                <w:rFonts w:asciiTheme="majorHAnsi" w:eastAsia="Times New Roman" w:hAnsiTheme="majorHAnsi" w:cstheme="majorHAnsi"/>
+                <w:sz w:val="12"/>
+                <w:szCs w:val="12"/>
+              </w:rPr>
+              <w:t xml:space="preserve"> is the number of processes that are completed per time unit.</w:t>
+            </w:r>
+          </w:p>
+          <w:p>
+            <w:pPr>
+              <w:rPr>
+                <w:rFonts w:asciiTheme="majorHAnsi" w:eastAsia="Times New Roman" w:hAnsiTheme="majorHAnsi" w:cstheme="majorHAnsi"/>
+                <w:sz w:val="12"/>
+                <w:szCs w:val="12"/>
+              </w:rPr>
+            </w:pPr>
+            <w:r>
+              <w:rPr>
+                <w:rFonts w:asciiTheme="majorHAnsi" w:eastAsia="Times New Roman" w:hAnsiTheme="majorHAnsi" w:cstheme="majorHAnsi"/>
+                <w:sz w:val="12"/>
+                <w:szCs w:val="12"/>
+              </w:rPr>
+              <w:t xml:space="preserve">The </w:t>
+            </w:r>
+            <w:r>
+              <w:rPr>
+                <w:rFonts w:asciiTheme="majorHAnsi" w:eastAsia="Times New Roman" w:hAnsiTheme="majorHAnsi" w:cstheme="majorHAnsi"/>
+                <w:b/>
+                <w:sz w:val="12"/>
+                <w:szCs w:val="12"/>
+              </w:rPr>
+              <w:t>compile-time</w:t>
+            </w:r>
+            <w:r>
+              <w:rPr>
+                <w:rFonts w:asciiTheme="majorHAnsi" w:eastAsia="Times New Roman" w:hAnsiTheme="majorHAnsi" w:cstheme="majorHAnsi"/>
+                <w:sz w:val="12"/>
+                <w:szCs w:val="12"/>
+              </w:rPr>
+              <w:t xml:space="preserve"> and </w:t>
+            </w:r>
+            <w:r>
+              <w:rPr>
+                <w:rFonts w:asciiTheme="majorHAnsi" w:eastAsia="Times New Roman" w:hAnsiTheme="majorHAnsi" w:cstheme="majorHAnsi"/>
+                <w:b/>
+                <w:sz w:val="12"/>
+                <w:szCs w:val="12"/>
+              </w:rPr>
+              <w:t>load-time</w:t>
+            </w:r>
+            <w:r>
+              <w:rPr>
+                <w:rFonts w:asciiTheme="majorHAnsi" w:eastAsia="Times New Roman" w:hAnsiTheme="majorHAnsi" w:cstheme="majorHAnsi"/>
+                <w:sz w:val="12"/>
+                <w:szCs w:val="12"/>
+              </w:rPr>
+              <w:t xml:space="preserve"> address-binding methods generate iden</w:t>
+            </w:r>
+            <w:r>
+              <w:rPr>
+                <w:rFonts w:asciiTheme="majorHAnsi" w:eastAsia="Times New Roman" w:hAnsiTheme="majorHAnsi" w:cstheme="majorHAnsi"/>
+                <w:sz w:val="12"/>
+                <w:szCs w:val="12"/>
+              </w:rPr>
+              <w:t xml:space="preserve">tical logical and physical addresses. However, the </w:t>
+            </w:r>
+            <w:r>
+              <w:rPr>
+                <w:rFonts w:asciiTheme="majorHAnsi" w:eastAsia="Times New Roman" w:hAnsiTheme="majorHAnsi" w:cstheme="majorHAnsi"/>
+                <w:b/>
+                <w:sz w:val="12"/>
+                <w:szCs w:val="12"/>
+              </w:rPr>
+              <w:t>execution-time</w:t>
+            </w:r>
+            <w:r>
+              <w:rPr>
+                <w:rFonts w:asciiTheme="majorHAnsi" w:eastAsia="Times New Roman" w:hAnsiTheme="majorHAnsi" w:cstheme="majorHAnsi"/>
+                <w:sz w:val="12"/>
+                <w:szCs w:val="12"/>
+              </w:rPr>
+              <w:t xml:space="preserve"> address-</w:t>
+            </w:r>
+            <w:r>
+              <w:rPr>
+                <w:rFonts w:asciiTheme="majorHAnsi" w:eastAsia="Times New Roman" w:hAnsiTheme="majorHAnsi" w:cstheme="majorHAnsi"/>
+                <w:sz w:val="12"/>
+                <w:szCs w:val="12"/>
+              </w:rPr>
+              <w:t xml:space="preserve">binding scheme results in </w:t>
+            </w:r>
+            <w:r>
+              <w:rPr>
+                <w:rFonts w:asciiTheme="majorHAnsi" w:eastAsia="Times New Roman" w:hAnsiTheme="majorHAnsi" w:cstheme="majorHAnsi"/>
+                <w:sz w:val="12"/>
+                <w:szCs w:val="12"/>
+              </w:rPr>
+              <w:t>differing logical and physical addresses. In this</w:t>
+            </w:r>
+            <w:r>
+              <w:rPr>
+                <w:rFonts w:asciiTheme="majorHAnsi" w:eastAsia="Times New Roman" w:hAnsiTheme="majorHAnsi" w:cstheme="majorHAnsi"/>
+                <w:sz w:val="12"/>
+                <w:szCs w:val="12"/>
+              </w:rPr>
+              <w:t xml:space="preserve"> </w:t>
+            </w:r>
+            <w:r>
+              <w:rPr>
+                <w:rFonts w:asciiTheme="majorHAnsi" w:eastAsia="Times New Roman" w:hAnsiTheme="majorHAnsi" w:cstheme="majorHAnsi"/>
+                <w:sz w:val="12"/>
+                <w:szCs w:val="12"/>
+              </w:rPr>
+              <w:t>case, we usually refer to the logical address as a</w:t>
+            </w:r>
+            <w:r>
+              <w:rPr>
+                <w:rFonts w:asciiTheme="majorHAnsi" w:eastAsia="Times New Roman" w:hAnsiTheme="majorHAnsi" w:cstheme="majorHAnsi"/>
+                <w:sz w:val="12"/>
+                <w:szCs w:val="12"/>
+              </w:rPr>
+              <w:t xml:space="preserve"> </w:t>
+            </w:r>
+            <w:r>
+              <w:rPr>
+                <w:rFonts w:asciiTheme="majorHAnsi" w:eastAsia="Times New Roman" w:hAnsiTheme="majorHAnsi" w:cstheme="majorHAnsi"/>
+                <w:sz w:val="12"/>
+                <w:szCs w:val="12"/>
+              </w:rPr>
+              <w:t>virtual address</w:t>
+            </w:r>
+          </w:p>
+          <w:p>
+            <w:pPr>
+              <w:ind w:right="-20"/>
+              <w:jc w:val="both"/>
+              <w:rPr>
+                <w:rFonts w:asciiTheme="majorHAnsi" w:hAnsiTheme="majorHAnsi" w:cstheme="majorHAnsi"/>
+                <w:b/>
+                <w:sz w:val="12"/>
+                <w:szCs w:val="12"/>
+              </w:rPr>
+            </w:pPr>
+            <w:r>
+              <w:rPr>
+                <w:rFonts w:asciiTheme="majorHAnsi" w:eastAsia="Times New Roman" w:hAnsiTheme="majorHAnsi" w:cstheme="majorHAnsi"/>
+                <w:sz w:val="12"/>
+                <w:szCs w:val="12"/>
+              </w:rPr>
+              <w:t xml:space="preserve">What is an </w:t>
+            </w:r>
+            <w:r>
+              <w:rPr>
+                <w:rFonts w:asciiTheme="majorHAnsi" w:eastAsia="Times New Roman" w:hAnsiTheme="majorHAnsi" w:cstheme="majorHAnsi"/>
+                <w:b/>
+                <w:sz w:val="12"/>
+                <w:szCs w:val="12"/>
+              </w:rPr>
+              <w:t xml:space="preserve">Operating </w:t>
+            </w:r>
+            <w:proofErr w:type="gramStart"/>
+            <w:r>
+              <w:rPr>
+                <w:rFonts w:asciiTheme="majorHAnsi" w:eastAsia="Times New Roman" w:hAnsiTheme="majorHAnsi" w:cstheme="majorHAnsi"/>
+                <w:b/>
+                <w:sz w:val="12"/>
+                <w:szCs w:val="12"/>
+              </w:rPr>
+              <w:t>System?</w:t>
+            </w:r>
+            <w:r>
+              <w:rPr>
+                <w:rFonts w:asciiTheme="majorHAnsi" w:eastAsia="Times New Roman" w:hAnsiTheme="majorHAnsi" w:cstheme="majorHAnsi"/>
+                <w:sz w:val="12"/>
+                <w:szCs w:val="12"/>
+              </w:rPr>
+              <w:t>:</w:t>
+            </w:r>
+            <w:proofErr w:type="gramEnd"/>
+            <w:r>
+              <w:rPr>
+                <w:rFonts w:asciiTheme="majorHAnsi" w:eastAsia="Times New Roman" w:hAnsiTheme="majorHAnsi" w:cstheme="majorHAnsi"/>
+                <w:sz w:val="12"/>
+                <w:szCs w:val="12"/>
+              </w:rPr>
+              <w:t xml:space="preserve"> </w:t>
+            </w:r>
+            <w:r>
+              <w:rPr>
+                <w:rFonts w:asciiTheme="majorHAnsi" w:hAnsiTheme="majorHAnsi" w:cstheme="majorHAnsi"/>
+                <w:b/>
+                <w:sz w:val="12"/>
+                <w:szCs w:val="12"/>
+              </w:rPr>
+              <w:t>resource allocator</w:t>
+            </w:r>
+            <w:r>
+              <w:rPr>
+                <w:rFonts w:asciiTheme="majorHAnsi" w:hAnsiTheme="majorHAnsi" w:cstheme="majorHAnsi"/>
+                <w:b/>
+                <w:sz w:val="12"/>
+                <w:szCs w:val="12"/>
+              </w:rPr>
+              <w:t>, Control program</w:t>
+            </w:r>
+          </w:p>
+          <w:p>
+            <w:pPr>
+              <w:rPr>
+                <w:rFonts w:asciiTheme="majorHAnsi" w:eastAsia="Times New Roman" w:hAnsiTheme="majorHAnsi" w:cstheme="majorHAnsi"/>
+                <w:sz w:val="12"/>
+                <w:szCs w:val="12"/>
+              </w:rPr>
+            </w:pPr>
+            <w:r>
+              <w:rPr>
+                <w:rFonts w:asciiTheme="majorHAnsi" w:eastAsia="Times New Roman" w:hAnsiTheme="majorHAnsi" w:cstheme="majorHAnsi"/>
+                <w:sz w:val="12"/>
+                <w:szCs w:val="12"/>
+              </w:rPr>
+              <w:t>The multiple-processor systems in use today are of two types. Some</w:t>
+            </w:r>
+            <w:r>
+              <w:rPr>
+                <w:rFonts w:asciiTheme="majorHAnsi" w:eastAsia="Times New Roman" w:hAnsiTheme="majorHAnsi" w:cstheme="majorHAnsi"/>
+                <w:sz w:val="12"/>
+                <w:szCs w:val="12"/>
+              </w:rPr>
+              <w:t xml:space="preserve"> </w:t>
+            </w:r>
+            <w:r>
+              <w:rPr>
+                <w:rFonts w:asciiTheme="majorHAnsi" w:eastAsia="Times New Roman" w:hAnsiTheme="majorHAnsi" w:cstheme="majorHAnsi"/>
+                <w:sz w:val="12"/>
+                <w:szCs w:val="12"/>
+              </w:rPr>
+              <w:t>systems use</w:t>
+            </w:r>
+            <w:r>
+              <w:rPr>
+                <w:rFonts w:asciiTheme="majorHAnsi" w:eastAsia="Times New Roman" w:hAnsiTheme="majorHAnsi" w:cstheme="majorHAnsi"/>
+                <w:sz w:val="12"/>
+                <w:szCs w:val="12"/>
+              </w:rPr>
+              <w:t xml:space="preserve"> </w:t>
+            </w:r>
+            <w:r>
+              <w:rPr>
+                <w:rFonts w:asciiTheme="majorHAnsi" w:eastAsia="Times New Roman" w:hAnsiTheme="majorHAnsi" w:cstheme="majorHAnsi"/>
+                <w:b/>
+                <w:sz w:val="12"/>
+                <w:szCs w:val="12"/>
+              </w:rPr>
+              <w:t>asymmetric multiprocessing</w:t>
+            </w:r>
+            <w:r>
+              <w:rPr>
+                <w:rFonts w:asciiTheme="majorHAnsi" w:eastAsia="Times New Roman" w:hAnsiTheme="majorHAnsi" w:cstheme="majorHAnsi"/>
+                <w:sz w:val="12"/>
+                <w:szCs w:val="12"/>
+              </w:rPr>
+              <w:t xml:space="preserve">, in which each </w:t>
+            </w:r>
+            <w:r>
+              <w:rPr>
+                <w:rFonts w:asciiTheme="majorHAnsi" w:eastAsia="Times New Roman" w:hAnsiTheme="majorHAnsi" w:cstheme="majorHAnsi"/>
+                <w:sz w:val="12"/>
+                <w:szCs w:val="12"/>
+              </w:rPr>
+              <w:t>processor is assigned</w:t>
+            </w:r>
+            <w:r>
+              <w:rPr>
+                <w:rFonts w:asciiTheme="majorHAnsi" w:eastAsia="Times New Roman" w:hAnsiTheme="majorHAnsi" w:cstheme="majorHAnsi"/>
+                <w:sz w:val="12"/>
+                <w:szCs w:val="12"/>
+              </w:rPr>
+              <w:t xml:space="preserve"> </w:t>
+            </w:r>
+            <w:r>
+              <w:rPr>
+                <w:rFonts w:asciiTheme="majorHAnsi" w:eastAsia="Times New Roman" w:hAnsiTheme="majorHAnsi" w:cstheme="majorHAnsi"/>
+                <w:sz w:val="12"/>
+                <w:szCs w:val="12"/>
+              </w:rPr>
+              <w:t>a specific task</w:t>
+            </w:r>
+            <w:r>
+              <w:rPr>
+                <w:rFonts w:asciiTheme="majorHAnsi" w:eastAsia="Times New Roman" w:hAnsiTheme="majorHAnsi" w:cstheme="majorHAnsi"/>
+                <w:sz w:val="12"/>
+                <w:szCs w:val="12"/>
+              </w:rPr>
+              <w:t xml:space="preserve">. </w:t>
+            </w:r>
           </w:p>
         </w:tc>
         <w:tc>
@@ -1869,33 +2017,28 @@
           </w:tcPr>
           <w:p>
             <w:pPr>
-              <w:ind w:right="-1350"/>
-              <w:rPr>
-                <w:rFonts w:asciiTheme="majorHAnsi" w:hAnsiTheme="majorHAnsi" w:cstheme="majorHAnsi"/>
-                <w:sz w:val="12"/>
-                <w:szCs w:val="12"/>
-              </w:rPr>
-            </w:pPr>
-            <w:bookmarkStart w:id="0" w:name="_GoBack"/>
-            <w:bookmarkEnd w:id="0"/>
-            <w:r>
-              <w:rPr>
-                <w:rFonts w:asciiTheme="majorHAnsi" w:hAnsiTheme="majorHAnsi" w:cstheme="majorHAnsi"/>
+              <w:jc w:val="both"/>
+              <w:rPr>
+                <w:rFonts w:asciiTheme="majorHAnsi" w:hAnsiTheme="majorHAnsi" w:cstheme="majorHAnsi"/>
+                <w:sz w:val="12"/>
+                <w:szCs w:val="12"/>
+              </w:rPr>
+            </w:pPr>
+            <w:r>
+              <w:rPr>
                 <w:noProof/>
-                <w:sz w:val="12"/>
-                <w:szCs w:val="12"/>
               </w:rPr>
               <w:drawing>
-                <wp:anchor distT="0" distB="0" distL="114300" distR="114300" simplePos="0" relativeHeight="251659264" behindDoc="0" locked="0" layoutInCell="1" allowOverlap="1">
+                <wp:anchor distT="0" distB="0" distL="114300" distR="114300" simplePos="0" relativeHeight="251659264" behindDoc="0" locked="0" layoutInCell="1" allowOverlap="1" wp14:anchorId="68DF3987" wp14:editId="56AEE142">
                   <wp:simplePos x="0" y="0"/>
                   <wp:positionH relativeFrom="column">
-                    <wp:posOffset>1498600</wp:posOffset>
+                    <wp:posOffset>1848485</wp:posOffset>
                   </wp:positionH>
                   <wp:positionV relativeFrom="paragraph">
-                    <wp:posOffset>0</wp:posOffset>
+                    <wp:posOffset>1270</wp:posOffset>
                   </wp:positionV>
-                  <wp:extent cx="2135505" cy="1700530"/>
-                  <wp:effectExtent l="0" t="0" r="0" b="0"/>
+                  <wp:extent cx="1794510" cy="1477010"/>
+                  <wp:effectExtent l="0" t="0" r="0" b="8890"/>
                   <wp:wrapSquare wrapText="bothSides"/>
                   <wp:docPr id="15362" name="Picture 4"/>
                   <wp:cNvGraphicFramePr>
@@ -1926,7 +2069,7 @@
                         <pic:spPr bwMode="auto">
                           <a:xfrm>
                             <a:off x="0" y="0"/>
-                            <a:ext cx="2135505" cy="1700530"/>
+                            <a:ext cx="1794510" cy="1477010"/>
                           </a:xfrm>
                           <a:prstGeom prst="rect">
                             <a:avLst/>
@@ -1949,13 +2092,206 @@
                 </wp:anchor>
               </w:drawing>
             </w:r>
+            <w:r>
+              <w:rPr>
+                <w:rFonts w:asciiTheme="majorHAnsi" w:hAnsiTheme="majorHAnsi" w:cstheme="majorHAnsi"/>
+                <w:sz w:val="12"/>
+                <w:szCs w:val="12"/>
+              </w:rPr>
+              <w:t xml:space="preserve">Which of the following is true </w:t>
+            </w:r>
+            <w:r>
+              <w:rPr>
+                <w:rFonts w:asciiTheme="majorHAnsi" w:hAnsiTheme="majorHAnsi" w:cstheme="majorHAnsi"/>
+                <w:b/>
+                <w:sz w:val="12"/>
+                <w:szCs w:val="12"/>
+              </w:rPr>
+              <w:t>of cooperative scheduling</w:t>
+            </w:r>
+            <w:r>
+              <w:rPr>
+                <w:rFonts w:asciiTheme="majorHAnsi" w:hAnsiTheme="majorHAnsi" w:cstheme="majorHAnsi"/>
+                <w:sz w:val="12"/>
+                <w:szCs w:val="12"/>
+              </w:rPr>
+              <w:t>? A process keeps the CPU until it releases the CPU either by terminating or by switching to the waiting state</w:t>
+            </w:r>
+          </w:p>
+          <w:p>
+            <w:pPr>
+              <w:jc w:val="both"/>
+              <w:rPr>
+                <w:rFonts w:asciiTheme="majorHAnsi" w:eastAsia="Times New Roman" w:hAnsiTheme="majorHAnsi" w:cstheme="majorHAnsi"/>
+                <w:sz w:val="12"/>
+                <w:szCs w:val="12"/>
+              </w:rPr>
+            </w:pPr>
+            <w:r>
+              <w:rPr>
+                <w:rFonts w:asciiTheme="majorHAnsi" w:hAnsiTheme="majorHAnsi" w:cstheme="majorHAnsi"/>
+                <w:b/>
+                <w:sz w:val="12"/>
+                <w:szCs w:val="12"/>
+              </w:rPr>
+              <w:t xml:space="preserve">Paging: </w:t>
+            </w:r>
+            <w:r>
+              <w:rPr>
+                <w:rFonts w:asciiTheme="majorHAnsi" w:eastAsia="Times New Roman" w:hAnsiTheme="majorHAnsi" w:cstheme="majorHAnsi"/>
+                <w:sz w:val="12"/>
+                <w:szCs w:val="12"/>
+              </w:rPr>
+              <w:t>The basic method for implementing paging involves breaking physical memory into fixed-sized blocks called frames and breaking logical memory into blocks of the same size called pages. When a process is to be executed, its pages are loaded into any available memory frames from their source (a file system or backing store)</w:t>
+            </w:r>
+          </w:p>
+          <w:p>
+            <w:pPr>
+              <w:rPr>
+                <w:rFonts w:asciiTheme="majorHAnsi" w:eastAsia="Times New Roman" w:hAnsiTheme="majorHAnsi" w:cstheme="majorHAnsi"/>
+                <w:sz w:val="12"/>
+                <w:szCs w:val="12"/>
+              </w:rPr>
+            </w:pPr>
+            <w:r>
+              <w:rPr>
+                <w:rFonts w:asciiTheme="majorHAnsi" w:eastAsia="Times New Roman" w:hAnsiTheme="majorHAnsi" w:cstheme="majorHAnsi"/>
+                <w:sz w:val="12"/>
+                <w:szCs w:val="12"/>
+              </w:rPr>
+              <w:t>The most common systems use</w:t>
+            </w:r>
+            <w:r>
+              <w:rPr>
+                <w:rFonts w:asciiTheme="majorHAnsi" w:eastAsia="Times New Roman" w:hAnsiTheme="majorHAnsi" w:cstheme="majorHAnsi"/>
+                <w:sz w:val="12"/>
+                <w:szCs w:val="12"/>
+              </w:rPr>
+              <w:t xml:space="preserve"> </w:t>
+            </w:r>
+            <w:r>
+              <w:rPr>
+                <w:rFonts w:asciiTheme="majorHAnsi" w:eastAsia="Times New Roman" w:hAnsiTheme="majorHAnsi" w:cstheme="majorHAnsi"/>
+                <w:b/>
+                <w:sz w:val="12"/>
+                <w:szCs w:val="12"/>
+              </w:rPr>
+              <w:t>symmetric multiprocessing (SMP)</w:t>
+            </w:r>
+            <w:r>
+              <w:rPr>
+                <w:rFonts w:asciiTheme="majorHAnsi" w:eastAsia="Times New Roman" w:hAnsiTheme="majorHAnsi" w:cstheme="majorHAnsi"/>
+                <w:sz w:val="12"/>
+                <w:szCs w:val="12"/>
+              </w:rPr>
+              <w:t>, in</w:t>
+            </w:r>
+            <w:r>
+              <w:rPr>
+                <w:rFonts w:asciiTheme="majorHAnsi" w:eastAsia="Times New Roman" w:hAnsiTheme="majorHAnsi" w:cstheme="majorHAnsi"/>
+                <w:sz w:val="12"/>
+                <w:szCs w:val="12"/>
+              </w:rPr>
+              <w:t xml:space="preserve"> which each processor </w:t>
+            </w:r>
+            <w:r>
+              <w:rPr>
+                <w:rFonts w:asciiTheme="majorHAnsi" w:eastAsia="Times New Roman" w:hAnsiTheme="majorHAnsi" w:cstheme="majorHAnsi"/>
+                <w:sz w:val="12"/>
+                <w:szCs w:val="12"/>
+              </w:rPr>
+              <w:t>performs all tasks within the operating system.</w:t>
+            </w:r>
+            <w:r>
+              <w:rPr>
+                <w:rFonts w:asciiTheme="majorHAnsi" w:eastAsia="Times New Roman" w:hAnsiTheme="majorHAnsi" w:cstheme="majorHAnsi"/>
+                <w:sz w:val="12"/>
+                <w:szCs w:val="12"/>
+              </w:rPr>
+              <w:t xml:space="preserve"> </w:t>
+            </w:r>
+            <w:r>
+              <w:rPr>
+                <w:rFonts w:asciiTheme="majorHAnsi" w:eastAsia="Times New Roman" w:hAnsiTheme="majorHAnsi" w:cstheme="majorHAnsi"/>
+                <w:sz w:val="12"/>
+                <w:szCs w:val="12"/>
+              </w:rPr>
+              <w:t>SMP</w:t>
+            </w:r>
+            <w:r>
+              <w:rPr>
+                <w:rFonts w:asciiTheme="majorHAnsi" w:eastAsia="Times New Roman" w:hAnsiTheme="majorHAnsi" w:cstheme="majorHAnsi"/>
+                <w:sz w:val="12"/>
+                <w:szCs w:val="12"/>
+              </w:rPr>
+              <w:t xml:space="preserve"> </w:t>
+            </w:r>
+            <w:r>
+              <w:rPr>
+                <w:rFonts w:asciiTheme="majorHAnsi" w:eastAsia="Times New Roman" w:hAnsiTheme="majorHAnsi" w:cstheme="majorHAnsi"/>
+                <w:sz w:val="12"/>
+                <w:szCs w:val="12"/>
+              </w:rPr>
+              <w:t>means that all process</w:t>
+            </w:r>
+            <w:r>
+              <w:rPr>
+                <w:rFonts w:asciiTheme="majorHAnsi" w:eastAsia="Times New Roman" w:hAnsiTheme="majorHAnsi" w:cstheme="majorHAnsi"/>
+                <w:sz w:val="12"/>
+                <w:szCs w:val="12"/>
+              </w:rPr>
+              <w:t xml:space="preserve">ors are peers; no boss – worker </w:t>
+            </w:r>
+            <w:r>
+              <w:rPr>
+                <w:rFonts w:asciiTheme="majorHAnsi" w:eastAsia="Times New Roman" w:hAnsiTheme="majorHAnsi" w:cstheme="majorHAnsi"/>
+                <w:sz w:val="12"/>
+                <w:szCs w:val="12"/>
+              </w:rPr>
+              <w:t>relationship exists</w:t>
+            </w:r>
+            <w:r>
+              <w:rPr>
+                <w:rFonts w:asciiTheme="majorHAnsi" w:eastAsia="Times New Roman" w:hAnsiTheme="majorHAnsi" w:cstheme="majorHAnsi"/>
+                <w:sz w:val="12"/>
+                <w:szCs w:val="12"/>
+              </w:rPr>
+              <w:t xml:space="preserve"> </w:t>
+            </w:r>
+            <w:r>
+              <w:rPr>
+                <w:rFonts w:asciiTheme="majorHAnsi" w:eastAsia="Times New Roman" w:hAnsiTheme="majorHAnsi" w:cstheme="majorHAnsi"/>
+                <w:sz w:val="12"/>
+                <w:szCs w:val="12"/>
+              </w:rPr>
+              <w:t xml:space="preserve">between processors. </w:t>
+            </w:r>
+          </w:p>
+          <w:p>
+            <w:pPr>
+              <w:jc w:val="both"/>
+              <w:rPr>
+                <w:rFonts w:asciiTheme="majorHAnsi" w:hAnsiTheme="majorHAnsi" w:cstheme="majorHAnsi"/>
+                <w:sz w:val="12"/>
+                <w:szCs w:val="12"/>
+              </w:rPr>
+            </w:pPr>
+            <w:r>
+              <w:rPr>
+                <w:noProof/>
+              </w:rPr>
+              <w:t xml:space="preserve"> </w:t>
+            </w:r>
+            <w:bookmarkStart w:id="0" w:name="_GoBack"/>
+            <w:bookmarkEnd w:id="0"/>
           </w:p>
         </w:tc>
       </w:tr>
     </w:tbl>
     <w:p>
       <w:pPr>
-        <w:ind w:left="-1350" w:right="-1350"/>
+        <w:ind w:right="-1350"/>
+        <w:jc w:val="both"/>
         <w:rPr>
           <w:rFonts w:asciiTheme="majorHAnsi" w:hAnsiTheme="majorHAnsi" w:cstheme="majorHAnsi"/>
           <w:sz w:val="12"/>
@@ -1965,7 +2301,7 @@
     </w:p>
     <w:sectPr>
       <w:pgSz w:w="12240" w:h="15840"/>
-      <w:pgMar w:top="180" w:right="1440" w:bottom="180" w:left="1440" w:header="720" w:footer="720" w:gutter="0"/>
+      <w:pgMar w:top="90" w:right="1440" w:bottom="0" w:left="1440" w:header="720" w:footer="720" w:gutter="0"/>
       <w:cols w:space="720"/>
       <w:docGrid w:linePitch="360"/>
     </w:sectPr>
@@ -1976,9 +2312,9 @@
 <file path=word/numbering.xml><?xml version="1.0" encoding="utf-8"?>
 <w:numbering xmlns:wpc="http://schemas.microsoft.com/office/word/2010/wordprocessingCanvas" xmlns:cx="http://schemas.microsoft.com/office/drawing/2014/chartex" xmlns:mc="http://schemas.openxmlformats.org/markup-compatibility/2006" xmlns:o="urn:schemas-microsoft-com:office:office" xmlns:r="http://schemas.openxmlformats.org/officeDocument/2006/relationships" xmlns:m="http://schemas.openxmlformats.org/officeDocument/2006/math" xmlns:v="urn:schemas-microsoft-com:vml" xmlns:wp14="http://schemas.microsoft.com/office/word/2010/wordprocessingDrawing" xmlns:wp="http://schemas.openxmlformats.org/drawingml/2006/wordprocessingDrawing" xmlns:w10="urn:schemas-microsoft-com:office:word" xmlns:w="http://schemas.openxmlformats.org/wordprocessingml/2006/main" xmlns:w14="http://schemas.microsoft.com/office/word/2010/wordml" xmlns:w15="http://schemas.microsoft.com/office/word/2012/wordml" xmlns:w16se="http://schemas.microsoft.com/office/word/2015/wordml/symex" xmlns:wpg="http://schemas.microsoft.com/office/word/2010/wordprocessingGroup" xmlns:wpi="http://schemas.microsoft.com/office/word/2010/wordprocessingInk" xmlns:wne="http://schemas.microsoft.com/office/word/2006/wordml" xmlns:wps="http://schemas.microsoft.com/office/word/2010/wordprocessingShape" mc:Ignorable="w14 w15 w16se wp14">
   <w:abstractNum w:abstractNumId="0" w15:restartNumberingAfterBreak="0">
-    <w:nsid w:val="4A502396"/>
+    <w:nsid w:val="3E336309"/>
     <w:multiLevelType w:val="hybridMultilevel"/>
-    <w:tmpl w:val="89785EB2"/>
+    <w:tmpl w:val="1486D652"/>
     <w:lvl w:ilvl="0" w:tplc="2AE4DE08">
       <w:start w:val="1"/>
       <w:numFmt w:val="decimal"/>
@@ -2067,7 +2403,191 @@
       </w:pPr>
     </w:lvl>
   </w:abstractNum>
+  <w:abstractNum w:abstractNumId="1" w15:restartNumberingAfterBreak="0">
+    <w:nsid w:val="4A502396"/>
+    <w:multiLevelType w:val="hybridMultilevel"/>
+    <w:tmpl w:val="7EBED340"/>
+    <w:lvl w:ilvl="0" w:tplc="2AE4DE08">
+      <w:start w:val="1"/>
+      <w:numFmt w:val="decimal"/>
+      <w:lvlText w:val="%1)"/>
+      <w:lvlJc w:val="left"/>
+      <w:pPr>
+        <w:ind w:left="360" w:hanging="360"/>
+      </w:pPr>
+      <w:rPr>
+        <w:rFonts w:asciiTheme="majorHAnsi" w:hAnsiTheme="majorHAnsi" w:cstheme="majorHAnsi" w:hint="default"/>
+        <w:b w:val="0"/>
+        <w:sz w:val="12"/>
+        <w:szCs w:val="12"/>
+      </w:rPr>
+    </w:lvl>
+    <w:lvl w:ilvl="1" w:tplc="04090019" w:tentative="1">
+      <w:start w:val="1"/>
+      <w:numFmt w:val="lowerLetter"/>
+      <w:lvlText w:val="%2."/>
+      <w:lvlJc w:val="left"/>
+      <w:pPr>
+        <w:ind w:left="1080" w:hanging="360"/>
+      </w:pPr>
+    </w:lvl>
+    <w:lvl w:ilvl="2" w:tplc="0409001B" w:tentative="1">
+      <w:start w:val="1"/>
+      <w:numFmt w:val="lowerRoman"/>
+      <w:lvlText w:val="%3."/>
+      <w:lvlJc w:val="right"/>
+      <w:pPr>
+        <w:ind w:left="1800" w:hanging="180"/>
+      </w:pPr>
+    </w:lvl>
+    <w:lvl w:ilvl="3" w:tplc="0409000F" w:tentative="1">
+      <w:start w:val="1"/>
+      <w:numFmt w:val="decimal"/>
+      <w:lvlText w:val="%4."/>
+      <w:lvlJc w:val="left"/>
+      <w:pPr>
+        <w:ind w:left="2520" w:hanging="360"/>
+      </w:pPr>
+    </w:lvl>
+    <w:lvl w:ilvl="4" w:tplc="04090019" w:tentative="1">
+      <w:start w:val="1"/>
+      <w:numFmt w:val="lowerLetter"/>
+      <w:lvlText w:val="%5."/>
+      <w:lvlJc w:val="left"/>
+      <w:pPr>
+        <w:ind w:left="3240" w:hanging="360"/>
+      </w:pPr>
+    </w:lvl>
+    <w:lvl w:ilvl="5" w:tplc="0409001B" w:tentative="1">
+      <w:start w:val="1"/>
+      <w:numFmt w:val="lowerRoman"/>
+      <w:lvlText w:val="%6."/>
+      <w:lvlJc w:val="right"/>
+      <w:pPr>
+        <w:ind w:left="3960" w:hanging="180"/>
+      </w:pPr>
+    </w:lvl>
+    <w:lvl w:ilvl="6" w:tplc="0409000F" w:tentative="1">
+      <w:start w:val="1"/>
+      <w:numFmt w:val="decimal"/>
+      <w:lvlText w:val="%7."/>
+      <w:lvlJc w:val="left"/>
+      <w:pPr>
+        <w:ind w:left="4680" w:hanging="360"/>
+      </w:pPr>
+    </w:lvl>
+    <w:lvl w:ilvl="7" w:tplc="04090019" w:tentative="1">
+      <w:start w:val="1"/>
+      <w:numFmt w:val="lowerLetter"/>
+      <w:lvlText w:val="%8."/>
+      <w:lvlJc w:val="left"/>
+      <w:pPr>
+        <w:ind w:left="5400" w:hanging="360"/>
+      </w:pPr>
+    </w:lvl>
+    <w:lvl w:ilvl="8" w:tplc="0409001B" w:tentative="1">
+      <w:start w:val="1"/>
+      <w:numFmt w:val="lowerRoman"/>
+      <w:lvlText w:val="%9."/>
+      <w:lvlJc w:val="right"/>
+      <w:pPr>
+        <w:ind w:left="6120" w:hanging="180"/>
+      </w:pPr>
+    </w:lvl>
+  </w:abstractNum>
+  <w:abstractNum w:abstractNumId="2" w15:restartNumberingAfterBreak="0">
+    <w:nsid w:val="76892776"/>
+    <w:multiLevelType w:val="hybridMultilevel"/>
+    <w:tmpl w:val="18061990"/>
+    <w:lvl w:ilvl="0" w:tplc="0409000F">
+      <w:start w:val="1"/>
+      <w:numFmt w:val="decimal"/>
+      <w:lvlText w:val="%1."/>
+      <w:lvlJc w:val="left"/>
+      <w:pPr>
+        <w:ind w:left="720" w:hanging="360"/>
+      </w:pPr>
+    </w:lvl>
+    <w:lvl w:ilvl="1" w:tplc="04090019" w:tentative="1">
+      <w:start w:val="1"/>
+      <w:numFmt w:val="lowerLetter"/>
+      <w:lvlText w:val="%2."/>
+      <w:lvlJc w:val="left"/>
+      <w:pPr>
+        <w:ind w:left="1440" w:hanging="360"/>
+      </w:pPr>
+    </w:lvl>
+    <w:lvl w:ilvl="2" w:tplc="0409001B" w:tentative="1">
+      <w:start w:val="1"/>
+      <w:numFmt w:val="lowerRoman"/>
+      <w:lvlText w:val="%3."/>
+      <w:lvlJc w:val="right"/>
+      <w:pPr>
+        <w:ind w:left="2160" w:hanging="180"/>
+      </w:pPr>
+    </w:lvl>
+    <w:lvl w:ilvl="3" w:tplc="0409000F" w:tentative="1">
+      <w:start w:val="1"/>
+      <w:numFmt w:val="decimal"/>
+      <w:lvlText w:val="%4."/>
+      <w:lvlJc w:val="left"/>
+      <w:pPr>
+        <w:ind w:left="2880" w:hanging="360"/>
+      </w:pPr>
+    </w:lvl>
+    <w:lvl w:ilvl="4" w:tplc="04090019" w:tentative="1">
+      <w:start w:val="1"/>
+      <w:numFmt w:val="lowerLetter"/>
+      <w:lvlText w:val="%5."/>
+      <w:lvlJc w:val="left"/>
+      <w:pPr>
+        <w:ind w:left="3600" w:hanging="360"/>
+      </w:pPr>
+    </w:lvl>
+    <w:lvl w:ilvl="5" w:tplc="0409001B" w:tentative="1">
+      <w:start w:val="1"/>
+      <w:numFmt w:val="lowerRoman"/>
+      <w:lvlText w:val="%6."/>
+      <w:lvlJc w:val="right"/>
+      <w:pPr>
+        <w:ind w:left="4320" w:hanging="180"/>
+      </w:pPr>
+    </w:lvl>
+    <w:lvl w:ilvl="6" w:tplc="0409000F" w:tentative="1">
+      <w:start w:val="1"/>
+      <w:numFmt w:val="decimal"/>
+      <w:lvlText w:val="%7."/>
+      <w:lvlJc w:val="left"/>
+      <w:pPr>
+        <w:ind w:left="5040" w:hanging="360"/>
+      </w:pPr>
+    </w:lvl>
+    <w:lvl w:ilvl="7" w:tplc="04090019" w:tentative="1">
+      <w:start w:val="1"/>
+      <w:numFmt w:val="lowerLetter"/>
+      <w:lvlText w:val="%8."/>
+      <w:lvlJc w:val="left"/>
+      <w:pPr>
+        <w:ind w:left="5760" w:hanging="360"/>
+      </w:pPr>
+    </w:lvl>
+    <w:lvl w:ilvl="8" w:tplc="0409001B" w:tentative="1">
+      <w:start w:val="1"/>
+      <w:numFmt w:val="lowerRoman"/>
+      <w:lvlText w:val="%9."/>
+      <w:lvlJc w:val="right"/>
+      <w:pPr>
+        <w:ind w:left="6480" w:hanging="180"/>
+      </w:pPr>
+    </w:lvl>
+  </w:abstractNum>
   <w:num w:numId="1">
+    <w:abstractNumId w:val="1"/>
+  </w:num>
+  <w:num w:numId="2">
+    <w:abstractNumId w:val="2"/>
+  </w:num>
+  <w:num w:numId="3">
     <w:abstractNumId w:val="0"/>
   </w:num>
 </w:numbering>
@@ -2470,7 +2990,6 @@
   <w:style w:type="character" w:default="1" w:styleId="DefaultParagraphFont">
     <w:name w:val="Default Paragraph Font"/>
     <w:uiPriority w:val="1"/>
-    <w:semiHidden/>
     <w:unhideWhenUsed/>
   </w:style>
   <w:style w:type="table" w:default="1" w:styleId="TableNormal">

</xml_diff>

<commit_message>
worked on notes some more
</commit_message>
<xml_diff>
--- a/week_10/Operating_Systems_Final_Notes.docx
+++ b/week_10/Operating_Systems_Final_Notes.docx
@@ -1,12 +1,12 @@
 
 <file path=word/document.xml><?xml version="1.0" encoding="utf-8"?>
-<w:document xmlns:wpc="http://schemas.microsoft.com/office/word/2010/wordprocessingCanvas" xmlns:cx="http://schemas.microsoft.com/office/drawing/2014/chartex" xmlns:mc="http://schemas.openxmlformats.org/markup-compatibility/2006" xmlns:o="urn:schemas-microsoft-com:office:office" xmlns:r="http://schemas.openxmlformats.org/officeDocument/2006/relationships" xmlns:m="http://schemas.openxmlformats.org/officeDocument/2006/math" xmlns:v="urn:schemas-microsoft-com:vml" xmlns:wp14="http://schemas.microsoft.com/office/word/2010/wordprocessingDrawing" xmlns:wp="http://schemas.openxmlformats.org/drawingml/2006/wordprocessingDrawing" xmlns:w10="urn:schemas-microsoft-com:office:word" xmlns:w="http://schemas.openxmlformats.org/wordprocessingml/2006/main" xmlns:w14="http://schemas.microsoft.com/office/word/2010/wordml" xmlns:w15="http://schemas.microsoft.com/office/word/2012/wordml" xmlns:w16se="http://schemas.microsoft.com/office/word/2015/wordml/symex" xmlns:wpg="http://schemas.microsoft.com/office/word/2010/wordprocessingGroup" xmlns:wpi="http://schemas.microsoft.com/office/word/2010/wordprocessingInk" xmlns:wne="http://schemas.microsoft.com/office/word/2006/wordml" xmlns:wps="http://schemas.microsoft.com/office/word/2010/wordprocessingShape" mc:Ignorable="w14 w15 w16se wp14">
+<w:document xmlns:wpc="http://schemas.microsoft.com/office/word/2010/wordprocessingCanvas" xmlns:cx="http://schemas.microsoft.com/office/drawing/2014/chartex" xmlns:cx1="http://schemas.microsoft.com/office/drawing/2015/9/8/chartex" xmlns:mc="http://schemas.openxmlformats.org/markup-compatibility/2006" xmlns:o="urn:schemas-microsoft-com:office:office" xmlns:r="http://schemas.openxmlformats.org/officeDocument/2006/relationships" xmlns:m="http://schemas.openxmlformats.org/officeDocument/2006/math" xmlns:v="urn:schemas-microsoft-com:vml" xmlns:wp14="http://schemas.microsoft.com/office/word/2010/wordprocessingDrawing" xmlns:wp="http://schemas.openxmlformats.org/drawingml/2006/wordprocessingDrawing" xmlns:w10="urn:schemas-microsoft-com:office:word" xmlns:w="http://schemas.openxmlformats.org/wordprocessingml/2006/main" xmlns:w14="http://schemas.microsoft.com/office/word/2010/wordml" xmlns:w15="http://schemas.microsoft.com/office/word/2012/wordml" xmlns:w16se="http://schemas.microsoft.com/office/word/2015/wordml/symex" xmlns:wpg="http://schemas.microsoft.com/office/word/2010/wordprocessingGroup" xmlns:wpi="http://schemas.microsoft.com/office/word/2010/wordprocessingInk" xmlns:wne="http://schemas.microsoft.com/office/word/2006/wordml" xmlns:wps="http://schemas.microsoft.com/office/word/2010/wordprocessingShape" mc:Ignorable="w14 w15 w16se wp14">
   <w:body>
     <w:tbl>
       <w:tblPr>
         <w:tblStyle w:val="TableGrid"/>
-        <w:tblW w:w="12055" w:type="dxa"/>
-        <w:tblInd w:w="-1350" w:type="dxa"/>
+        <w:tblW w:w="11880" w:type="dxa"/>
+        <w:tblInd w:w="-1260" w:type="dxa"/>
         <w:tblBorders>
           <w:top w:val="none" w:sz="0" w:space="0" w:color="auto"/>
           <w:left w:val="none" w:sz="0" w:space="0" w:color="auto"/>
@@ -18,11 +18,11 @@
       </w:tblPr>
       <w:tblGrid>
         <w:gridCol w:w="6205"/>
-        <w:gridCol w:w="5850"/>
+        <w:gridCol w:w="5675"/>
       </w:tblGrid>
       <w:tr>
         <w:trPr>
-          <w:trHeight w:val="15560"/>
+          <w:trHeight w:val="15210"/>
         </w:trPr>
         <w:tc>
           <w:tcPr>
@@ -672,25 +672,7 @@
                 <w:sz w:val="12"/>
                 <w:szCs w:val="12"/>
               </w:rPr>
-              <w:t xml:space="preserve">Is measure of work for the number of processes that are completed per </w:t>
-            </w:r>
-            <w:proofErr w:type="spellStart"/>
-            <w:r>
-              <w:rPr>
-                <w:rFonts w:asciiTheme="majorHAnsi" w:eastAsia="Times New Roman" w:hAnsiTheme="majorHAnsi" w:cstheme="majorHAnsi"/>
-                <w:sz w:val="12"/>
-                <w:szCs w:val="12"/>
-              </w:rPr>
-              <w:t>cpu</w:t>
-            </w:r>
-            <w:proofErr w:type="spellEnd"/>
-            <w:r>
-              <w:rPr>
-                <w:rFonts w:asciiTheme="majorHAnsi" w:eastAsia="Times New Roman" w:hAnsiTheme="majorHAnsi" w:cstheme="majorHAnsi"/>
-                <w:sz w:val="12"/>
-                <w:szCs w:val="12"/>
-              </w:rPr>
-              <w:t xml:space="preserve"> time unit.</w:t>
+              <w:t>Is measure of work for the number of processes that are completed per cpu time unit.</w:t>
             </w:r>
           </w:p>
           <w:p>
@@ -921,25 +903,7 @@
                 <w:sz w:val="12"/>
                 <w:szCs w:val="12"/>
               </w:rPr>
-              <w:t xml:space="preserve"> The implementation of a semaphore with a waiting queue may result in a situation where two or more processes are waiting indefinitely for an event that can be caused only by one of the waiting processes. The event in question is the execution of a </w:t>
-            </w:r>
-            <w:proofErr w:type="gramStart"/>
-            <w:r>
-              <w:rPr>
-                <w:rFonts w:asciiTheme="majorHAnsi" w:eastAsia="Times New Roman" w:hAnsiTheme="majorHAnsi" w:cstheme="majorHAnsi"/>
-                <w:sz w:val="12"/>
-                <w:szCs w:val="12"/>
-              </w:rPr>
-              <w:t>signal(</w:t>
-            </w:r>
-            <w:proofErr w:type="gramEnd"/>
-            <w:r>
-              <w:rPr>
-                <w:rFonts w:asciiTheme="majorHAnsi" w:eastAsia="Times New Roman" w:hAnsiTheme="majorHAnsi" w:cstheme="majorHAnsi"/>
-                <w:sz w:val="12"/>
-                <w:szCs w:val="12"/>
-              </w:rPr>
-              <w:t xml:space="preserve">) operation. When such a state is reached, these processes are said to be deadlocked. </w:t>
+              <w:t xml:space="preserve"> The implementation of a semaphore with a waiting queue may result in a situation where two or more processes are waiting indefinitely for an event that can be caused only by one of the waiting processes. The event in question is the execution of a signal() operation. When such a state is reached, these processes are said to be deadlocked. </w:t>
             </w:r>
           </w:p>
           <w:p>
@@ -1549,27 +1513,7 @@
                 <w:sz w:val="12"/>
                 <w:szCs w:val="12"/>
               </w:rPr>
-              <w:t xml:space="preserve">The UNIX </w:t>
-            </w:r>
-            <w:proofErr w:type="gramStart"/>
-            <w:r>
-              <w:rPr>
-                <w:rFonts w:asciiTheme="majorHAnsi" w:eastAsia="Times New Roman" w:hAnsiTheme="majorHAnsi" w:cstheme="majorHAnsi"/>
-                <w:b/>
-                <w:sz w:val="12"/>
-                <w:szCs w:val="12"/>
-              </w:rPr>
-              <w:t>fork(</w:t>
-            </w:r>
-            <w:proofErr w:type="gramEnd"/>
-            <w:r>
-              <w:rPr>
-                <w:rFonts w:asciiTheme="majorHAnsi" w:eastAsia="Times New Roman" w:hAnsiTheme="majorHAnsi" w:cstheme="majorHAnsi"/>
-                <w:b/>
-                <w:sz w:val="12"/>
-                <w:szCs w:val="12"/>
-              </w:rPr>
-              <w:t>)</w:t>
+              <w:t>The UNIX fork()</w:t>
             </w:r>
             <w:r>
               <w:rPr>
@@ -1579,7 +1523,6 @@
               </w:rPr>
               <w:t xml:space="preserve"> system call creates a new process. What is the equivalent system call in WINDOWS? </w:t>
             </w:r>
-            <w:proofErr w:type="spellStart"/>
             <w:r>
               <w:rPr>
                 <w:rFonts w:asciiTheme="majorHAnsi" w:eastAsia="Times New Roman" w:hAnsiTheme="majorHAnsi" w:cstheme="majorHAnsi"/>
@@ -1589,7 +1532,6 @@
               </w:rPr>
               <w:t>CreateProcess</w:t>
             </w:r>
-            <w:proofErr w:type="spellEnd"/>
             <w:r>
               <w:rPr>
                 <w:rFonts w:asciiTheme="majorHAnsi" w:eastAsia="Times New Roman" w:hAnsiTheme="majorHAnsi" w:cstheme="majorHAnsi"/>
@@ -1872,34 +1814,15 @@
                 <w:sz w:val="12"/>
                 <w:szCs w:val="12"/>
               </w:rPr>
-              <w:t xml:space="preserve">Operating </w:t>
-            </w:r>
-            <w:proofErr w:type="gramStart"/>
-            <w:r>
-              <w:rPr>
-                <w:rFonts w:asciiTheme="majorHAnsi" w:eastAsia="Times New Roman" w:hAnsiTheme="majorHAnsi" w:cstheme="majorHAnsi"/>
-                <w:b/>
-                <w:sz w:val="12"/>
-                <w:szCs w:val="12"/>
-              </w:rPr>
-              <w:t>System?</w:t>
-            </w:r>
-            <w:r>
-              <w:rPr>
-                <w:rFonts w:asciiTheme="majorHAnsi" w:eastAsia="Times New Roman" w:hAnsiTheme="majorHAnsi" w:cstheme="majorHAnsi"/>
-                <w:sz w:val="12"/>
-                <w:szCs w:val="12"/>
-              </w:rPr>
-              <w:t>:</w:t>
-            </w:r>
-            <w:proofErr w:type="gramEnd"/>
-            <w:r>
-              <w:rPr>
-                <w:rFonts w:asciiTheme="majorHAnsi" w:eastAsia="Times New Roman" w:hAnsiTheme="majorHAnsi" w:cstheme="majorHAnsi"/>
-                <w:sz w:val="12"/>
-                <w:szCs w:val="12"/>
-              </w:rPr>
-              <w:t xml:space="preserve"> </w:t>
+              <w:t>Operating System?</w:t>
+            </w:r>
+            <w:r>
+              <w:rPr>
+                <w:rFonts w:asciiTheme="majorHAnsi" w:eastAsia="Times New Roman" w:hAnsiTheme="majorHAnsi" w:cstheme="majorHAnsi"/>
+                <w:sz w:val="12"/>
+                <w:szCs w:val="12"/>
+              </w:rPr>
+              <w:t xml:space="preserve">: </w:t>
             </w:r>
             <w:r>
               <w:rPr>
@@ -1928,92 +1851,11 @@
                 <w:szCs w:val="12"/>
               </w:rPr>
             </w:pPr>
-            <w:r>
-              <w:rPr>
-                <w:rFonts w:asciiTheme="majorHAnsi" w:eastAsia="Times New Roman" w:hAnsiTheme="majorHAnsi" w:cstheme="majorHAnsi"/>
-                <w:sz w:val="12"/>
-                <w:szCs w:val="12"/>
-              </w:rPr>
-              <w:t>The multiple-processor systems in use today are of two types. Some</w:t>
-            </w:r>
-            <w:r>
-              <w:rPr>
-                <w:rFonts w:asciiTheme="majorHAnsi" w:eastAsia="Times New Roman" w:hAnsiTheme="majorHAnsi" w:cstheme="majorHAnsi"/>
-                <w:sz w:val="12"/>
-                <w:szCs w:val="12"/>
-              </w:rPr>
-              <w:t xml:space="preserve"> </w:t>
-            </w:r>
-            <w:r>
-              <w:rPr>
-                <w:rFonts w:asciiTheme="majorHAnsi" w:eastAsia="Times New Roman" w:hAnsiTheme="majorHAnsi" w:cstheme="majorHAnsi"/>
-                <w:sz w:val="12"/>
-                <w:szCs w:val="12"/>
-              </w:rPr>
-              <w:t>systems use</w:t>
-            </w:r>
-            <w:r>
-              <w:rPr>
-                <w:rFonts w:asciiTheme="majorHAnsi" w:eastAsia="Times New Roman" w:hAnsiTheme="majorHAnsi" w:cstheme="majorHAnsi"/>
-                <w:sz w:val="12"/>
-                <w:szCs w:val="12"/>
-              </w:rPr>
-              <w:t xml:space="preserve"> </w:t>
-            </w:r>
-            <w:r>
-              <w:rPr>
-                <w:rFonts w:asciiTheme="majorHAnsi" w:eastAsia="Times New Roman" w:hAnsiTheme="majorHAnsi" w:cstheme="majorHAnsi"/>
-                <w:b/>
-                <w:sz w:val="12"/>
-                <w:szCs w:val="12"/>
-              </w:rPr>
-              <w:t>asymmetric multiprocessing</w:t>
-            </w:r>
-            <w:r>
-              <w:rPr>
-                <w:rFonts w:asciiTheme="majorHAnsi" w:eastAsia="Times New Roman" w:hAnsiTheme="majorHAnsi" w:cstheme="majorHAnsi"/>
-                <w:sz w:val="12"/>
-                <w:szCs w:val="12"/>
-              </w:rPr>
-              <w:t xml:space="preserve">, in which each </w:t>
-            </w:r>
-            <w:r>
-              <w:rPr>
-                <w:rFonts w:asciiTheme="majorHAnsi" w:eastAsia="Times New Roman" w:hAnsiTheme="majorHAnsi" w:cstheme="majorHAnsi"/>
-                <w:sz w:val="12"/>
-                <w:szCs w:val="12"/>
-              </w:rPr>
-              <w:t>processor is assigned</w:t>
-            </w:r>
-            <w:r>
-              <w:rPr>
-                <w:rFonts w:asciiTheme="majorHAnsi" w:eastAsia="Times New Roman" w:hAnsiTheme="majorHAnsi" w:cstheme="majorHAnsi"/>
-                <w:sz w:val="12"/>
-                <w:szCs w:val="12"/>
-              </w:rPr>
-              <w:t xml:space="preserve"> </w:t>
-            </w:r>
-            <w:r>
-              <w:rPr>
-                <w:rFonts w:asciiTheme="majorHAnsi" w:eastAsia="Times New Roman" w:hAnsiTheme="majorHAnsi" w:cstheme="majorHAnsi"/>
-                <w:sz w:val="12"/>
-                <w:szCs w:val="12"/>
-              </w:rPr>
-              <w:t>a specific task</w:t>
-            </w:r>
-            <w:r>
-              <w:rPr>
-                <w:rFonts w:asciiTheme="majorHAnsi" w:eastAsia="Times New Roman" w:hAnsiTheme="majorHAnsi" w:cstheme="majorHAnsi"/>
-                <w:sz w:val="12"/>
-                <w:szCs w:val="12"/>
-              </w:rPr>
-              <w:t xml:space="preserve">. </w:t>
-            </w:r>
           </w:p>
         </w:tc>
         <w:tc>
           <w:tcPr>
-            <w:tcW w:w="5850" w:type="dxa"/>
+            <w:tcW w:w="5675" w:type="dxa"/>
           </w:tcPr>
           <w:p>
             <w:pPr>
@@ -2271,7 +2113,7 @@
             <w:pPr>
               <w:jc w:val="both"/>
               <w:rPr>
-                <w:rFonts w:asciiTheme="majorHAnsi" w:hAnsiTheme="majorHAnsi" w:cstheme="majorHAnsi"/>
+                <w:rFonts w:asciiTheme="majorHAnsi" w:eastAsia="Times New Roman" w:hAnsiTheme="majorHAnsi" w:cstheme="majorHAnsi"/>
                 <w:sz w:val="12"/>
                 <w:szCs w:val="12"/>
               </w:rPr>
@@ -2280,10 +2122,1453 @@
               <w:rPr>
                 <w:noProof/>
               </w:rPr>
-              <w:t xml:space="preserve"> </w:t>
-            </w:r>
+              <w:drawing>
+                <wp:anchor distT="0" distB="0" distL="114300" distR="114300" simplePos="0" relativeHeight="251666432" behindDoc="0" locked="0" layoutInCell="1" allowOverlap="1">
+                  <wp:simplePos x="0" y="0"/>
+                  <wp:positionH relativeFrom="column">
+                    <wp:posOffset>1617345</wp:posOffset>
+                  </wp:positionH>
+                  <wp:positionV relativeFrom="page">
+                    <wp:posOffset>1543050</wp:posOffset>
+                  </wp:positionV>
+                  <wp:extent cx="1911350" cy="1301750"/>
+                  <wp:effectExtent l="0" t="0" r="0" b="0"/>
+                  <wp:wrapSquare wrapText="bothSides"/>
+                  <wp:docPr id="17410" name="Picture 4" descr="2"/>
+                  <wp:cNvGraphicFramePr>
+                    <a:graphicFrameLocks xmlns:a="http://schemas.openxmlformats.org/drawingml/2006/main" noChangeAspect="1"/>
+                  </wp:cNvGraphicFramePr>
+                  <a:graphic xmlns:a="http://schemas.openxmlformats.org/drawingml/2006/main">
+                    <a:graphicData uri="http://schemas.openxmlformats.org/drawingml/2006/picture">
+                      <pic:pic xmlns:pic="http://schemas.openxmlformats.org/drawingml/2006/picture">
+                        <pic:nvPicPr>
+                          <pic:cNvPr id="17410" name="Picture 4" descr="2"/>
+                          <pic:cNvPicPr>
+                            <a:picLocks noChangeAspect="1" noChangeArrowheads="1"/>
+                          </pic:cNvPicPr>
+                        </pic:nvPicPr>
+                        <pic:blipFill>
+                          <a:blip r:embed="rId12" cstate="print">
+                            <a:extLst>
+                              <a:ext uri="{28A0092B-C50C-407E-A947-70E740481C1C}">
+                                <a14:useLocalDpi xmlns:a14="http://schemas.microsoft.com/office/drawing/2010/main" val="0"/>
+                              </a:ext>
+                            </a:extLst>
+                          </a:blip>
+                          <a:srcRect/>
+                          <a:stretch>
+                            <a:fillRect/>
+                          </a:stretch>
+                        </pic:blipFill>
+                        <pic:spPr bwMode="auto">
+                          <a:xfrm>
+                            <a:off x="0" y="0"/>
+                            <a:ext cx="1911350" cy="1301750"/>
+                          </a:xfrm>
+                          <a:prstGeom prst="rect">
+                            <a:avLst/>
+                          </a:prstGeom>
+                          <a:noFill/>
+                          <a:ln>
+                            <a:noFill/>
+                          </a:ln>
+                          <a:extLst/>
+                        </pic:spPr>
+                      </pic:pic>
+                    </a:graphicData>
+                  </a:graphic>
+                  <wp14:sizeRelH relativeFrom="margin">
+                    <wp14:pctWidth>0</wp14:pctWidth>
+                  </wp14:sizeRelH>
+                  <wp14:sizeRelV relativeFrom="margin">
+                    <wp14:pctHeight>0</wp14:pctHeight>
+                  </wp14:sizeRelV>
+                </wp:anchor>
+              </w:drawing>
+            </w:r>
+            <w:r>
+              <w:rPr>
+                <w:rFonts w:asciiTheme="majorHAnsi" w:eastAsia="Times New Roman" w:hAnsiTheme="majorHAnsi" w:cstheme="majorHAnsi"/>
+                <w:sz w:val="12"/>
+                <w:szCs w:val="12"/>
+              </w:rPr>
+              <w:t xml:space="preserve">The </w:t>
+            </w:r>
+            <w:r>
+              <w:rPr>
+                <w:rFonts w:asciiTheme="majorHAnsi" w:eastAsia="Times New Roman" w:hAnsiTheme="majorHAnsi" w:cstheme="majorHAnsi"/>
+                <w:b/>
+                <w:sz w:val="12"/>
+                <w:szCs w:val="12"/>
+              </w:rPr>
+              <w:t>multiple-processor systems</w:t>
+            </w:r>
+            <w:r>
+              <w:rPr>
+                <w:rFonts w:asciiTheme="majorHAnsi" w:eastAsia="Times New Roman" w:hAnsiTheme="majorHAnsi" w:cstheme="majorHAnsi"/>
+                <w:sz w:val="12"/>
+                <w:szCs w:val="12"/>
+              </w:rPr>
+              <w:t xml:space="preserve"> in use today are of two types. Some</w:t>
+            </w:r>
+            <w:r>
+              <w:rPr>
+                <w:rFonts w:asciiTheme="majorHAnsi" w:eastAsia="Times New Roman" w:hAnsiTheme="majorHAnsi" w:cstheme="majorHAnsi"/>
+                <w:sz w:val="12"/>
+                <w:szCs w:val="12"/>
+              </w:rPr>
+              <w:t xml:space="preserve"> </w:t>
+            </w:r>
+            <w:r>
+              <w:rPr>
+                <w:rFonts w:asciiTheme="majorHAnsi" w:eastAsia="Times New Roman" w:hAnsiTheme="majorHAnsi" w:cstheme="majorHAnsi"/>
+                <w:sz w:val="12"/>
+                <w:szCs w:val="12"/>
+              </w:rPr>
+              <w:t>systems use</w:t>
+            </w:r>
+            <w:r>
+              <w:rPr>
+                <w:rFonts w:asciiTheme="majorHAnsi" w:eastAsia="Times New Roman" w:hAnsiTheme="majorHAnsi" w:cstheme="majorHAnsi"/>
+                <w:sz w:val="12"/>
+                <w:szCs w:val="12"/>
+              </w:rPr>
+              <w:t xml:space="preserve"> </w:t>
+            </w:r>
+            <w:r>
+              <w:rPr>
+                <w:rFonts w:asciiTheme="majorHAnsi" w:eastAsia="Times New Roman" w:hAnsiTheme="majorHAnsi" w:cstheme="majorHAnsi"/>
+                <w:b/>
+                <w:sz w:val="12"/>
+                <w:szCs w:val="12"/>
+              </w:rPr>
+              <w:t>asymmetric multiprocessing</w:t>
+            </w:r>
+            <w:r>
+              <w:rPr>
+                <w:rFonts w:asciiTheme="majorHAnsi" w:eastAsia="Times New Roman" w:hAnsiTheme="majorHAnsi" w:cstheme="majorHAnsi"/>
+                <w:sz w:val="12"/>
+                <w:szCs w:val="12"/>
+              </w:rPr>
+              <w:t xml:space="preserve">, in which each </w:t>
+            </w:r>
+            <w:r>
+              <w:rPr>
+                <w:rFonts w:asciiTheme="majorHAnsi" w:eastAsia="Times New Roman" w:hAnsiTheme="majorHAnsi" w:cstheme="majorHAnsi"/>
+                <w:sz w:val="12"/>
+                <w:szCs w:val="12"/>
+              </w:rPr>
+              <w:t>processor is assigned</w:t>
+            </w:r>
+            <w:r>
+              <w:rPr>
+                <w:rFonts w:asciiTheme="majorHAnsi" w:eastAsia="Times New Roman" w:hAnsiTheme="majorHAnsi" w:cstheme="majorHAnsi"/>
+                <w:sz w:val="12"/>
+                <w:szCs w:val="12"/>
+              </w:rPr>
+              <w:t xml:space="preserve"> </w:t>
+            </w:r>
+            <w:r>
+              <w:rPr>
+                <w:rFonts w:asciiTheme="majorHAnsi" w:eastAsia="Times New Roman" w:hAnsiTheme="majorHAnsi" w:cstheme="majorHAnsi"/>
+                <w:sz w:val="12"/>
+                <w:szCs w:val="12"/>
+              </w:rPr>
+              <w:t>a specific task</w:t>
+            </w:r>
+            <w:r>
+              <w:rPr>
+                <w:rFonts w:asciiTheme="majorHAnsi" w:eastAsia="Times New Roman" w:hAnsiTheme="majorHAnsi" w:cstheme="majorHAnsi"/>
+                <w:sz w:val="12"/>
+                <w:szCs w:val="12"/>
+              </w:rPr>
+              <w:t>.</w:t>
+            </w:r>
+          </w:p>
+          <w:p>
+            <w:pPr>
+              <w:jc w:val="both"/>
+              <w:rPr>
+                <w:rFonts w:asciiTheme="majorHAnsi" w:hAnsiTheme="majorHAnsi" w:cstheme="majorHAnsi"/>
+                <w:sz w:val="12"/>
+                <w:szCs w:val="12"/>
+              </w:rPr>
+            </w:pPr>
+            <w:r>
+              <w:rPr>
+                <w:rFonts w:asciiTheme="majorHAnsi" w:hAnsiTheme="majorHAnsi" w:cstheme="majorHAnsi"/>
+                <w:sz w:val="12"/>
+                <w:szCs w:val="12"/>
+              </w:rPr>
+              <w:t>One import</w:t>
+            </w:r>
+            <w:r>
+              <w:rPr>
+                <w:rFonts w:asciiTheme="majorHAnsi" w:hAnsiTheme="majorHAnsi" w:cstheme="majorHAnsi"/>
+                <w:sz w:val="12"/>
+                <w:szCs w:val="12"/>
+              </w:rPr>
+              <w:t xml:space="preserve">ant principle is the separation </w:t>
+            </w:r>
+            <w:r>
+              <w:rPr>
+                <w:rFonts w:asciiTheme="majorHAnsi" w:hAnsiTheme="majorHAnsi" w:cstheme="majorHAnsi"/>
+                <w:sz w:val="12"/>
+                <w:szCs w:val="12"/>
+              </w:rPr>
+              <w:t>of</w:t>
+            </w:r>
+            <w:r>
+              <w:rPr>
+                <w:rFonts w:asciiTheme="majorHAnsi" w:hAnsiTheme="majorHAnsi" w:cstheme="majorHAnsi"/>
+                <w:sz w:val="12"/>
+                <w:szCs w:val="12"/>
+              </w:rPr>
+              <w:t xml:space="preserve"> </w:t>
+            </w:r>
+            <w:r>
+              <w:rPr>
+                <w:rFonts w:asciiTheme="majorHAnsi" w:hAnsiTheme="majorHAnsi" w:cstheme="majorHAnsi"/>
+                <w:b/>
+                <w:sz w:val="12"/>
+                <w:szCs w:val="12"/>
+              </w:rPr>
+              <w:t>policy</w:t>
+            </w:r>
+            <w:r>
+              <w:rPr>
+                <w:rFonts w:asciiTheme="majorHAnsi" w:hAnsiTheme="majorHAnsi" w:cstheme="majorHAnsi"/>
+                <w:sz w:val="12"/>
+                <w:szCs w:val="12"/>
+              </w:rPr>
+              <w:t xml:space="preserve"> </w:t>
+            </w:r>
+            <w:r>
+              <w:rPr>
+                <w:rFonts w:asciiTheme="majorHAnsi" w:hAnsiTheme="majorHAnsi" w:cstheme="majorHAnsi"/>
+                <w:sz w:val="12"/>
+                <w:szCs w:val="12"/>
+              </w:rPr>
+              <w:t>from</w:t>
+            </w:r>
+            <w:r>
+              <w:rPr>
+                <w:rFonts w:asciiTheme="majorHAnsi" w:hAnsiTheme="majorHAnsi" w:cstheme="majorHAnsi"/>
+                <w:sz w:val="12"/>
+                <w:szCs w:val="12"/>
+              </w:rPr>
+              <w:t xml:space="preserve"> </w:t>
+            </w:r>
+            <w:r>
+              <w:rPr>
+                <w:rFonts w:asciiTheme="majorHAnsi" w:hAnsiTheme="majorHAnsi" w:cstheme="majorHAnsi"/>
+                <w:b/>
+                <w:sz w:val="12"/>
+                <w:szCs w:val="12"/>
+              </w:rPr>
+              <w:t>mechanism</w:t>
+            </w:r>
+            <w:r>
+              <w:rPr>
+                <w:rFonts w:asciiTheme="majorHAnsi" w:hAnsiTheme="majorHAnsi" w:cstheme="majorHAnsi"/>
+                <w:sz w:val="12"/>
+                <w:szCs w:val="12"/>
+              </w:rPr>
+              <w:t>.</w:t>
+            </w:r>
+            <w:r>
+              <w:rPr>
+                <w:rFonts w:asciiTheme="majorHAnsi" w:hAnsiTheme="majorHAnsi" w:cstheme="majorHAnsi"/>
+                <w:sz w:val="12"/>
+                <w:szCs w:val="12"/>
+              </w:rPr>
+              <w:t xml:space="preserve"> Mecha</w:t>
+            </w:r>
+            <w:r>
+              <w:rPr>
+                <w:rFonts w:asciiTheme="majorHAnsi" w:hAnsiTheme="majorHAnsi" w:cstheme="majorHAnsi"/>
+                <w:sz w:val="12"/>
+                <w:szCs w:val="12"/>
+              </w:rPr>
+              <w:t>nisms determine</w:t>
+            </w:r>
+            <w:r>
+              <w:rPr>
+                <w:rFonts w:asciiTheme="majorHAnsi" w:hAnsiTheme="majorHAnsi" w:cstheme="majorHAnsi"/>
+                <w:sz w:val="12"/>
+                <w:szCs w:val="12"/>
+              </w:rPr>
+              <w:t xml:space="preserve"> </w:t>
+            </w:r>
+            <w:r>
+              <w:rPr>
+                <w:rFonts w:asciiTheme="majorHAnsi" w:hAnsiTheme="majorHAnsi" w:cstheme="majorHAnsi"/>
+                <w:sz w:val="12"/>
+                <w:szCs w:val="12"/>
+              </w:rPr>
+              <w:t>how</w:t>
+            </w:r>
+            <w:r>
+              <w:rPr>
+                <w:rFonts w:asciiTheme="majorHAnsi" w:hAnsiTheme="majorHAnsi" w:cstheme="majorHAnsi"/>
+                <w:sz w:val="12"/>
+                <w:szCs w:val="12"/>
+              </w:rPr>
+              <w:t xml:space="preserve"> </w:t>
+            </w:r>
+            <w:r>
+              <w:rPr>
+                <w:rFonts w:asciiTheme="majorHAnsi" w:hAnsiTheme="majorHAnsi" w:cstheme="majorHAnsi"/>
+                <w:sz w:val="12"/>
+                <w:szCs w:val="12"/>
+              </w:rPr>
+              <w:t>to do something; policies determine</w:t>
+            </w:r>
+            <w:r>
+              <w:rPr>
+                <w:rFonts w:asciiTheme="majorHAnsi" w:hAnsiTheme="majorHAnsi" w:cstheme="majorHAnsi"/>
+                <w:sz w:val="12"/>
+                <w:szCs w:val="12"/>
+              </w:rPr>
+              <w:t xml:space="preserve"> </w:t>
+            </w:r>
+            <w:r>
+              <w:rPr>
+                <w:rFonts w:asciiTheme="majorHAnsi" w:hAnsiTheme="majorHAnsi" w:cstheme="majorHAnsi"/>
+                <w:sz w:val="12"/>
+                <w:szCs w:val="12"/>
+              </w:rPr>
+              <w:t>what</w:t>
+            </w:r>
+            <w:r>
+              <w:rPr>
+                <w:rFonts w:asciiTheme="majorHAnsi" w:hAnsiTheme="majorHAnsi" w:cstheme="majorHAnsi"/>
+                <w:sz w:val="12"/>
+                <w:szCs w:val="12"/>
+              </w:rPr>
+              <w:t xml:space="preserve"> </w:t>
+            </w:r>
+            <w:r>
+              <w:rPr>
+                <w:rFonts w:asciiTheme="majorHAnsi" w:hAnsiTheme="majorHAnsi" w:cstheme="majorHAnsi"/>
+                <w:sz w:val="12"/>
+                <w:szCs w:val="12"/>
+              </w:rPr>
+              <w:t>will be done</w:t>
+            </w:r>
+            <w:r>
+              <w:rPr>
+                <w:rFonts w:asciiTheme="majorHAnsi" w:hAnsiTheme="majorHAnsi" w:cstheme="majorHAnsi"/>
+                <w:sz w:val="12"/>
+                <w:szCs w:val="12"/>
+              </w:rPr>
+              <w:t>.</w:t>
+            </w:r>
+          </w:p>
+          <w:p>
+            <w:pPr>
+              <w:jc w:val="both"/>
+              <w:rPr>
+                <w:rFonts w:asciiTheme="majorHAnsi" w:hAnsiTheme="majorHAnsi" w:cstheme="majorHAnsi"/>
+                <w:sz w:val="12"/>
+                <w:szCs w:val="12"/>
+              </w:rPr>
+            </w:pPr>
+            <w:r>
+              <w:rPr>
+                <w:rFonts w:asciiTheme="majorHAnsi" w:hAnsiTheme="majorHAnsi" w:cstheme="majorHAnsi"/>
+                <w:sz w:val="12"/>
+                <w:szCs w:val="12"/>
+              </w:rPr>
+              <w:t xml:space="preserve">The main advantage of the </w:t>
+            </w:r>
+            <w:r>
+              <w:rPr>
+                <w:rFonts w:asciiTheme="majorHAnsi" w:hAnsiTheme="majorHAnsi" w:cstheme="majorHAnsi"/>
+                <w:b/>
+                <w:sz w:val="12"/>
+                <w:szCs w:val="12"/>
+              </w:rPr>
+              <w:t>layered</w:t>
+            </w:r>
+            <w:r>
+              <w:rPr>
+                <w:rFonts w:asciiTheme="majorHAnsi" w:hAnsiTheme="majorHAnsi" w:cstheme="majorHAnsi"/>
+                <w:sz w:val="12"/>
+                <w:szCs w:val="12"/>
+              </w:rPr>
+              <w:t xml:space="preserve"> </w:t>
+            </w:r>
+            <w:r>
+              <w:rPr>
+                <w:rFonts w:asciiTheme="majorHAnsi" w:hAnsiTheme="majorHAnsi" w:cstheme="majorHAnsi"/>
+                <w:b/>
+                <w:sz w:val="12"/>
+                <w:szCs w:val="12"/>
+              </w:rPr>
+              <w:t>approach</w:t>
+            </w:r>
+            <w:r>
+              <w:rPr>
+                <w:rFonts w:asciiTheme="majorHAnsi" w:hAnsiTheme="majorHAnsi" w:cstheme="majorHAnsi"/>
+                <w:sz w:val="12"/>
+                <w:szCs w:val="12"/>
+              </w:rPr>
+              <w:t xml:space="preserve"> is simplicity of construction</w:t>
+            </w:r>
+            <w:r>
+              <w:rPr>
+                <w:rFonts w:asciiTheme="majorHAnsi" w:hAnsiTheme="majorHAnsi" w:cstheme="majorHAnsi"/>
+                <w:sz w:val="12"/>
+                <w:szCs w:val="12"/>
+              </w:rPr>
+              <w:t xml:space="preserve"> </w:t>
+            </w:r>
+            <w:r>
+              <w:rPr>
+                <w:rFonts w:asciiTheme="majorHAnsi" w:hAnsiTheme="majorHAnsi" w:cstheme="majorHAnsi"/>
+                <w:sz w:val="12"/>
+                <w:szCs w:val="12"/>
+              </w:rPr>
+              <w:t>and debugging. The layers are select</w:t>
+            </w:r>
+            <w:r>
+              <w:rPr>
+                <w:rFonts w:asciiTheme="majorHAnsi" w:hAnsiTheme="majorHAnsi" w:cstheme="majorHAnsi"/>
+                <w:sz w:val="12"/>
+                <w:szCs w:val="12"/>
+              </w:rPr>
+              <w:t>ed so that each uses functions and</w:t>
+            </w:r>
+            <w:r>
+              <w:rPr>
+                <w:rFonts w:asciiTheme="majorHAnsi" w:hAnsiTheme="majorHAnsi" w:cstheme="majorHAnsi"/>
+                <w:sz w:val="12"/>
+                <w:szCs w:val="12"/>
+              </w:rPr>
+              <w:t xml:space="preserve"> services of only lower-level layers</w:t>
+            </w:r>
+            <w:r>
+              <w:rPr>
+                <w:rFonts w:asciiTheme="majorHAnsi" w:hAnsiTheme="majorHAnsi" w:cstheme="majorHAnsi"/>
+                <w:sz w:val="12"/>
+                <w:szCs w:val="12"/>
+              </w:rPr>
+              <w:t>.</w:t>
+            </w:r>
+          </w:p>
+          <w:p>
+            <w:pPr>
+              <w:jc w:val="both"/>
+              <w:rPr>
+                <w:rFonts w:asciiTheme="majorHAnsi" w:hAnsiTheme="majorHAnsi" w:cstheme="majorHAnsi"/>
+                <w:sz w:val="12"/>
+                <w:szCs w:val="12"/>
+              </w:rPr>
+            </w:pPr>
+            <w:r>
+              <w:rPr>
+                <w:rFonts w:asciiTheme="majorHAnsi" w:hAnsiTheme="majorHAnsi" w:cstheme="majorHAnsi"/>
+                <w:sz w:val="12"/>
+                <w:szCs w:val="12"/>
+              </w:rPr>
+              <w:t xml:space="preserve">The </w:t>
+            </w:r>
+            <w:r>
+              <w:rPr>
+                <w:rFonts w:asciiTheme="majorHAnsi" w:hAnsiTheme="majorHAnsi" w:cstheme="majorHAnsi"/>
+                <w:b/>
+                <w:sz w:val="12"/>
+                <w:szCs w:val="12"/>
+              </w:rPr>
+              <w:t>major difficulty with the layered approach</w:t>
+            </w:r>
+            <w:r>
+              <w:rPr>
+                <w:rFonts w:asciiTheme="majorHAnsi" w:hAnsiTheme="majorHAnsi" w:cstheme="majorHAnsi"/>
+                <w:sz w:val="12"/>
+                <w:szCs w:val="12"/>
+              </w:rPr>
+              <w:t xml:space="preserve"> involves appropriately</w:t>
+            </w:r>
+            <w:r>
+              <w:rPr>
+                <w:rFonts w:asciiTheme="majorHAnsi" w:hAnsiTheme="majorHAnsi" w:cstheme="majorHAnsi"/>
+                <w:sz w:val="12"/>
+                <w:szCs w:val="12"/>
+              </w:rPr>
+              <w:t xml:space="preserve"> </w:t>
+            </w:r>
+            <w:r>
+              <w:rPr>
+                <w:rFonts w:asciiTheme="majorHAnsi" w:hAnsiTheme="majorHAnsi" w:cstheme="majorHAnsi"/>
+                <w:sz w:val="12"/>
+                <w:szCs w:val="12"/>
+              </w:rPr>
+              <w:t>defining the various layers. Because a layer can use only lower-level layers,</w:t>
+            </w:r>
+          </w:p>
+          <w:p>
+            <w:pPr>
+              <w:jc w:val="both"/>
+              <w:rPr>
+                <w:rFonts w:asciiTheme="majorHAnsi" w:hAnsiTheme="majorHAnsi" w:cstheme="majorHAnsi"/>
+                <w:sz w:val="12"/>
+                <w:szCs w:val="12"/>
+              </w:rPr>
+            </w:pPr>
+            <w:r>
+              <w:rPr>
+                <w:rFonts w:asciiTheme="majorHAnsi" w:hAnsiTheme="majorHAnsi" w:cstheme="majorHAnsi"/>
+                <w:sz w:val="12"/>
+                <w:szCs w:val="12"/>
+              </w:rPr>
+              <w:t>careful planning is necessary</w:t>
+            </w:r>
+          </w:p>
+          <w:p>
+            <w:pPr>
+              <w:jc w:val="both"/>
+              <w:rPr>
+                <w:rFonts w:asciiTheme="majorHAnsi" w:hAnsiTheme="majorHAnsi" w:cstheme="majorHAnsi"/>
+                <w:b/>
+                <w:sz w:val="12"/>
+                <w:szCs w:val="12"/>
+              </w:rPr>
+            </w:pPr>
+            <w:r>
+              <w:rPr>
+                <w:rFonts w:asciiTheme="majorHAnsi" w:hAnsiTheme="majorHAnsi" w:cstheme="majorHAnsi"/>
+                <w:b/>
+                <w:sz w:val="12"/>
+                <w:szCs w:val="12"/>
+              </w:rPr>
+              <w:t>PCB STUFF</w:t>
+            </w:r>
+          </w:p>
+          <w:p>
+            <w:pPr>
+              <w:jc w:val="both"/>
+              <w:rPr>
+                <w:rFonts w:asciiTheme="majorHAnsi" w:hAnsiTheme="majorHAnsi" w:cstheme="majorHAnsi"/>
+                <w:sz w:val="12"/>
+                <w:szCs w:val="12"/>
+              </w:rPr>
+            </w:pPr>
+            <w:r>
+              <w:rPr>
+                <w:rFonts w:asciiTheme="majorHAnsi" w:hAnsiTheme="majorHAnsi" w:cstheme="majorHAnsi"/>
+                <w:b/>
+                <w:sz w:val="12"/>
+                <w:szCs w:val="12"/>
+              </w:rPr>
+              <w:t>Process state</w:t>
+            </w:r>
+            <w:r>
+              <w:rPr>
+                <w:rFonts w:asciiTheme="majorHAnsi" w:hAnsiTheme="majorHAnsi" w:cstheme="majorHAnsi"/>
+                <w:sz w:val="12"/>
+                <w:szCs w:val="12"/>
+              </w:rPr>
+              <w:t xml:space="preserve">. The state may be new, ready, running, </w:t>
+            </w:r>
+            <w:r>
+              <w:rPr>
+                <w:rFonts w:asciiTheme="majorHAnsi" w:hAnsiTheme="majorHAnsi" w:cstheme="majorHAnsi"/>
+                <w:sz w:val="12"/>
+                <w:szCs w:val="12"/>
+              </w:rPr>
+              <w:t>and waiting</w:t>
+            </w:r>
+            <w:r>
+              <w:rPr>
+                <w:rFonts w:asciiTheme="majorHAnsi" w:hAnsiTheme="majorHAnsi" w:cstheme="majorHAnsi"/>
+                <w:sz w:val="12"/>
+                <w:szCs w:val="12"/>
+              </w:rPr>
+              <w:t>, halted, and</w:t>
+            </w:r>
+            <w:r>
+              <w:rPr>
+                <w:rFonts w:asciiTheme="majorHAnsi" w:hAnsiTheme="majorHAnsi" w:cstheme="majorHAnsi"/>
+                <w:sz w:val="12"/>
+                <w:szCs w:val="12"/>
+              </w:rPr>
+              <w:t xml:space="preserve"> </w:t>
+            </w:r>
+            <w:r>
+              <w:rPr>
+                <w:rFonts w:asciiTheme="majorHAnsi" w:hAnsiTheme="majorHAnsi" w:cstheme="majorHAnsi"/>
+                <w:sz w:val="12"/>
+                <w:szCs w:val="12"/>
+              </w:rPr>
+              <w:t>so on.</w:t>
+            </w:r>
+          </w:p>
+          <w:p>
+            <w:pPr>
+              <w:jc w:val="both"/>
+              <w:rPr>
+                <w:rFonts w:asciiTheme="majorHAnsi" w:hAnsiTheme="majorHAnsi" w:cstheme="majorHAnsi"/>
+                <w:b/>
+                <w:sz w:val="12"/>
+                <w:szCs w:val="12"/>
+              </w:rPr>
+            </w:pPr>
+            <w:r>
+              <w:rPr>
+                <w:rFonts w:asciiTheme="majorHAnsi" w:hAnsiTheme="majorHAnsi" w:cstheme="majorHAnsi"/>
+                <w:b/>
+                <w:sz w:val="12"/>
+                <w:szCs w:val="12"/>
+              </w:rPr>
+              <w:t>Program counter</w:t>
+            </w:r>
+            <w:r>
+              <w:rPr>
+                <w:rFonts w:asciiTheme="majorHAnsi" w:hAnsiTheme="majorHAnsi" w:cstheme="majorHAnsi"/>
+                <w:sz w:val="12"/>
+                <w:szCs w:val="12"/>
+              </w:rPr>
+              <w:t>. The counter indicates the address of the next instruction</w:t>
+            </w:r>
+            <w:r>
+              <w:rPr>
+                <w:rFonts w:asciiTheme="majorHAnsi" w:hAnsiTheme="majorHAnsi" w:cstheme="majorHAnsi"/>
+                <w:b/>
+                <w:sz w:val="12"/>
+                <w:szCs w:val="12"/>
+              </w:rPr>
+              <w:t xml:space="preserve"> </w:t>
+            </w:r>
+            <w:r>
+              <w:rPr>
+                <w:rFonts w:asciiTheme="majorHAnsi" w:hAnsiTheme="majorHAnsi" w:cstheme="majorHAnsi"/>
+                <w:sz w:val="12"/>
+                <w:szCs w:val="12"/>
+              </w:rPr>
+              <w:t>to be executed for this process.</w:t>
+            </w:r>
+          </w:p>
+          <w:p>
+            <w:pPr>
+              <w:jc w:val="both"/>
+              <w:rPr>
+                <w:rFonts w:asciiTheme="majorHAnsi" w:hAnsiTheme="majorHAnsi" w:cstheme="majorHAnsi"/>
+                <w:sz w:val="12"/>
+                <w:szCs w:val="12"/>
+              </w:rPr>
+            </w:pPr>
+            <w:r>
+              <w:rPr>
+                <w:rFonts w:asciiTheme="majorHAnsi" w:hAnsiTheme="majorHAnsi" w:cstheme="majorHAnsi"/>
+                <w:b/>
+                <w:sz w:val="12"/>
+                <w:szCs w:val="12"/>
+              </w:rPr>
+              <w:t>CPU registers</w:t>
+            </w:r>
+            <w:r>
+              <w:rPr>
+                <w:rFonts w:asciiTheme="majorHAnsi" w:hAnsiTheme="majorHAnsi" w:cstheme="majorHAnsi"/>
+                <w:sz w:val="12"/>
+                <w:szCs w:val="12"/>
+              </w:rPr>
+              <w:t xml:space="preserve">. </w:t>
+            </w:r>
+            <w:r>
+              <w:rPr>
+                <w:rFonts w:asciiTheme="majorHAnsi" w:hAnsiTheme="majorHAnsi" w:cstheme="majorHAnsi"/>
+                <w:sz w:val="12"/>
+                <w:szCs w:val="12"/>
+              </w:rPr>
+              <w:t>I</w:t>
+            </w:r>
+            <w:r>
+              <w:rPr>
+                <w:rFonts w:asciiTheme="majorHAnsi" w:hAnsiTheme="majorHAnsi" w:cstheme="majorHAnsi"/>
+                <w:sz w:val="12"/>
+                <w:szCs w:val="12"/>
+              </w:rPr>
+              <w:t>nclude accumulators, index registers,</w:t>
+            </w:r>
+            <w:r>
+              <w:rPr>
+                <w:rFonts w:asciiTheme="majorHAnsi" w:hAnsiTheme="majorHAnsi" w:cstheme="majorHAnsi"/>
+                <w:b/>
+                <w:sz w:val="12"/>
+                <w:szCs w:val="12"/>
+              </w:rPr>
+              <w:t xml:space="preserve"> </w:t>
+            </w:r>
+            <w:r>
+              <w:rPr>
+                <w:rFonts w:asciiTheme="majorHAnsi" w:hAnsiTheme="majorHAnsi" w:cstheme="majorHAnsi"/>
+                <w:sz w:val="12"/>
+                <w:szCs w:val="12"/>
+              </w:rPr>
+              <w:t>stack pointers, and general-purpose registers, plus any condition-code</w:t>
+            </w:r>
+          </w:p>
+          <w:p>
+            <w:pPr>
+              <w:jc w:val="both"/>
+              <w:rPr>
+                <w:rFonts w:asciiTheme="majorHAnsi" w:hAnsiTheme="majorHAnsi" w:cstheme="majorHAnsi"/>
+                <w:sz w:val="12"/>
+                <w:szCs w:val="12"/>
+              </w:rPr>
+            </w:pPr>
+            <w:r>
+              <w:rPr>
+                <w:rFonts w:asciiTheme="majorHAnsi" w:hAnsiTheme="majorHAnsi" w:cstheme="majorHAnsi"/>
+                <w:b/>
+                <w:sz w:val="12"/>
+                <w:szCs w:val="12"/>
+              </w:rPr>
+              <w:t>CPU-scheduling</w:t>
+            </w:r>
+            <w:r>
+              <w:rPr>
+                <w:rFonts w:asciiTheme="majorHAnsi" w:hAnsiTheme="majorHAnsi" w:cstheme="majorHAnsi"/>
+                <w:sz w:val="12"/>
+                <w:szCs w:val="12"/>
+              </w:rPr>
+              <w:t xml:space="preserve"> </w:t>
+            </w:r>
+            <w:r>
+              <w:rPr>
+                <w:rFonts w:asciiTheme="majorHAnsi" w:hAnsiTheme="majorHAnsi" w:cstheme="majorHAnsi"/>
+                <w:b/>
+                <w:sz w:val="12"/>
+                <w:szCs w:val="12"/>
+              </w:rPr>
+              <w:t>information</w:t>
+            </w:r>
+            <w:r>
+              <w:rPr>
+                <w:rFonts w:asciiTheme="majorHAnsi" w:hAnsiTheme="majorHAnsi" w:cstheme="majorHAnsi"/>
+                <w:sz w:val="12"/>
+                <w:szCs w:val="12"/>
+              </w:rPr>
+              <w:t xml:space="preserve">. This information </w:t>
+            </w:r>
+            <w:r>
+              <w:rPr>
+                <w:rFonts w:asciiTheme="majorHAnsi" w:hAnsiTheme="majorHAnsi" w:cstheme="majorHAnsi"/>
+                <w:sz w:val="12"/>
+                <w:szCs w:val="12"/>
+              </w:rPr>
+              <w:t>includes a process priority,</w:t>
+            </w:r>
+            <w:r>
+              <w:rPr>
+                <w:rFonts w:asciiTheme="majorHAnsi" w:hAnsiTheme="majorHAnsi" w:cstheme="majorHAnsi"/>
+                <w:sz w:val="12"/>
+                <w:szCs w:val="12"/>
+              </w:rPr>
+              <w:t xml:space="preserve"> </w:t>
+            </w:r>
+            <w:r>
+              <w:rPr>
+                <w:rFonts w:asciiTheme="majorHAnsi" w:hAnsiTheme="majorHAnsi" w:cstheme="majorHAnsi"/>
+                <w:sz w:val="12"/>
+                <w:szCs w:val="12"/>
+              </w:rPr>
+              <w:t>pointers to scheduling queues, and any other scheduling parameters.</w:t>
+            </w:r>
+          </w:p>
+          <w:p>
+            <w:pPr>
+              <w:jc w:val="both"/>
+              <w:rPr>
+                <w:rFonts w:asciiTheme="majorHAnsi" w:hAnsiTheme="majorHAnsi" w:cstheme="majorHAnsi"/>
+                <w:b/>
+                <w:sz w:val="12"/>
+                <w:szCs w:val="12"/>
+              </w:rPr>
+            </w:pPr>
+            <w:r>
+              <w:rPr>
+                <w:rFonts w:asciiTheme="majorHAnsi" w:hAnsiTheme="majorHAnsi" w:cstheme="majorHAnsi"/>
+                <w:sz w:val="12"/>
+                <w:szCs w:val="12"/>
+              </w:rPr>
+              <w:drawing>
+                <wp:anchor distT="0" distB="0" distL="114300" distR="114300" simplePos="0" relativeHeight="251668480" behindDoc="0" locked="0" layoutInCell="1" allowOverlap="1">
+                  <wp:simplePos x="0" y="0"/>
+                  <wp:positionH relativeFrom="column">
+                    <wp:posOffset>1550035</wp:posOffset>
+                  </wp:positionH>
+                  <wp:positionV relativeFrom="page">
+                    <wp:posOffset>3987800</wp:posOffset>
+                  </wp:positionV>
+                  <wp:extent cx="1985010" cy="1146810"/>
+                  <wp:effectExtent l="0" t="0" r="0" b="0"/>
+                  <wp:wrapSquare wrapText="bothSides"/>
+                  <wp:docPr id="32770" name="Picture 4" descr="3"/>
+                  <wp:cNvGraphicFramePr>
+                    <a:graphicFrameLocks xmlns:a="http://schemas.openxmlformats.org/drawingml/2006/main" noChangeAspect="1"/>
+                  </wp:cNvGraphicFramePr>
+                  <a:graphic xmlns:a="http://schemas.openxmlformats.org/drawingml/2006/main">
+                    <a:graphicData uri="http://schemas.openxmlformats.org/drawingml/2006/picture">
+                      <pic:pic xmlns:pic="http://schemas.openxmlformats.org/drawingml/2006/picture">
+                        <pic:nvPicPr>
+                          <pic:cNvPr id="32770" name="Picture 4" descr="3"/>
+                          <pic:cNvPicPr>
+                            <a:picLocks noChangeAspect="1" noChangeArrowheads="1"/>
+                          </pic:cNvPicPr>
+                        </pic:nvPicPr>
+                        <pic:blipFill>
+                          <a:blip r:embed="rId13" cstate="print">
+                            <a:extLst>
+                              <a:ext uri="{28A0092B-C50C-407E-A947-70E740481C1C}">
+                                <a14:useLocalDpi xmlns:a14="http://schemas.microsoft.com/office/drawing/2010/main" val="0"/>
+                              </a:ext>
+                            </a:extLst>
+                          </a:blip>
+                          <a:srcRect/>
+                          <a:stretch>
+                            <a:fillRect/>
+                          </a:stretch>
+                        </pic:blipFill>
+                        <pic:spPr bwMode="auto">
+                          <a:xfrm>
+                            <a:off x="0" y="0"/>
+                            <a:ext cx="1985010" cy="1146810"/>
+                          </a:xfrm>
+                          <a:prstGeom prst="rect">
+                            <a:avLst/>
+                          </a:prstGeom>
+                          <a:noFill/>
+                          <a:ln>
+                            <a:noFill/>
+                          </a:ln>
+                          <a:extLst/>
+                        </pic:spPr>
+                      </pic:pic>
+                    </a:graphicData>
+                  </a:graphic>
+                </wp:anchor>
+              </w:drawing>
+            </w:r>
+            <w:r>
+              <w:rPr>
+                <w:rFonts w:asciiTheme="majorHAnsi" w:hAnsiTheme="majorHAnsi" w:cstheme="majorHAnsi"/>
+                <w:b/>
+                <w:sz w:val="12"/>
+                <w:szCs w:val="12"/>
+              </w:rPr>
+              <w:t>Memory-management information</w:t>
+            </w:r>
+            <w:r>
+              <w:rPr>
+                <w:rFonts w:asciiTheme="majorHAnsi" w:hAnsiTheme="majorHAnsi" w:cstheme="majorHAnsi"/>
+                <w:sz w:val="12"/>
+                <w:szCs w:val="12"/>
+              </w:rPr>
+              <w:t>. This information may include such</w:t>
+            </w:r>
+            <w:r>
+              <w:rPr>
+                <w:rFonts w:asciiTheme="majorHAnsi" w:hAnsiTheme="majorHAnsi" w:cstheme="majorHAnsi"/>
+                <w:b/>
+                <w:sz w:val="12"/>
+                <w:szCs w:val="12"/>
+              </w:rPr>
+              <w:t xml:space="preserve"> </w:t>
+            </w:r>
+            <w:r>
+              <w:rPr>
+                <w:rFonts w:asciiTheme="majorHAnsi" w:hAnsiTheme="majorHAnsi" w:cstheme="majorHAnsi"/>
+                <w:sz w:val="12"/>
+                <w:szCs w:val="12"/>
+              </w:rPr>
+              <w:t>information as the value of the base and limit registers, the page tables,</w:t>
+            </w:r>
+            <w:r>
+              <w:rPr>
+                <w:rFonts w:asciiTheme="majorHAnsi" w:hAnsiTheme="majorHAnsi" w:cstheme="majorHAnsi"/>
+                <w:b/>
+                <w:sz w:val="12"/>
+                <w:szCs w:val="12"/>
+              </w:rPr>
+              <w:t xml:space="preserve"> </w:t>
+            </w:r>
+            <w:r>
+              <w:rPr>
+                <w:rFonts w:asciiTheme="majorHAnsi" w:hAnsiTheme="majorHAnsi" w:cstheme="majorHAnsi"/>
+                <w:sz w:val="12"/>
+                <w:szCs w:val="12"/>
+              </w:rPr>
+              <w:t>or the segment tables, depending on the memory system used by the</w:t>
+            </w:r>
+            <w:r>
+              <w:rPr>
+                <w:rFonts w:asciiTheme="majorHAnsi" w:hAnsiTheme="majorHAnsi" w:cstheme="majorHAnsi"/>
+                <w:b/>
+                <w:sz w:val="12"/>
+                <w:szCs w:val="12"/>
+              </w:rPr>
+              <w:t xml:space="preserve"> </w:t>
+            </w:r>
+            <w:r>
+              <w:rPr>
+                <w:rFonts w:asciiTheme="majorHAnsi" w:hAnsiTheme="majorHAnsi" w:cstheme="majorHAnsi"/>
+                <w:sz w:val="12"/>
+                <w:szCs w:val="12"/>
+              </w:rPr>
+              <w:t>operating system).</w:t>
+            </w:r>
+          </w:p>
+          <w:p>
+            <w:pPr>
+              <w:jc w:val="both"/>
+              <w:rPr>
+                <w:rFonts w:asciiTheme="majorHAnsi" w:hAnsiTheme="majorHAnsi" w:cstheme="majorHAnsi"/>
+                <w:b/>
+                <w:sz w:val="12"/>
+                <w:szCs w:val="12"/>
+              </w:rPr>
+            </w:pPr>
+            <w:r>
+              <w:rPr>
+                <w:rFonts w:asciiTheme="majorHAnsi" w:hAnsiTheme="majorHAnsi" w:cstheme="majorHAnsi"/>
+                <w:b/>
+                <w:sz w:val="12"/>
+                <w:szCs w:val="12"/>
+              </w:rPr>
+              <w:t>Accounting information</w:t>
+            </w:r>
+            <w:r>
+              <w:rPr>
+                <w:rFonts w:asciiTheme="majorHAnsi" w:hAnsiTheme="majorHAnsi" w:cstheme="majorHAnsi"/>
+                <w:sz w:val="12"/>
+                <w:szCs w:val="12"/>
+              </w:rPr>
+              <w:t>. This information includes the amount of</w:t>
+            </w:r>
+            <w:r>
+              <w:rPr>
+                <w:rFonts w:asciiTheme="majorHAnsi" w:hAnsiTheme="majorHAnsi" w:cstheme="majorHAnsi"/>
+                <w:b/>
+                <w:sz w:val="12"/>
+                <w:szCs w:val="12"/>
+              </w:rPr>
+              <w:t xml:space="preserve"> </w:t>
+            </w:r>
+            <w:r>
+              <w:rPr>
+                <w:rFonts w:asciiTheme="majorHAnsi" w:hAnsiTheme="majorHAnsi" w:cstheme="majorHAnsi"/>
+                <w:sz w:val="12"/>
+                <w:szCs w:val="12"/>
+              </w:rPr>
+              <w:t>CPU</w:t>
+            </w:r>
+            <w:r>
+              <w:rPr>
+                <w:rFonts w:asciiTheme="majorHAnsi" w:hAnsiTheme="majorHAnsi" w:cstheme="majorHAnsi"/>
+                <w:b/>
+                <w:sz w:val="12"/>
+                <w:szCs w:val="12"/>
+              </w:rPr>
+              <w:t xml:space="preserve"> </w:t>
+            </w:r>
+            <w:r>
+              <w:rPr>
+                <w:rFonts w:asciiTheme="majorHAnsi" w:hAnsiTheme="majorHAnsi" w:cstheme="majorHAnsi"/>
+                <w:sz w:val="12"/>
+                <w:szCs w:val="12"/>
+              </w:rPr>
+              <w:t xml:space="preserve">and real time </w:t>
+            </w:r>
+            <w:r>
+              <w:rPr>
+                <w:rFonts w:asciiTheme="majorHAnsi" w:hAnsiTheme="majorHAnsi" w:cstheme="majorHAnsi"/>
+                <w:sz w:val="12"/>
+                <w:szCs w:val="12"/>
+              </w:rPr>
+              <w:t xml:space="preserve">used, time limits, account </w:t>
+            </w:r>
+            <w:r>
+              <w:rPr>
+                <w:rFonts w:asciiTheme="majorHAnsi" w:hAnsiTheme="majorHAnsi" w:cstheme="majorHAnsi"/>
+                <w:sz w:val="12"/>
+                <w:szCs w:val="12"/>
+              </w:rPr>
+              <w:t>numbers, job or process numbers,</w:t>
+            </w:r>
+            <w:r>
+              <w:rPr>
+                <w:rFonts w:asciiTheme="majorHAnsi" w:hAnsiTheme="majorHAnsi" w:cstheme="majorHAnsi"/>
+                <w:b/>
+                <w:sz w:val="12"/>
+                <w:szCs w:val="12"/>
+              </w:rPr>
+              <w:t xml:space="preserve"> </w:t>
+            </w:r>
+            <w:r>
+              <w:rPr>
+                <w:rFonts w:asciiTheme="majorHAnsi" w:hAnsiTheme="majorHAnsi" w:cstheme="majorHAnsi"/>
+                <w:sz w:val="12"/>
+                <w:szCs w:val="12"/>
+              </w:rPr>
+              <w:t>and so on.</w:t>
+            </w:r>
+          </w:p>
+          <w:p>
+            <w:pPr>
+              <w:jc w:val="both"/>
+              <w:rPr>
+                <w:rFonts w:asciiTheme="majorHAnsi" w:hAnsiTheme="majorHAnsi" w:cstheme="majorHAnsi"/>
+                <w:sz w:val="12"/>
+                <w:szCs w:val="12"/>
+              </w:rPr>
+            </w:pPr>
+            <w:r>
+              <w:rPr>
+                <w:rFonts w:asciiTheme="majorHAnsi" w:hAnsiTheme="majorHAnsi" w:cstheme="majorHAnsi"/>
+                <w:b/>
+                <w:sz w:val="12"/>
+                <w:szCs w:val="12"/>
+              </w:rPr>
+              <w:t>I/O</w:t>
+            </w:r>
+            <w:r>
+              <w:rPr>
+                <w:rFonts w:asciiTheme="majorHAnsi" w:hAnsiTheme="majorHAnsi" w:cstheme="majorHAnsi"/>
+                <w:b/>
+                <w:sz w:val="12"/>
+                <w:szCs w:val="12"/>
+              </w:rPr>
+              <w:t xml:space="preserve"> </w:t>
+            </w:r>
+            <w:r>
+              <w:rPr>
+                <w:rFonts w:asciiTheme="majorHAnsi" w:hAnsiTheme="majorHAnsi" w:cstheme="majorHAnsi"/>
+                <w:b/>
+                <w:sz w:val="12"/>
+                <w:szCs w:val="12"/>
+              </w:rPr>
+              <w:t>status information</w:t>
+            </w:r>
+            <w:r>
+              <w:rPr>
+                <w:rFonts w:asciiTheme="majorHAnsi" w:hAnsiTheme="majorHAnsi" w:cstheme="majorHAnsi"/>
+                <w:sz w:val="12"/>
+                <w:szCs w:val="12"/>
+              </w:rPr>
+              <w:t>. This information includes the list of</w:t>
+            </w:r>
+            <w:r>
+              <w:rPr>
+                <w:rFonts w:asciiTheme="majorHAnsi" w:hAnsiTheme="majorHAnsi" w:cstheme="majorHAnsi"/>
+                <w:b/>
+                <w:sz w:val="12"/>
+                <w:szCs w:val="12"/>
+              </w:rPr>
+              <w:t xml:space="preserve"> </w:t>
+            </w:r>
+            <w:r>
+              <w:rPr>
+                <w:rFonts w:asciiTheme="majorHAnsi" w:hAnsiTheme="majorHAnsi" w:cstheme="majorHAnsi"/>
+                <w:sz w:val="12"/>
+                <w:szCs w:val="12"/>
+              </w:rPr>
+              <w:t>I/O</w:t>
+            </w:r>
+            <w:r>
+              <w:rPr>
+                <w:rFonts w:asciiTheme="majorHAnsi" w:hAnsiTheme="majorHAnsi" w:cstheme="majorHAnsi"/>
+                <w:b/>
+                <w:sz w:val="12"/>
+                <w:szCs w:val="12"/>
+              </w:rPr>
+              <w:t xml:space="preserve"> </w:t>
+            </w:r>
+            <w:r>
+              <w:rPr>
+                <w:rFonts w:asciiTheme="majorHAnsi" w:hAnsiTheme="majorHAnsi" w:cstheme="majorHAnsi"/>
+                <w:sz w:val="12"/>
+                <w:szCs w:val="12"/>
+              </w:rPr>
+              <w:t>devices</w:t>
+            </w:r>
+            <w:r>
+              <w:rPr>
+                <w:rFonts w:asciiTheme="majorHAnsi" w:hAnsiTheme="majorHAnsi" w:cstheme="majorHAnsi"/>
+                <w:b/>
+                <w:sz w:val="12"/>
+                <w:szCs w:val="12"/>
+              </w:rPr>
+              <w:t xml:space="preserve"> </w:t>
+            </w:r>
+            <w:r>
+              <w:rPr>
+                <w:rFonts w:asciiTheme="majorHAnsi" w:hAnsiTheme="majorHAnsi" w:cstheme="majorHAnsi"/>
+                <w:sz w:val="12"/>
+                <w:szCs w:val="12"/>
+              </w:rPr>
+              <w:t xml:space="preserve">allocated to the process, </w:t>
+            </w:r>
+            <w:r>
+              <w:rPr>
+                <w:rFonts w:asciiTheme="majorHAnsi" w:hAnsiTheme="majorHAnsi" w:cstheme="majorHAnsi"/>
+                <w:sz w:val="12"/>
+                <w:szCs w:val="12"/>
+              </w:rPr>
+              <w:t>a list of open files…</w:t>
+            </w:r>
+          </w:p>
+          <w:p>
+            <w:pPr>
+              <w:jc w:val="both"/>
+              <w:rPr>
+                <w:rFonts w:asciiTheme="majorHAnsi" w:hAnsiTheme="majorHAnsi" w:cstheme="majorHAnsi"/>
+                <w:sz w:val="12"/>
+                <w:szCs w:val="12"/>
+              </w:rPr>
+            </w:pPr>
+            <w:r>
+              <w:rPr>
+                <w:rFonts w:asciiTheme="majorHAnsi" w:hAnsiTheme="majorHAnsi" w:cstheme="majorHAnsi"/>
+                <w:sz w:val="12"/>
+                <w:szCs w:val="12"/>
+              </w:rPr>
+              <w:t xml:space="preserve">When a </w:t>
+            </w:r>
+            <w:r>
+              <w:rPr>
+                <w:rFonts w:asciiTheme="majorHAnsi" w:hAnsiTheme="majorHAnsi" w:cstheme="majorHAnsi"/>
+                <w:b/>
+                <w:sz w:val="12"/>
+                <w:szCs w:val="12"/>
+              </w:rPr>
+              <w:t>context switch</w:t>
+            </w:r>
+            <w:r>
+              <w:rPr>
+                <w:rFonts w:asciiTheme="majorHAnsi" w:hAnsiTheme="majorHAnsi" w:cstheme="majorHAnsi"/>
+                <w:sz w:val="12"/>
+                <w:szCs w:val="12"/>
+              </w:rPr>
+              <w:t xml:space="preserve"> occurs, the kernel saves the context</w:t>
+            </w:r>
+            <w:r>
+              <w:rPr>
+                <w:rFonts w:asciiTheme="majorHAnsi" w:hAnsiTheme="majorHAnsi" w:cstheme="majorHAnsi"/>
+                <w:sz w:val="12"/>
+                <w:szCs w:val="12"/>
+              </w:rPr>
+              <w:t xml:space="preserve"> </w:t>
+            </w:r>
+            <w:r>
+              <w:rPr>
+                <w:rFonts w:asciiTheme="majorHAnsi" w:hAnsiTheme="majorHAnsi" w:cstheme="majorHAnsi"/>
+                <w:sz w:val="12"/>
+                <w:szCs w:val="12"/>
+              </w:rPr>
+              <w:t>of the old process in its</w:t>
+            </w:r>
+            <w:r>
+              <w:rPr>
+                <w:rFonts w:asciiTheme="majorHAnsi" w:hAnsiTheme="majorHAnsi" w:cstheme="majorHAnsi"/>
+                <w:sz w:val="12"/>
+                <w:szCs w:val="12"/>
+              </w:rPr>
+              <w:t xml:space="preserve"> </w:t>
+            </w:r>
+            <w:r>
+              <w:rPr>
+                <w:rFonts w:asciiTheme="majorHAnsi" w:hAnsiTheme="majorHAnsi" w:cstheme="majorHAnsi"/>
+                <w:sz w:val="12"/>
+                <w:szCs w:val="12"/>
+              </w:rPr>
+              <w:t>PCB</w:t>
+            </w:r>
+            <w:r>
+              <w:rPr>
+                <w:rFonts w:asciiTheme="majorHAnsi" w:hAnsiTheme="majorHAnsi" w:cstheme="majorHAnsi"/>
+                <w:sz w:val="12"/>
+                <w:szCs w:val="12"/>
+              </w:rPr>
+              <w:t xml:space="preserve"> and loads the saved context </w:t>
+            </w:r>
+            <w:r>
+              <w:rPr>
+                <w:rFonts w:asciiTheme="majorHAnsi" w:hAnsiTheme="majorHAnsi" w:cstheme="majorHAnsi"/>
+                <w:sz w:val="12"/>
+                <w:szCs w:val="12"/>
+              </w:rPr>
+              <w:t>of the new process</w:t>
+            </w:r>
+            <w:r>
+              <w:rPr>
+                <w:rFonts w:asciiTheme="majorHAnsi" w:hAnsiTheme="majorHAnsi" w:cstheme="majorHAnsi"/>
+                <w:sz w:val="12"/>
+                <w:szCs w:val="12"/>
+              </w:rPr>
+              <w:t xml:space="preserve"> </w:t>
+            </w:r>
+            <w:r>
+              <w:rPr>
+                <w:rFonts w:asciiTheme="majorHAnsi" w:hAnsiTheme="majorHAnsi" w:cstheme="majorHAnsi"/>
+                <w:sz w:val="12"/>
+                <w:szCs w:val="12"/>
+              </w:rPr>
+              <w:t>scheduled to run. Context-switch time is pure overhead, because the system</w:t>
+            </w:r>
+            <w:r>
+              <w:rPr>
+                <w:rFonts w:asciiTheme="majorHAnsi" w:hAnsiTheme="majorHAnsi" w:cstheme="majorHAnsi"/>
+                <w:sz w:val="12"/>
+                <w:szCs w:val="12"/>
+              </w:rPr>
+              <w:t xml:space="preserve"> </w:t>
+            </w:r>
+            <w:r>
+              <w:rPr>
+                <w:rFonts w:asciiTheme="majorHAnsi" w:hAnsiTheme="majorHAnsi" w:cstheme="majorHAnsi"/>
+                <w:sz w:val="12"/>
+                <w:szCs w:val="12"/>
+              </w:rPr>
+              <w:t>does no useful work while switching</w:t>
+            </w:r>
+          </w:p>
+          <w:p>
+            <w:pPr>
+              <w:jc w:val="both"/>
+              <w:rPr>
+                <w:rFonts w:asciiTheme="majorHAnsi" w:hAnsiTheme="majorHAnsi" w:cstheme="majorHAnsi"/>
+                <w:sz w:val="12"/>
+                <w:szCs w:val="12"/>
+              </w:rPr>
+            </w:pPr>
+            <w:r>
+              <w:rPr>
+                <w:rFonts w:asciiTheme="majorHAnsi" w:hAnsiTheme="majorHAnsi" w:cstheme="majorHAnsi"/>
+                <w:b/>
+                <w:sz w:val="12"/>
+                <w:szCs w:val="12"/>
+              </w:rPr>
+              <w:t>A socket is defined</w:t>
+            </w:r>
+            <w:r>
+              <w:rPr>
+                <w:rFonts w:asciiTheme="majorHAnsi" w:hAnsiTheme="majorHAnsi" w:cstheme="majorHAnsi"/>
+                <w:sz w:val="12"/>
+                <w:szCs w:val="12"/>
+              </w:rPr>
+              <w:t xml:space="preserve"> as an endpoint for communication. A pair of processes</w:t>
+            </w:r>
+            <w:r>
+              <w:rPr>
+                <w:rFonts w:asciiTheme="majorHAnsi" w:hAnsiTheme="majorHAnsi" w:cstheme="majorHAnsi"/>
+                <w:sz w:val="12"/>
+                <w:szCs w:val="12"/>
+              </w:rPr>
+              <w:t xml:space="preserve"> </w:t>
+            </w:r>
+            <w:r>
+              <w:rPr>
+                <w:rFonts w:asciiTheme="majorHAnsi" w:hAnsiTheme="majorHAnsi" w:cstheme="majorHAnsi"/>
+                <w:sz w:val="12"/>
+                <w:szCs w:val="12"/>
+              </w:rPr>
+              <w:t>communicating over a network employ a pair of sockets—one for each process.</w:t>
+            </w:r>
+            <w:r>
+              <w:rPr>
+                <w:rFonts w:asciiTheme="majorHAnsi" w:hAnsiTheme="majorHAnsi" w:cstheme="majorHAnsi"/>
+                <w:sz w:val="12"/>
+                <w:szCs w:val="12"/>
+              </w:rPr>
+              <w:t xml:space="preserve"> </w:t>
+            </w:r>
+            <w:r>
+              <w:rPr>
+                <w:rFonts w:asciiTheme="majorHAnsi" w:hAnsiTheme="majorHAnsi" w:cstheme="majorHAnsi"/>
+                <w:sz w:val="12"/>
+                <w:szCs w:val="12"/>
+              </w:rPr>
+              <w:t>A</w:t>
+            </w:r>
+            <w:r>
+              <w:rPr>
+                <w:rFonts w:asciiTheme="majorHAnsi" w:hAnsiTheme="majorHAnsi" w:cstheme="majorHAnsi"/>
+                <w:sz w:val="12"/>
+                <w:szCs w:val="12"/>
+              </w:rPr>
+              <w:t xml:space="preserve"> socket </w:t>
+            </w:r>
+            <w:r>
+              <w:rPr>
+                <w:rFonts w:asciiTheme="majorHAnsi" w:hAnsiTheme="majorHAnsi" w:cstheme="majorHAnsi"/>
+                <w:sz w:val="12"/>
+                <w:szCs w:val="12"/>
+              </w:rPr>
+              <w:t>is</w:t>
+            </w:r>
+            <w:r>
+              <w:rPr>
+                <w:rFonts w:asciiTheme="majorHAnsi" w:hAnsiTheme="majorHAnsi" w:cstheme="majorHAnsi"/>
+                <w:sz w:val="12"/>
+                <w:szCs w:val="12"/>
+              </w:rPr>
+              <w:t xml:space="preserve"> </w:t>
+            </w:r>
+            <w:r>
+              <w:rPr>
+                <w:rFonts w:asciiTheme="majorHAnsi" w:hAnsiTheme="majorHAnsi" w:cstheme="majorHAnsi"/>
+                <w:sz w:val="12"/>
+                <w:szCs w:val="12"/>
+              </w:rPr>
+              <w:t>identified</w:t>
+            </w:r>
+            <w:r>
+              <w:rPr>
+                <w:rFonts w:asciiTheme="majorHAnsi" w:hAnsiTheme="majorHAnsi" w:cstheme="majorHAnsi"/>
+                <w:sz w:val="12"/>
+                <w:szCs w:val="12"/>
+              </w:rPr>
+              <w:t xml:space="preserve"> </w:t>
+            </w:r>
+            <w:r>
+              <w:rPr>
+                <w:rFonts w:asciiTheme="majorHAnsi" w:hAnsiTheme="majorHAnsi" w:cstheme="majorHAnsi"/>
+                <w:sz w:val="12"/>
+                <w:szCs w:val="12"/>
+              </w:rPr>
+              <w:t>by</w:t>
+            </w:r>
+            <w:r>
+              <w:rPr>
+                <w:rFonts w:asciiTheme="majorHAnsi" w:hAnsiTheme="majorHAnsi" w:cstheme="majorHAnsi"/>
+                <w:sz w:val="12"/>
+                <w:szCs w:val="12"/>
+              </w:rPr>
+              <w:t xml:space="preserve"> </w:t>
+            </w:r>
+            <w:r>
+              <w:rPr>
+                <w:rFonts w:asciiTheme="majorHAnsi" w:hAnsiTheme="majorHAnsi" w:cstheme="majorHAnsi"/>
+                <w:sz w:val="12"/>
+                <w:szCs w:val="12"/>
+              </w:rPr>
+              <w:t>an</w:t>
+            </w:r>
+            <w:r>
+              <w:rPr>
+                <w:rFonts w:asciiTheme="majorHAnsi" w:hAnsiTheme="majorHAnsi" w:cstheme="majorHAnsi"/>
+                <w:sz w:val="12"/>
+                <w:szCs w:val="12"/>
+              </w:rPr>
+              <w:t xml:space="preserve"> </w:t>
+            </w:r>
+            <w:r>
+              <w:rPr>
+                <w:rFonts w:asciiTheme="majorHAnsi" w:hAnsiTheme="majorHAnsi" w:cstheme="majorHAnsi"/>
+                <w:sz w:val="12"/>
+                <w:szCs w:val="12"/>
+              </w:rPr>
+              <w:t>IP</w:t>
+            </w:r>
+            <w:r>
+              <w:rPr>
+                <w:rFonts w:asciiTheme="majorHAnsi" w:hAnsiTheme="majorHAnsi" w:cstheme="majorHAnsi"/>
+                <w:sz w:val="12"/>
+                <w:szCs w:val="12"/>
+              </w:rPr>
+              <w:t xml:space="preserve"> </w:t>
+            </w:r>
+            <w:r>
+              <w:rPr>
+                <w:rFonts w:asciiTheme="majorHAnsi" w:hAnsiTheme="majorHAnsi" w:cstheme="majorHAnsi"/>
+                <w:sz w:val="12"/>
+                <w:szCs w:val="12"/>
+              </w:rPr>
+              <w:t>address concatenated with a port number.</w:t>
+            </w:r>
+          </w:p>
+          <w:p>
+            <w:pPr>
+              <w:jc w:val="both"/>
+              <w:rPr>
+                <w:rFonts w:asciiTheme="majorHAnsi" w:hAnsiTheme="majorHAnsi" w:cstheme="majorHAnsi"/>
+                <w:sz w:val="12"/>
+                <w:szCs w:val="12"/>
+              </w:rPr>
+            </w:pPr>
             <w:bookmarkStart w:id="0" w:name="_GoBack"/>
             <w:bookmarkEnd w:id="0"/>
+            <w:r>
+              <w:rPr>
+                <w:noProof/>
+              </w:rPr>
+              <w:drawing>
+                <wp:anchor distT="0" distB="0" distL="114300" distR="114300" simplePos="0" relativeHeight="251667456" behindDoc="0" locked="0" layoutInCell="1" allowOverlap="1">
+                  <wp:simplePos x="0" y="0"/>
+                  <wp:positionH relativeFrom="column">
+                    <wp:posOffset>1742440</wp:posOffset>
+                  </wp:positionH>
+                  <wp:positionV relativeFrom="page">
+                    <wp:posOffset>2851150</wp:posOffset>
+                  </wp:positionV>
+                  <wp:extent cx="1792605" cy="1097915"/>
+                  <wp:effectExtent l="0" t="0" r="0" b="6985"/>
+                  <wp:wrapSquare wrapText="bothSides"/>
+                  <wp:docPr id="37890" name="Picture 5" descr="2"/>
+                  <wp:cNvGraphicFramePr>
+                    <a:graphicFrameLocks xmlns:a="http://schemas.openxmlformats.org/drawingml/2006/main" noChangeAspect="1"/>
+                  </wp:cNvGraphicFramePr>
+                  <a:graphic xmlns:a="http://schemas.openxmlformats.org/drawingml/2006/main">
+                    <a:graphicData uri="http://schemas.openxmlformats.org/drawingml/2006/picture">
+                      <pic:pic xmlns:pic="http://schemas.openxmlformats.org/drawingml/2006/picture">
+                        <pic:nvPicPr>
+                          <pic:cNvPr id="37890" name="Picture 5" descr="2"/>
+                          <pic:cNvPicPr>
+                            <a:picLocks noChangeAspect="1" noChangeArrowheads="1"/>
+                          </pic:cNvPicPr>
+                        </pic:nvPicPr>
+                        <pic:blipFill>
+                          <a:blip r:embed="rId14" cstate="print">
+                            <a:extLst>
+                              <a:ext uri="{28A0092B-C50C-407E-A947-70E740481C1C}">
+                                <a14:useLocalDpi xmlns:a14="http://schemas.microsoft.com/office/drawing/2010/main" val="0"/>
+                              </a:ext>
+                            </a:extLst>
+                          </a:blip>
+                          <a:srcRect/>
+                          <a:stretch>
+                            <a:fillRect/>
+                          </a:stretch>
+                        </pic:blipFill>
+                        <pic:spPr bwMode="auto">
+                          <a:xfrm>
+                            <a:off x="0" y="0"/>
+                            <a:ext cx="1792605" cy="1097915"/>
+                          </a:xfrm>
+                          <a:prstGeom prst="rect">
+                            <a:avLst/>
+                          </a:prstGeom>
+                          <a:noFill/>
+                          <a:ln>
+                            <a:noFill/>
+                          </a:ln>
+                          <a:extLst/>
+                        </pic:spPr>
+                      </pic:pic>
+                    </a:graphicData>
+                  </a:graphic>
+                  <wp14:sizeRelH relativeFrom="margin">
+                    <wp14:pctWidth>0</wp14:pctWidth>
+                  </wp14:sizeRelH>
+                  <wp14:sizeRelV relativeFrom="margin">
+                    <wp14:pctHeight>0</wp14:pctHeight>
+                  </wp14:sizeRelV>
+                </wp:anchor>
+              </w:drawing>
+            </w:r>
           </w:p>
         </w:tc>
       </w:tr>
@@ -2301,7 +3586,7 @@
     </w:p>
     <w:sectPr>
       <w:pgSz w:w="12240" w:h="15840"/>
-      <w:pgMar w:top="90" w:right="1440" w:bottom="0" w:left="1440" w:header="720" w:footer="720" w:gutter="0"/>
+      <w:pgMar w:top="270" w:right="1440" w:bottom="0" w:left="1440" w:header="720" w:footer="720" w:gutter="0"/>
       <w:cols w:space="720"/>
       <w:docGrid w:linePitch="360"/>
     </w:sectPr>
@@ -2310,7 +3595,7 @@
 </file>
 
 <file path=word/numbering.xml><?xml version="1.0" encoding="utf-8"?>
-<w:numbering xmlns:wpc="http://schemas.microsoft.com/office/word/2010/wordprocessingCanvas" xmlns:cx="http://schemas.microsoft.com/office/drawing/2014/chartex" xmlns:mc="http://schemas.openxmlformats.org/markup-compatibility/2006" xmlns:o="urn:schemas-microsoft-com:office:office" xmlns:r="http://schemas.openxmlformats.org/officeDocument/2006/relationships" xmlns:m="http://schemas.openxmlformats.org/officeDocument/2006/math" xmlns:v="urn:schemas-microsoft-com:vml" xmlns:wp14="http://schemas.microsoft.com/office/word/2010/wordprocessingDrawing" xmlns:wp="http://schemas.openxmlformats.org/drawingml/2006/wordprocessingDrawing" xmlns:w10="urn:schemas-microsoft-com:office:word" xmlns:w="http://schemas.openxmlformats.org/wordprocessingml/2006/main" xmlns:w14="http://schemas.microsoft.com/office/word/2010/wordml" xmlns:w15="http://schemas.microsoft.com/office/word/2012/wordml" xmlns:w16se="http://schemas.microsoft.com/office/word/2015/wordml/symex" xmlns:wpg="http://schemas.microsoft.com/office/word/2010/wordprocessingGroup" xmlns:wpi="http://schemas.microsoft.com/office/word/2010/wordprocessingInk" xmlns:wne="http://schemas.microsoft.com/office/word/2006/wordml" xmlns:wps="http://schemas.microsoft.com/office/word/2010/wordprocessingShape" mc:Ignorable="w14 w15 w16se wp14">
+<w:numbering xmlns:wpc="http://schemas.microsoft.com/office/word/2010/wordprocessingCanvas" xmlns:cx="http://schemas.microsoft.com/office/drawing/2014/chartex" xmlns:cx1="http://schemas.microsoft.com/office/drawing/2015/9/8/chartex" xmlns:mc="http://schemas.openxmlformats.org/markup-compatibility/2006" xmlns:o="urn:schemas-microsoft-com:office:office" xmlns:r="http://schemas.openxmlformats.org/officeDocument/2006/relationships" xmlns:m="http://schemas.openxmlformats.org/officeDocument/2006/math" xmlns:v="urn:schemas-microsoft-com:vml" xmlns:wp14="http://schemas.microsoft.com/office/word/2010/wordprocessingDrawing" xmlns:wp="http://schemas.openxmlformats.org/drawingml/2006/wordprocessingDrawing" xmlns:w10="urn:schemas-microsoft-com:office:word" xmlns:w="http://schemas.openxmlformats.org/wordprocessingml/2006/main" xmlns:w14="http://schemas.microsoft.com/office/word/2010/wordml" xmlns:w15="http://schemas.microsoft.com/office/word/2012/wordml" xmlns:w16se="http://schemas.microsoft.com/office/word/2015/wordml/symex" xmlns:wpg="http://schemas.microsoft.com/office/word/2010/wordprocessingGroup" xmlns:wpi="http://schemas.microsoft.com/office/word/2010/wordprocessingInk" xmlns:wne="http://schemas.microsoft.com/office/word/2006/wordml" xmlns:wps="http://schemas.microsoft.com/office/word/2010/wordprocessingShape" mc:Ignorable="w14 w15 w16se wp14">
   <w:abstractNum w:abstractNumId="0" w15:restartNumberingAfterBreak="0">
     <w:nsid w:val="3E336309"/>
     <w:multiLevelType w:val="hybridMultilevel"/>

</xml_diff>

<commit_message>
done with final notes
</commit_message>
<xml_diff>
--- a/week_10/Operating_Systems_Final_Notes.docx
+++ b/week_10/Operating_Systems_Final_Notes.docx
@@ -1,6 +1,6 @@
 
 <file path=word/document.xml><?xml version="1.0" encoding="utf-8"?>
-<w:document xmlns:wpc="http://schemas.microsoft.com/office/word/2010/wordprocessingCanvas" xmlns:cx="http://schemas.microsoft.com/office/drawing/2014/chartex" xmlns:cx1="http://schemas.microsoft.com/office/drawing/2015/9/8/chartex" xmlns:mc="http://schemas.openxmlformats.org/markup-compatibility/2006" xmlns:o="urn:schemas-microsoft-com:office:office" xmlns:r="http://schemas.openxmlformats.org/officeDocument/2006/relationships" xmlns:m="http://schemas.openxmlformats.org/officeDocument/2006/math" xmlns:v="urn:schemas-microsoft-com:vml" xmlns:wp14="http://schemas.microsoft.com/office/word/2010/wordprocessingDrawing" xmlns:wp="http://schemas.openxmlformats.org/drawingml/2006/wordprocessingDrawing" xmlns:w10="urn:schemas-microsoft-com:office:word" xmlns:w="http://schemas.openxmlformats.org/wordprocessingml/2006/main" xmlns:w14="http://schemas.microsoft.com/office/word/2010/wordml" xmlns:w15="http://schemas.microsoft.com/office/word/2012/wordml" xmlns:w16se="http://schemas.microsoft.com/office/word/2015/wordml/symex" xmlns:wpg="http://schemas.microsoft.com/office/word/2010/wordprocessingGroup" xmlns:wpi="http://schemas.microsoft.com/office/word/2010/wordprocessingInk" xmlns:wne="http://schemas.microsoft.com/office/word/2006/wordml" xmlns:wps="http://schemas.microsoft.com/office/word/2010/wordprocessingShape" mc:Ignorable="w14 w15 w16se wp14">
+<w:document xmlns:wpc="http://schemas.microsoft.com/office/word/2010/wordprocessingCanvas" xmlns:cx="http://schemas.microsoft.com/office/drawing/2014/chartex" xmlns:mc="http://schemas.openxmlformats.org/markup-compatibility/2006" xmlns:o="urn:schemas-microsoft-com:office:office" xmlns:r="http://schemas.openxmlformats.org/officeDocument/2006/relationships" xmlns:m="http://schemas.openxmlformats.org/officeDocument/2006/math" xmlns:v="urn:schemas-microsoft-com:vml" xmlns:wp14="http://schemas.microsoft.com/office/word/2010/wordprocessingDrawing" xmlns:wp="http://schemas.openxmlformats.org/drawingml/2006/wordprocessingDrawing" xmlns:w10="urn:schemas-microsoft-com:office:word" xmlns:w="http://schemas.openxmlformats.org/wordprocessingml/2006/main" xmlns:w14="http://schemas.microsoft.com/office/word/2010/wordml" xmlns:w15="http://schemas.microsoft.com/office/word/2012/wordml" xmlns:w16se="http://schemas.microsoft.com/office/word/2015/wordml/symex" xmlns:wpg="http://schemas.microsoft.com/office/word/2010/wordprocessingGroup" xmlns:wpi="http://schemas.microsoft.com/office/word/2010/wordprocessingInk" xmlns:wne="http://schemas.microsoft.com/office/word/2006/wordml" xmlns:wps="http://schemas.microsoft.com/office/word/2010/wordprocessingShape" mc:Ignorable="w14 w15 w16se wp14">
   <w:body>
     <w:tbl>
       <w:tblPr>
@@ -43,7 +43,7 @@
                 <w:noProof/>
               </w:rPr>
               <w:drawing>
-                <wp:anchor distT="0" distB="0" distL="114300" distR="114300" simplePos="0" relativeHeight="251665408" behindDoc="0" locked="0" layoutInCell="1" allowOverlap="1" wp14:anchorId="4ABB4DDB" wp14:editId="0EA6968A">
+                <wp:anchor distT="0" distB="0" distL="114300" distR="114300" simplePos="0" relativeHeight="251665408" behindDoc="0" locked="0" layoutInCell="1" allowOverlap="1" wp14:anchorId="22F2B00A" wp14:editId="535838B0">
                   <wp:simplePos x="0" y="0"/>
                   <wp:positionH relativeFrom="column">
                     <wp:posOffset>2058035</wp:posOffset>
@@ -672,7 +672,25 @@
                 <w:sz w:val="12"/>
                 <w:szCs w:val="12"/>
               </w:rPr>
-              <w:t>Is measure of work for the number of processes that are completed per cpu time unit.</w:t>
+              <w:t xml:space="preserve">Is measure of work for the number of processes that are completed per </w:t>
+            </w:r>
+            <w:proofErr w:type="spellStart"/>
+            <w:r>
+              <w:rPr>
+                <w:rFonts w:asciiTheme="majorHAnsi" w:eastAsia="Times New Roman" w:hAnsiTheme="majorHAnsi" w:cstheme="majorHAnsi"/>
+                <w:sz w:val="12"/>
+                <w:szCs w:val="12"/>
+              </w:rPr>
+              <w:t>cpu</w:t>
+            </w:r>
+            <w:proofErr w:type="spellEnd"/>
+            <w:r>
+              <w:rPr>
+                <w:rFonts w:asciiTheme="majorHAnsi" w:eastAsia="Times New Roman" w:hAnsiTheme="majorHAnsi" w:cstheme="majorHAnsi"/>
+                <w:sz w:val="12"/>
+                <w:szCs w:val="12"/>
+              </w:rPr>
+              <w:t xml:space="preserve"> time unit.</w:t>
             </w:r>
           </w:p>
           <w:p>
@@ -775,7 +793,7 @@
                 <w:noProof/>
               </w:rPr>
               <w:drawing>
-                <wp:anchor distT="0" distB="0" distL="114300" distR="114300" simplePos="0" relativeHeight="251658240" behindDoc="0" locked="0" layoutInCell="1" allowOverlap="1" wp14:anchorId="4C76E10A" wp14:editId="07A42503">
+                <wp:anchor distT="0" distB="0" distL="114300" distR="114300" simplePos="0" relativeHeight="251658240" behindDoc="0" locked="0" layoutInCell="1" allowOverlap="1" wp14:anchorId="7A839598" wp14:editId="250EEA5F">
                   <wp:simplePos x="0" y="0"/>
                   <wp:positionH relativeFrom="column">
                     <wp:posOffset>2051050</wp:posOffset>
@@ -833,7 +851,7 @@
                 <w:noProof/>
               </w:rPr>
               <w:drawing>
-                <wp:anchor distT="0" distB="0" distL="114300" distR="114300" simplePos="0" relativeHeight="251660288" behindDoc="0" locked="0" layoutInCell="1" allowOverlap="1" wp14:anchorId="6A38470D" wp14:editId="0C0ABE3A">
+                <wp:anchor distT="0" distB="0" distL="114300" distR="114300" simplePos="0" relativeHeight="251660288" behindDoc="0" locked="0" layoutInCell="1" allowOverlap="1" wp14:anchorId="4842059E" wp14:editId="27DE66B3">
                   <wp:simplePos x="0" y="0"/>
                   <wp:positionH relativeFrom="column">
                     <wp:posOffset>2050415</wp:posOffset>
@@ -903,7 +921,25 @@
                 <w:sz w:val="12"/>
                 <w:szCs w:val="12"/>
               </w:rPr>
-              <w:t xml:space="preserve"> The implementation of a semaphore with a waiting queue may result in a situation where two or more processes are waiting indefinitely for an event that can be caused only by one of the waiting processes. The event in question is the execution of a signal() operation. When such a state is reached, these processes are said to be deadlocked. </w:t>
+              <w:t xml:space="preserve"> The implementation of a semaphore with a waiting queue may result in a situation where two or more processes are waiting indefinitely for an event that can be caused only by one of the waiting processes. The event in question is the execution of a </w:t>
+            </w:r>
+            <w:proofErr w:type="gramStart"/>
+            <w:r>
+              <w:rPr>
+                <w:rFonts w:asciiTheme="majorHAnsi" w:eastAsia="Times New Roman" w:hAnsiTheme="majorHAnsi" w:cstheme="majorHAnsi"/>
+                <w:sz w:val="12"/>
+                <w:szCs w:val="12"/>
+              </w:rPr>
+              <w:t>signal(</w:t>
+            </w:r>
+            <w:proofErr w:type="gramEnd"/>
+            <w:r>
+              <w:rPr>
+                <w:rFonts w:asciiTheme="majorHAnsi" w:eastAsia="Times New Roman" w:hAnsiTheme="majorHAnsi" w:cstheme="majorHAnsi"/>
+                <w:sz w:val="12"/>
+                <w:szCs w:val="12"/>
+              </w:rPr>
+              <w:t xml:space="preserve">) operation. When such a state is reached, these processes are said to be deadlocked. </w:t>
             </w:r>
           </w:p>
           <w:p>
@@ -973,7 +1009,7 @@
                 <w:noProof/>
               </w:rPr>
               <w:drawing>
-                <wp:anchor distT="0" distB="0" distL="114300" distR="114300" simplePos="0" relativeHeight="251663360" behindDoc="0" locked="0" layoutInCell="1" allowOverlap="1" wp14:anchorId="6183C619" wp14:editId="17539828">
+                <wp:anchor distT="0" distB="0" distL="114300" distR="114300" simplePos="0" relativeHeight="251663360" behindDoc="0" locked="0" layoutInCell="1" allowOverlap="1" wp14:anchorId="1A16B4E0" wp14:editId="7425B2AA">
                   <wp:simplePos x="0" y="0"/>
                   <wp:positionH relativeFrom="column">
                     <wp:posOffset>1986498</wp:posOffset>
@@ -1062,7 +1098,7 @@
                 <w:noProof/>
               </w:rPr>
               <w:drawing>
-                <wp:anchor distT="0" distB="0" distL="114300" distR="114300" simplePos="0" relativeHeight="251662336" behindDoc="0" locked="0" layoutInCell="1" allowOverlap="1" wp14:anchorId="474B4CEC" wp14:editId="2ED2C81C">
+                <wp:anchor distT="0" distB="0" distL="114300" distR="114300" simplePos="0" relativeHeight="251662336" behindDoc="0" locked="0" layoutInCell="1" allowOverlap="1" wp14:anchorId="654413EC" wp14:editId="7FBD41C9">
                   <wp:simplePos x="0" y="0"/>
                   <wp:positionH relativeFrom="column">
                     <wp:posOffset>-2540</wp:posOffset>
@@ -1342,7 +1378,7 @@
                 <w:noProof/>
               </w:rPr>
               <w:drawing>
-                <wp:anchor distT="0" distB="0" distL="114300" distR="114300" simplePos="0" relativeHeight="251664384" behindDoc="0" locked="0" layoutInCell="1" allowOverlap="1" wp14:anchorId="644EBE73" wp14:editId="3BED27D5">
+                <wp:anchor distT="0" distB="0" distL="114300" distR="114300" simplePos="0" relativeHeight="251664384" behindDoc="0" locked="0" layoutInCell="1" allowOverlap="1" wp14:anchorId="1A91C24B" wp14:editId="64D77DE7">
                   <wp:simplePos x="0" y="0"/>
                   <wp:positionH relativeFrom="column">
                     <wp:posOffset>1955800</wp:posOffset>
@@ -1513,7 +1549,27 @@
                 <w:sz w:val="12"/>
                 <w:szCs w:val="12"/>
               </w:rPr>
-              <w:t>The UNIX fork()</w:t>
+              <w:t xml:space="preserve">The UNIX </w:t>
+            </w:r>
+            <w:proofErr w:type="gramStart"/>
+            <w:r>
+              <w:rPr>
+                <w:rFonts w:asciiTheme="majorHAnsi" w:eastAsia="Times New Roman" w:hAnsiTheme="majorHAnsi" w:cstheme="majorHAnsi"/>
+                <w:b/>
+                <w:sz w:val="12"/>
+                <w:szCs w:val="12"/>
+              </w:rPr>
+              <w:t>fork(</w:t>
+            </w:r>
+            <w:proofErr w:type="gramEnd"/>
+            <w:r>
+              <w:rPr>
+                <w:rFonts w:asciiTheme="majorHAnsi" w:eastAsia="Times New Roman" w:hAnsiTheme="majorHAnsi" w:cstheme="majorHAnsi"/>
+                <w:b/>
+                <w:sz w:val="12"/>
+                <w:szCs w:val="12"/>
+              </w:rPr>
+              <w:t>)</w:t>
             </w:r>
             <w:r>
               <w:rPr>
@@ -1523,6 +1579,7 @@
               </w:rPr>
               <w:t xml:space="preserve"> system call creates a new process. What is the equivalent system call in WINDOWS? </w:t>
             </w:r>
+            <w:proofErr w:type="spellStart"/>
             <w:r>
               <w:rPr>
                 <w:rFonts w:asciiTheme="majorHAnsi" w:eastAsia="Times New Roman" w:hAnsiTheme="majorHAnsi" w:cstheme="majorHAnsi"/>
@@ -1532,6 +1589,7 @@
               </w:rPr>
               <w:t>CreateProcess</w:t>
             </w:r>
+            <w:proofErr w:type="spellEnd"/>
             <w:r>
               <w:rPr>
                 <w:rFonts w:asciiTheme="majorHAnsi" w:eastAsia="Times New Roman" w:hAnsiTheme="majorHAnsi" w:cstheme="majorHAnsi"/>
@@ -1814,15 +1872,34 @@
                 <w:sz w:val="12"/>
                 <w:szCs w:val="12"/>
               </w:rPr>
-              <w:t>Operating System?</w:t>
-            </w:r>
-            <w:r>
-              <w:rPr>
-                <w:rFonts w:asciiTheme="majorHAnsi" w:eastAsia="Times New Roman" w:hAnsiTheme="majorHAnsi" w:cstheme="majorHAnsi"/>
-                <w:sz w:val="12"/>
-                <w:szCs w:val="12"/>
-              </w:rPr>
-              <w:t xml:space="preserve">: </w:t>
+              <w:t xml:space="preserve">Operating </w:t>
+            </w:r>
+            <w:proofErr w:type="gramStart"/>
+            <w:r>
+              <w:rPr>
+                <w:rFonts w:asciiTheme="majorHAnsi" w:eastAsia="Times New Roman" w:hAnsiTheme="majorHAnsi" w:cstheme="majorHAnsi"/>
+                <w:b/>
+                <w:sz w:val="12"/>
+                <w:szCs w:val="12"/>
+              </w:rPr>
+              <w:t>System?</w:t>
+            </w:r>
+            <w:r>
+              <w:rPr>
+                <w:rFonts w:asciiTheme="majorHAnsi" w:eastAsia="Times New Roman" w:hAnsiTheme="majorHAnsi" w:cstheme="majorHAnsi"/>
+                <w:sz w:val="12"/>
+                <w:szCs w:val="12"/>
+              </w:rPr>
+              <w:t>:</w:t>
+            </w:r>
+            <w:proofErr w:type="gramEnd"/>
+            <w:r>
+              <w:rPr>
+                <w:rFonts w:asciiTheme="majorHAnsi" w:eastAsia="Times New Roman" w:hAnsiTheme="majorHAnsi" w:cstheme="majorHAnsi"/>
+                <w:sz w:val="12"/>
+                <w:szCs w:val="12"/>
+              </w:rPr>
+              <w:t xml:space="preserve"> </w:t>
             </w:r>
             <w:r>
               <w:rPr>
@@ -1871,7 +1948,7 @@
                 <w:noProof/>
               </w:rPr>
               <w:drawing>
-                <wp:anchor distT="0" distB="0" distL="114300" distR="114300" simplePos="0" relativeHeight="251659264" behindDoc="0" locked="0" layoutInCell="1" allowOverlap="1" wp14:anchorId="68DF3987" wp14:editId="56AEE142">
+                <wp:anchor distT="0" distB="0" distL="114300" distR="114300" simplePos="0" relativeHeight="251659264" behindDoc="0" locked="0" layoutInCell="1" allowOverlap="1" wp14:anchorId="3A05EBC6" wp14:editId="1032D124">
                   <wp:simplePos x="0" y="0"/>
                   <wp:positionH relativeFrom="column">
                     <wp:posOffset>1848485</wp:posOffset>
@@ -2123,7 +2200,7 @@
                 <w:noProof/>
               </w:rPr>
               <w:drawing>
-                <wp:anchor distT="0" distB="0" distL="114300" distR="114300" simplePos="0" relativeHeight="251666432" behindDoc="0" locked="0" layoutInCell="1" allowOverlap="1">
+                <wp:anchor distT="0" distB="0" distL="114300" distR="114300" simplePos="0" relativeHeight="251666432" behindDoc="0" locked="0" layoutInCell="1" allowOverlap="1" wp14:anchorId="088E0D20" wp14:editId="4C9A3D32">
                   <wp:simplePos x="0" y="0"/>
                   <wp:positionH relativeFrom="column">
                     <wp:posOffset>1617345</wp:posOffset>
@@ -2620,288 +2697,18 @@
             <w:r>
               <w:rPr>
                 <w:rFonts w:asciiTheme="majorHAnsi" w:hAnsiTheme="majorHAnsi" w:cstheme="majorHAnsi"/>
-                <w:sz w:val="12"/>
-                <w:szCs w:val="12"/>
-              </w:rPr>
-              <w:t>careful planning is necessary</w:t>
-            </w:r>
-          </w:p>
-          <w:p>
-            <w:pPr>
-              <w:jc w:val="both"/>
-              <w:rPr>
-                <w:rFonts w:asciiTheme="majorHAnsi" w:hAnsiTheme="majorHAnsi" w:cstheme="majorHAnsi"/>
-                <w:b/>
-                <w:sz w:val="12"/>
-                <w:szCs w:val="12"/>
-              </w:rPr>
-            </w:pPr>
-            <w:r>
-              <w:rPr>
-                <w:rFonts w:asciiTheme="majorHAnsi" w:hAnsiTheme="majorHAnsi" w:cstheme="majorHAnsi"/>
-                <w:b/>
-                <w:sz w:val="12"/>
-                <w:szCs w:val="12"/>
-              </w:rPr>
-              <w:t>PCB STUFF</w:t>
-            </w:r>
-          </w:p>
-          <w:p>
-            <w:pPr>
-              <w:jc w:val="both"/>
-              <w:rPr>
-                <w:rFonts w:asciiTheme="majorHAnsi" w:hAnsiTheme="majorHAnsi" w:cstheme="majorHAnsi"/>
-                <w:sz w:val="12"/>
-                <w:szCs w:val="12"/>
-              </w:rPr>
-            </w:pPr>
-            <w:r>
-              <w:rPr>
-                <w:rFonts w:asciiTheme="majorHAnsi" w:hAnsiTheme="majorHAnsi" w:cstheme="majorHAnsi"/>
-                <w:b/>
-                <w:sz w:val="12"/>
-                <w:szCs w:val="12"/>
-              </w:rPr>
-              <w:t>Process state</w:t>
-            </w:r>
-            <w:r>
-              <w:rPr>
-                <w:rFonts w:asciiTheme="majorHAnsi" w:hAnsiTheme="majorHAnsi" w:cstheme="majorHAnsi"/>
-                <w:sz w:val="12"/>
-                <w:szCs w:val="12"/>
-              </w:rPr>
-              <w:t xml:space="preserve">. The state may be new, ready, running, </w:t>
-            </w:r>
-            <w:r>
-              <w:rPr>
-                <w:rFonts w:asciiTheme="majorHAnsi" w:hAnsiTheme="majorHAnsi" w:cstheme="majorHAnsi"/>
-                <w:sz w:val="12"/>
-                <w:szCs w:val="12"/>
-              </w:rPr>
-              <w:t>and waiting</w:t>
-            </w:r>
-            <w:r>
-              <w:rPr>
-                <w:rFonts w:asciiTheme="majorHAnsi" w:hAnsiTheme="majorHAnsi" w:cstheme="majorHAnsi"/>
-                <w:sz w:val="12"/>
-                <w:szCs w:val="12"/>
-              </w:rPr>
-              <w:t>, halted, and</w:t>
-            </w:r>
-            <w:r>
-              <w:rPr>
-                <w:rFonts w:asciiTheme="majorHAnsi" w:hAnsiTheme="majorHAnsi" w:cstheme="majorHAnsi"/>
-                <w:sz w:val="12"/>
-                <w:szCs w:val="12"/>
-              </w:rPr>
-              <w:t xml:space="preserve"> </w:t>
-            </w:r>
-            <w:r>
-              <w:rPr>
-                <w:rFonts w:asciiTheme="majorHAnsi" w:hAnsiTheme="majorHAnsi" w:cstheme="majorHAnsi"/>
-                <w:sz w:val="12"/>
-                <w:szCs w:val="12"/>
-              </w:rPr>
-              <w:t>so on.</w:t>
-            </w:r>
-          </w:p>
-          <w:p>
-            <w:pPr>
-              <w:jc w:val="both"/>
-              <w:rPr>
-                <w:rFonts w:asciiTheme="majorHAnsi" w:hAnsiTheme="majorHAnsi" w:cstheme="majorHAnsi"/>
-                <w:b/>
-                <w:sz w:val="12"/>
-                <w:szCs w:val="12"/>
-              </w:rPr>
-            </w:pPr>
-            <w:r>
-              <w:rPr>
-                <w:rFonts w:asciiTheme="majorHAnsi" w:hAnsiTheme="majorHAnsi" w:cstheme="majorHAnsi"/>
-                <w:b/>
-                <w:sz w:val="12"/>
-                <w:szCs w:val="12"/>
-              </w:rPr>
-              <w:t>Program counter</w:t>
-            </w:r>
-            <w:r>
-              <w:rPr>
-                <w:rFonts w:asciiTheme="majorHAnsi" w:hAnsiTheme="majorHAnsi" w:cstheme="majorHAnsi"/>
-                <w:sz w:val="12"/>
-                <w:szCs w:val="12"/>
-              </w:rPr>
-              <w:t>. The counter indicates the address of the next instruction</w:t>
-            </w:r>
-            <w:r>
-              <w:rPr>
-                <w:rFonts w:asciiTheme="majorHAnsi" w:hAnsiTheme="majorHAnsi" w:cstheme="majorHAnsi"/>
-                <w:b/>
-                <w:sz w:val="12"/>
-                <w:szCs w:val="12"/>
-              </w:rPr>
-              <w:t xml:space="preserve"> </w:t>
-            </w:r>
-            <w:r>
-              <w:rPr>
-                <w:rFonts w:asciiTheme="majorHAnsi" w:hAnsiTheme="majorHAnsi" w:cstheme="majorHAnsi"/>
-                <w:sz w:val="12"/>
-                <w:szCs w:val="12"/>
-              </w:rPr>
-              <w:t>to be executed for this process.</w:t>
-            </w:r>
-          </w:p>
-          <w:p>
-            <w:pPr>
-              <w:jc w:val="both"/>
-              <w:rPr>
-                <w:rFonts w:asciiTheme="majorHAnsi" w:hAnsiTheme="majorHAnsi" w:cstheme="majorHAnsi"/>
-                <w:sz w:val="12"/>
-                <w:szCs w:val="12"/>
-              </w:rPr>
-            </w:pPr>
-            <w:r>
-              <w:rPr>
-                <w:rFonts w:asciiTheme="majorHAnsi" w:hAnsiTheme="majorHAnsi" w:cstheme="majorHAnsi"/>
-                <w:b/>
-                <w:sz w:val="12"/>
-                <w:szCs w:val="12"/>
-              </w:rPr>
-              <w:t>CPU registers</w:t>
-            </w:r>
-            <w:r>
-              <w:rPr>
-                <w:rFonts w:asciiTheme="majorHAnsi" w:hAnsiTheme="majorHAnsi" w:cstheme="majorHAnsi"/>
-                <w:sz w:val="12"/>
-                <w:szCs w:val="12"/>
-              </w:rPr>
-              <w:t xml:space="preserve">. </w:t>
-            </w:r>
-            <w:r>
-              <w:rPr>
-                <w:rFonts w:asciiTheme="majorHAnsi" w:hAnsiTheme="majorHAnsi" w:cstheme="majorHAnsi"/>
-                <w:sz w:val="12"/>
-                <w:szCs w:val="12"/>
-              </w:rPr>
-              <w:t>I</w:t>
-            </w:r>
-            <w:r>
-              <w:rPr>
-                <w:rFonts w:asciiTheme="majorHAnsi" w:hAnsiTheme="majorHAnsi" w:cstheme="majorHAnsi"/>
-                <w:sz w:val="12"/>
-                <w:szCs w:val="12"/>
-              </w:rPr>
-              <w:t>nclude accumulators, index registers,</w:t>
-            </w:r>
-            <w:r>
-              <w:rPr>
-                <w:rFonts w:asciiTheme="majorHAnsi" w:hAnsiTheme="majorHAnsi" w:cstheme="majorHAnsi"/>
-                <w:b/>
-                <w:sz w:val="12"/>
-                <w:szCs w:val="12"/>
-              </w:rPr>
-              <w:t xml:space="preserve"> </w:t>
-            </w:r>
-            <w:r>
-              <w:rPr>
-                <w:rFonts w:asciiTheme="majorHAnsi" w:hAnsiTheme="majorHAnsi" w:cstheme="majorHAnsi"/>
-                <w:sz w:val="12"/>
-                <w:szCs w:val="12"/>
-              </w:rPr>
-              <w:t>stack pointers, and general-purpose registers, plus any condition-code</w:t>
-            </w:r>
-          </w:p>
-          <w:p>
-            <w:pPr>
-              <w:jc w:val="both"/>
-              <w:rPr>
-                <w:rFonts w:asciiTheme="majorHAnsi" w:hAnsiTheme="majorHAnsi" w:cstheme="majorHAnsi"/>
-                <w:sz w:val="12"/>
-                <w:szCs w:val="12"/>
-              </w:rPr>
-            </w:pPr>
-            <w:r>
-              <w:rPr>
-                <w:rFonts w:asciiTheme="majorHAnsi" w:hAnsiTheme="majorHAnsi" w:cstheme="majorHAnsi"/>
-                <w:b/>
-                <w:sz w:val="12"/>
-                <w:szCs w:val="12"/>
-              </w:rPr>
-              <w:t>CPU-scheduling</w:t>
-            </w:r>
-            <w:r>
-              <w:rPr>
-                <w:rFonts w:asciiTheme="majorHAnsi" w:hAnsiTheme="majorHAnsi" w:cstheme="majorHAnsi"/>
-                <w:sz w:val="12"/>
-                <w:szCs w:val="12"/>
-              </w:rPr>
-              <w:t xml:space="preserve"> </w:t>
-            </w:r>
-            <w:r>
-              <w:rPr>
-                <w:rFonts w:asciiTheme="majorHAnsi" w:hAnsiTheme="majorHAnsi" w:cstheme="majorHAnsi"/>
-                <w:b/>
-                <w:sz w:val="12"/>
-                <w:szCs w:val="12"/>
-              </w:rPr>
-              <w:t>information</w:t>
-            </w:r>
-            <w:r>
-              <w:rPr>
-                <w:rFonts w:asciiTheme="majorHAnsi" w:hAnsiTheme="majorHAnsi" w:cstheme="majorHAnsi"/>
-                <w:sz w:val="12"/>
-                <w:szCs w:val="12"/>
-              </w:rPr>
-              <w:t xml:space="preserve">. This information </w:t>
-            </w:r>
-            <w:r>
-              <w:rPr>
-                <w:rFonts w:asciiTheme="majorHAnsi" w:hAnsiTheme="majorHAnsi" w:cstheme="majorHAnsi"/>
-                <w:sz w:val="12"/>
-                <w:szCs w:val="12"/>
-              </w:rPr>
-              <w:t>includes a process priority,</w:t>
-            </w:r>
-            <w:r>
-              <w:rPr>
-                <w:rFonts w:asciiTheme="majorHAnsi" w:hAnsiTheme="majorHAnsi" w:cstheme="majorHAnsi"/>
-                <w:sz w:val="12"/>
-                <w:szCs w:val="12"/>
-              </w:rPr>
-              <w:t xml:space="preserve"> </w:t>
-            </w:r>
-            <w:r>
-              <w:rPr>
-                <w:rFonts w:asciiTheme="majorHAnsi" w:hAnsiTheme="majorHAnsi" w:cstheme="majorHAnsi"/>
-                <w:sz w:val="12"/>
-                <w:szCs w:val="12"/>
-              </w:rPr>
-              <w:t>pointers to scheduling queues, and any other scheduling parameters.</w:t>
-            </w:r>
-          </w:p>
-          <w:p>
-            <w:pPr>
-              <w:jc w:val="both"/>
-              <w:rPr>
-                <w:rFonts w:asciiTheme="majorHAnsi" w:hAnsiTheme="majorHAnsi" w:cstheme="majorHAnsi"/>
-                <w:b/>
-                <w:sz w:val="12"/>
-                <w:szCs w:val="12"/>
-              </w:rPr>
-            </w:pPr>
-            <w:r>
-              <w:rPr>
-                <w:rFonts w:asciiTheme="majorHAnsi" w:hAnsiTheme="majorHAnsi" w:cstheme="majorHAnsi"/>
+                <w:noProof/>
                 <w:sz w:val="12"/>
                 <w:szCs w:val="12"/>
               </w:rPr>
               <w:drawing>
-                <wp:anchor distT="0" distB="0" distL="114300" distR="114300" simplePos="0" relativeHeight="251668480" behindDoc="0" locked="0" layoutInCell="1" allowOverlap="1">
+                <wp:anchor distT="0" distB="0" distL="114300" distR="114300" simplePos="0" relativeHeight="251668480" behindDoc="0" locked="0" layoutInCell="1" allowOverlap="1" wp14:anchorId="1A003B23" wp14:editId="15E961DE">
                   <wp:simplePos x="0" y="0"/>
                   <wp:positionH relativeFrom="column">
-                    <wp:posOffset>1550035</wp:posOffset>
+                    <wp:posOffset>1550446</wp:posOffset>
                   </wp:positionH>
                   <wp:positionV relativeFrom="page">
-                    <wp:posOffset>3987800</wp:posOffset>
+                    <wp:posOffset>2883121</wp:posOffset>
                   </wp:positionV>
                   <wp:extent cx="1985010" cy="1146810"/>
                   <wp:effectExtent l="0" t="0" r="0" b="0"/>
@@ -2955,6 +2762,277 @@
             <w:r>
               <w:rPr>
                 <w:rFonts w:asciiTheme="majorHAnsi" w:hAnsiTheme="majorHAnsi" w:cstheme="majorHAnsi"/>
+                <w:sz w:val="12"/>
+                <w:szCs w:val="12"/>
+              </w:rPr>
+              <w:t>careful planning is necessary</w:t>
+            </w:r>
+          </w:p>
+          <w:p>
+            <w:pPr>
+              <w:jc w:val="both"/>
+              <w:rPr>
+                <w:rFonts w:asciiTheme="majorHAnsi" w:hAnsiTheme="majorHAnsi" w:cstheme="majorHAnsi"/>
+                <w:b/>
+                <w:sz w:val="12"/>
+                <w:szCs w:val="12"/>
+              </w:rPr>
+            </w:pPr>
+            <w:r>
+              <w:rPr>
+                <w:rFonts w:asciiTheme="majorHAnsi" w:hAnsiTheme="majorHAnsi" w:cstheme="majorHAnsi"/>
+                <w:b/>
+                <w:sz w:val="12"/>
+                <w:szCs w:val="12"/>
+              </w:rPr>
+              <w:t>PCB STUFF</w:t>
+            </w:r>
+          </w:p>
+          <w:p>
+            <w:pPr>
+              <w:jc w:val="both"/>
+              <w:rPr>
+                <w:rFonts w:asciiTheme="majorHAnsi" w:hAnsiTheme="majorHAnsi" w:cstheme="majorHAnsi"/>
+                <w:sz w:val="12"/>
+                <w:szCs w:val="12"/>
+              </w:rPr>
+            </w:pPr>
+            <w:r>
+              <w:rPr>
+                <w:rFonts w:asciiTheme="majorHAnsi" w:hAnsiTheme="majorHAnsi" w:cstheme="majorHAnsi"/>
+                <w:b/>
+                <w:sz w:val="12"/>
+                <w:szCs w:val="12"/>
+              </w:rPr>
+              <w:t>Process state</w:t>
+            </w:r>
+            <w:r>
+              <w:rPr>
+                <w:rFonts w:asciiTheme="majorHAnsi" w:hAnsiTheme="majorHAnsi" w:cstheme="majorHAnsi"/>
+                <w:sz w:val="12"/>
+                <w:szCs w:val="12"/>
+              </w:rPr>
+              <w:t xml:space="preserve">. The state may be new, ready, running, </w:t>
+            </w:r>
+            <w:r>
+              <w:rPr>
+                <w:rFonts w:asciiTheme="majorHAnsi" w:hAnsiTheme="majorHAnsi" w:cstheme="majorHAnsi"/>
+                <w:sz w:val="12"/>
+                <w:szCs w:val="12"/>
+              </w:rPr>
+              <w:t>and waiting</w:t>
+            </w:r>
+            <w:r>
+              <w:rPr>
+                <w:rFonts w:asciiTheme="majorHAnsi" w:hAnsiTheme="majorHAnsi" w:cstheme="majorHAnsi"/>
+                <w:sz w:val="12"/>
+                <w:szCs w:val="12"/>
+              </w:rPr>
+              <w:t>, halted, and</w:t>
+            </w:r>
+            <w:r>
+              <w:rPr>
+                <w:rFonts w:asciiTheme="majorHAnsi" w:hAnsiTheme="majorHAnsi" w:cstheme="majorHAnsi"/>
+                <w:sz w:val="12"/>
+                <w:szCs w:val="12"/>
+              </w:rPr>
+              <w:t xml:space="preserve"> </w:t>
+            </w:r>
+            <w:r>
+              <w:rPr>
+                <w:rFonts w:asciiTheme="majorHAnsi" w:hAnsiTheme="majorHAnsi" w:cstheme="majorHAnsi"/>
+                <w:sz w:val="12"/>
+                <w:szCs w:val="12"/>
+              </w:rPr>
+              <w:t>so on.</w:t>
+            </w:r>
+          </w:p>
+          <w:p>
+            <w:pPr>
+              <w:jc w:val="both"/>
+              <w:rPr>
+                <w:rFonts w:asciiTheme="majorHAnsi" w:hAnsiTheme="majorHAnsi" w:cstheme="majorHAnsi"/>
+                <w:b/>
+                <w:sz w:val="12"/>
+                <w:szCs w:val="12"/>
+              </w:rPr>
+            </w:pPr>
+            <w:r>
+              <w:rPr>
+                <w:rFonts w:asciiTheme="majorHAnsi" w:hAnsiTheme="majorHAnsi" w:cstheme="majorHAnsi"/>
+                <w:b/>
+                <w:sz w:val="12"/>
+                <w:szCs w:val="12"/>
+              </w:rPr>
+              <w:t>Program counter</w:t>
+            </w:r>
+            <w:r>
+              <w:rPr>
+                <w:rFonts w:asciiTheme="majorHAnsi" w:hAnsiTheme="majorHAnsi" w:cstheme="majorHAnsi"/>
+                <w:sz w:val="12"/>
+                <w:szCs w:val="12"/>
+              </w:rPr>
+              <w:t>. The counter indicates the address of the next instruction</w:t>
+            </w:r>
+            <w:r>
+              <w:rPr>
+                <w:rFonts w:asciiTheme="majorHAnsi" w:hAnsiTheme="majorHAnsi" w:cstheme="majorHAnsi"/>
+                <w:b/>
+                <w:sz w:val="12"/>
+                <w:szCs w:val="12"/>
+              </w:rPr>
+              <w:t xml:space="preserve"> </w:t>
+            </w:r>
+            <w:r>
+              <w:rPr>
+                <w:rFonts w:asciiTheme="majorHAnsi" w:hAnsiTheme="majorHAnsi" w:cstheme="majorHAnsi"/>
+                <w:sz w:val="12"/>
+                <w:szCs w:val="12"/>
+              </w:rPr>
+              <w:t>to be executed for this process.</w:t>
+            </w:r>
+          </w:p>
+          <w:p>
+            <w:pPr>
+              <w:jc w:val="both"/>
+              <w:rPr>
+                <w:rFonts w:asciiTheme="majorHAnsi" w:hAnsiTheme="majorHAnsi" w:cstheme="majorHAnsi"/>
+                <w:sz w:val="12"/>
+                <w:szCs w:val="12"/>
+              </w:rPr>
+            </w:pPr>
+            <w:r>
+              <w:rPr>
+                <w:rFonts w:asciiTheme="majorHAnsi" w:hAnsiTheme="majorHAnsi" w:cstheme="majorHAnsi"/>
+                <w:b/>
+                <w:sz w:val="12"/>
+                <w:szCs w:val="12"/>
+              </w:rPr>
+              <w:t>CPU registers</w:t>
+            </w:r>
+            <w:r>
+              <w:rPr>
+                <w:rFonts w:asciiTheme="majorHAnsi" w:hAnsiTheme="majorHAnsi" w:cstheme="majorHAnsi"/>
+                <w:sz w:val="12"/>
+                <w:szCs w:val="12"/>
+              </w:rPr>
+              <w:t xml:space="preserve">. </w:t>
+            </w:r>
+            <w:r>
+              <w:rPr>
+                <w:rFonts w:asciiTheme="majorHAnsi" w:hAnsiTheme="majorHAnsi" w:cstheme="majorHAnsi"/>
+                <w:sz w:val="12"/>
+                <w:szCs w:val="12"/>
+              </w:rPr>
+              <w:t>I</w:t>
+            </w:r>
+            <w:r>
+              <w:rPr>
+                <w:rFonts w:asciiTheme="majorHAnsi" w:hAnsiTheme="majorHAnsi" w:cstheme="majorHAnsi"/>
+                <w:sz w:val="12"/>
+                <w:szCs w:val="12"/>
+              </w:rPr>
+              <w:t>nclude accumulators, index registers,</w:t>
+            </w:r>
+            <w:r>
+              <w:rPr>
+                <w:rFonts w:asciiTheme="majorHAnsi" w:hAnsiTheme="majorHAnsi" w:cstheme="majorHAnsi"/>
+                <w:b/>
+                <w:sz w:val="12"/>
+                <w:szCs w:val="12"/>
+              </w:rPr>
+              <w:t xml:space="preserve"> </w:t>
+            </w:r>
+            <w:r>
+              <w:rPr>
+                <w:rFonts w:asciiTheme="majorHAnsi" w:hAnsiTheme="majorHAnsi" w:cstheme="majorHAnsi"/>
+                <w:sz w:val="12"/>
+                <w:szCs w:val="12"/>
+              </w:rPr>
+              <w:t>stack pointers, and general-purpose registers, plus any condition-code</w:t>
+            </w:r>
+          </w:p>
+          <w:p>
+            <w:pPr>
+              <w:jc w:val="both"/>
+              <w:rPr>
+                <w:rFonts w:asciiTheme="majorHAnsi" w:hAnsiTheme="majorHAnsi" w:cstheme="majorHAnsi"/>
+                <w:sz w:val="12"/>
+                <w:szCs w:val="12"/>
+              </w:rPr>
+            </w:pPr>
+            <w:r>
+              <w:rPr>
+                <w:rFonts w:asciiTheme="majorHAnsi" w:hAnsiTheme="majorHAnsi" w:cstheme="majorHAnsi"/>
+                <w:b/>
+                <w:sz w:val="12"/>
+                <w:szCs w:val="12"/>
+              </w:rPr>
+              <w:t>CPU-scheduling</w:t>
+            </w:r>
+            <w:r>
+              <w:rPr>
+                <w:rFonts w:asciiTheme="majorHAnsi" w:hAnsiTheme="majorHAnsi" w:cstheme="majorHAnsi"/>
+                <w:sz w:val="12"/>
+                <w:szCs w:val="12"/>
+              </w:rPr>
+              <w:t xml:space="preserve"> </w:t>
+            </w:r>
+            <w:r>
+              <w:rPr>
+                <w:rFonts w:asciiTheme="majorHAnsi" w:hAnsiTheme="majorHAnsi" w:cstheme="majorHAnsi"/>
+                <w:b/>
+                <w:sz w:val="12"/>
+                <w:szCs w:val="12"/>
+              </w:rPr>
+              <w:t>information</w:t>
+            </w:r>
+            <w:r>
+              <w:rPr>
+                <w:rFonts w:asciiTheme="majorHAnsi" w:hAnsiTheme="majorHAnsi" w:cstheme="majorHAnsi"/>
+                <w:sz w:val="12"/>
+                <w:szCs w:val="12"/>
+              </w:rPr>
+              <w:t xml:space="preserve">. This information </w:t>
+            </w:r>
+            <w:r>
+              <w:rPr>
+                <w:rFonts w:asciiTheme="majorHAnsi" w:hAnsiTheme="majorHAnsi" w:cstheme="majorHAnsi"/>
+                <w:sz w:val="12"/>
+                <w:szCs w:val="12"/>
+              </w:rPr>
+              <w:t>includes a process priority,</w:t>
+            </w:r>
+            <w:r>
+              <w:rPr>
+                <w:rFonts w:asciiTheme="majorHAnsi" w:hAnsiTheme="majorHAnsi" w:cstheme="majorHAnsi"/>
+                <w:sz w:val="12"/>
+                <w:szCs w:val="12"/>
+              </w:rPr>
+              <w:t xml:space="preserve"> </w:t>
+            </w:r>
+            <w:r>
+              <w:rPr>
+                <w:rFonts w:asciiTheme="majorHAnsi" w:hAnsiTheme="majorHAnsi" w:cstheme="majorHAnsi"/>
+                <w:sz w:val="12"/>
+                <w:szCs w:val="12"/>
+              </w:rPr>
+              <w:t>pointers to scheduling queues, and any other scheduling parameters.</w:t>
+            </w:r>
+          </w:p>
+          <w:p>
+            <w:pPr>
+              <w:jc w:val="both"/>
+              <w:rPr>
+                <w:rFonts w:asciiTheme="majorHAnsi" w:hAnsiTheme="majorHAnsi" w:cstheme="majorHAnsi"/>
+                <w:b/>
+                <w:sz w:val="12"/>
+                <w:szCs w:val="12"/>
+              </w:rPr>
+            </w:pPr>
+            <w:r>
+              <w:rPr>
+                <w:rFonts w:asciiTheme="majorHAnsi" w:hAnsiTheme="majorHAnsi" w:cstheme="majorHAnsi"/>
                 <w:b/>
                 <w:sz w:val="12"/>
                 <w:szCs w:val="12"/>
@@ -3499,25 +3577,1854 @@
                 <w:szCs w:val="12"/>
               </w:rPr>
             </w:pPr>
+            <w:r>
+              <w:rPr>
+                <w:rFonts w:asciiTheme="majorHAnsi" w:hAnsiTheme="majorHAnsi" w:cstheme="majorHAnsi"/>
+                <w:b/>
+                <w:sz w:val="12"/>
+                <w:szCs w:val="12"/>
+              </w:rPr>
+              <w:t>Turnaround time.</w:t>
+            </w:r>
+            <w:r>
+              <w:rPr>
+                <w:rFonts w:asciiTheme="majorHAnsi" w:hAnsiTheme="majorHAnsi" w:cstheme="majorHAnsi"/>
+                <w:sz w:val="12"/>
+                <w:szCs w:val="12"/>
+              </w:rPr>
+              <w:t xml:space="preserve"> </w:t>
+            </w:r>
+            <w:r>
+              <w:rPr>
+                <w:rFonts w:asciiTheme="majorHAnsi" w:hAnsiTheme="majorHAnsi" w:cstheme="majorHAnsi"/>
+                <w:sz w:val="12"/>
+                <w:szCs w:val="12"/>
+              </w:rPr>
+              <w:t xml:space="preserve">Is </w:t>
+            </w:r>
+            <w:r>
+              <w:rPr>
+                <w:rFonts w:asciiTheme="majorHAnsi" w:hAnsiTheme="majorHAnsi" w:cstheme="majorHAnsi"/>
+                <w:sz w:val="12"/>
+                <w:szCs w:val="12"/>
+              </w:rPr>
+              <w:t xml:space="preserve">how long it takes to execute </w:t>
+            </w:r>
+            <w:r>
+              <w:rPr>
+                <w:rFonts w:asciiTheme="majorHAnsi" w:hAnsiTheme="majorHAnsi" w:cstheme="majorHAnsi"/>
+                <w:sz w:val="12"/>
+                <w:szCs w:val="12"/>
+              </w:rPr>
+              <w:t>a</w:t>
+            </w:r>
+            <w:r>
+              <w:rPr>
+                <w:rFonts w:asciiTheme="majorHAnsi" w:hAnsiTheme="majorHAnsi" w:cstheme="majorHAnsi"/>
+                <w:sz w:val="12"/>
+                <w:szCs w:val="12"/>
+              </w:rPr>
+              <w:t xml:space="preserve"> process. The interval</w:t>
+            </w:r>
+            <w:r>
+              <w:rPr>
+                <w:rFonts w:asciiTheme="majorHAnsi" w:hAnsiTheme="majorHAnsi" w:cstheme="majorHAnsi"/>
+                <w:sz w:val="12"/>
+                <w:szCs w:val="12"/>
+              </w:rPr>
+              <w:t xml:space="preserve"> f</w:t>
+            </w:r>
+            <w:r>
+              <w:rPr>
+                <w:rFonts w:asciiTheme="majorHAnsi" w:hAnsiTheme="majorHAnsi" w:cstheme="majorHAnsi"/>
+                <w:sz w:val="12"/>
+                <w:szCs w:val="12"/>
+              </w:rPr>
+              <w:t>rom</w:t>
+            </w:r>
+            <w:r>
+              <w:rPr>
+                <w:rFonts w:asciiTheme="majorHAnsi" w:hAnsiTheme="majorHAnsi" w:cstheme="majorHAnsi"/>
+                <w:sz w:val="12"/>
+                <w:szCs w:val="12"/>
+              </w:rPr>
+              <w:t xml:space="preserve"> </w:t>
+            </w:r>
+            <w:r>
+              <w:rPr>
+                <w:rFonts w:asciiTheme="majorHAnsi" w:hAnsiTheme="majorHAnsi" w:cstheme="majorHAnsi"/>
+                <w:sz w:val="12"/>
+                <w:szCs w:val="12"/>
+              </w:rPr>
+              <w:t>the</w:t>
+            </w:r>
+            <w:r>
+              <w:rPr>
+                <w:rFonts w:asciiTheme="majorHAnsi" w:hAnsiTheme="majorHAnsi" w:cstheme="majorHAnsi"/>
+                <w:sz w:val="12"/>
+                <w:szCs w:val="12"/>
+              </w:rPr>
+              <w:t xml:space="preserve"> </w:t>
+            </w:r>
+            <w:r>
+              <w:rPr>
+                <w:rFonts w:asciiTheme="majorHAnsi" w:hAnsiTheme="majorHAnsi" w:cstheme="majorHAnsi"/>
+                <w:sz w:val="12"/>
+                <w:szCs w:val="12"/>
+              </w:rPr>
+              <w:t>time</w:t>
+            </w:r>
+            <w:r>
+              <w:rPr>
+                <w:rFonts w:asciiTheme="majorHAnsi" w:hAnsiTheme="majorHAnsi" w:cstheme="majorHAnsi"/>
+                <w:sz w:val="12"/>
+                <w:szCs w:val="12"/>
+              </w:rPr>
+              <w:t xml:space="preserve"> </w:t>
+            </w:r>
+            <w:r>
+              <w:rPr>
+                <w:rFonts w:asciiTheme="majorHAnsi" w:hAnsiTheme="majorHAnsi" w:cstheme="majorHAnsi"/>
+                <w:sz w:val="12"/>
+                <w:szCs w:val="12"/>
+              </w:rPr>
+              <w:t>of</w:t>
+            </w:r>
+            <w:r>
+              <w:rPr>
+                <w:rFonts w:asciiTheme="majorHAnsi" w:hAnsiTheme="majorHAnsi" w:cstheme="majorHAnsi"/>
+                <w:sz w:val="12"/>
+                <w:szCs w:val="12"/>
+              </w:rPr>
+              <w:t xml:space="preserve"> </w:t>
+            </w:r>
+            <w:r>
+              <w:rPr>
+                <w:rFonts w:asciiTheme="majorHAnsi" w:hAnsiTheme="majorHAnsi" w:cstheme="majorHAnsi"/>
+                <w:sz w:val="12"/>
+                <w:szCs w:val="12"/>
+              </w:rPr>
+              <w:t>submission</w:t>
+            </w:r>
+            <w:r>
+              <w:rPr>
+                <w:rFonts w:asciiTheme="majorHAnsi" w:hAnsiTheme="majorHAnsi" w:cstheme="majorHAnsi"/>
+                <w:sz w:val="12"/>
+                <w:szCs w:val="12"/>
+              </w:rPr>
+              <w:t xml:space="preserve"> </w:t>
+            </w:r>
+            <w:r>
+              <w:rPr>
+                <w:rFonts w:asciiTheme="majorHAnsi" w:hAnsiTheme="majorHAnsi" w:cstheme="majorHAnsi"/>
+                <w:sz w:val="12"/>
+                <w:szCs w:val="12"/>
+              </w:rPr>
+              <w:t>of</w:t>
+            </w:r>
+            <w:r>
+              <w:rPr>
+                <w:rFonts w:asciiTheme="majorHAnsi" w:hAnsiTheme="majorHAnsi" w:cstheme="majorHAnsi"/>
+                <w:sz w:val="12"/>
+                <w:szCs w:val="12"/>
+              </w:rPr>
+              <w:t xml:space="preserve"> </w:t>
+            </w:r>
+            <w:r>
+              <w:rPr>
+                <w:rFonts w:asciiTheme="majorHAnsi" w:hAnsiTheme="majorHAnsi" w:cstheme="majorHAnsi"/>
+                <w:sz w:val="12"/>
+                <w:szCs w:val="12"/>
+              </w:rPr>
+              <w:t>a</w:t>
+            </w:r>
+            <w:r>
+              <w:rPr>
+                <w:rFonts w:asciiTheme="majorHAnsi" w:hAnsiTheme="majorHAnsi" w:cstheme="majorHAnsi"/>
+                <w:sz w:val="12"/>
+                <w:szCs w:val="12"/>
+              </w:rPr>
+              <w:t xml:space="preserve"> </w:t>
+            </w:r>
+            <w:r>
+              <w:rPr>
+                <w:rFonts w:asciiTheme="majorHAnsi" w:hAnsiTheme="majorHAnsi" w:cstheme="majorHAnsi"/>
+                <w:sz w:val="12"/>
+                <w:szCs w:val="12"/>
+              </w:rPr>
+              <w:t>process</w:t>
+            </w:r>
+            <w:r>
+              <w:rPr>
+                <w:rFonts w:asciiTheme="majorHAnsi" w:hAnsiTheme="majorHAnsi" w:cstheme="majorHAnsi"/>
+                <w:sz w:val="12"/>
+                <w:szCs w:val="12"/>
+              </w:rPr>
+              <w:t xml:space="preserve"> </w:t>
+            </w:r>
+            <w:r>
+              <w:rPr>
+                <w:rFonts w:asciiTheme="majorHAnsi" w:hAnsiTheme="majorHAnsi" w:cstheme="majorHAnsi"/>
+                <w:sz w:val="12"/>
+                <w:szCs w:val="12"/>
+              </w:rPr>
+              <w:t>to</w:t>
+            </w:r>
+            <w:r>
+              <w:rPr>
+                <w:rFonts w:asciiTheme="majorHAnsi" w:hAnsiTheme="majorHAnsi" w:cstheme="majorHAnsi"/>
+                <w:sz w:val="12"/>
+                <w:szCs w:val="12"/>
+              </w:rPr>
+              <w:t xml:space="preserve"> </w:t>
+            </w:r>
+            <w:r>
+              <w:rPr>
+                <w:rFonts w:asciiTheme="majorHAnsi" w:hAnsiTheme="majorHAnsi" w:cstheme="majorHAnsi"/>
+                <w:sz w:val="12"/>
+                <w:szCs w:val="12"/>
+              </w:rPr>
+              <w:t>the</w:t>
+            </w:r>
+            <w:r>
+              <w:rPr>
+                <w:rFonts w:asciiTheme="majorHAnsi" w:hAnsiTheme="majorHAnsi" w:cstheme="majorHAnsi"/>
+                <w:sz w:val="12"/>
+                <w:szCs w:val="12"/>
+              </w:rPr>
+              <w:t xml:space="preserve"> </w:t>
+            </w:r>
+            <w:r>
+              <w:rPr>
+                <w:rFonts w:asciiTheme="majorHAnsi" w:hAnsiTheme="majorHAnsi" w:cstheme="majorHAnsi"/>
+                <w:sz w:val="12"/>
+                <w:szCs w:val="12"/>
+              </w:rPr>
+              <w:t>time</w:t>
+            </w:r>
+            <w:r>
+              <w:rPr>
+                <w:rFonts w:asciiTheme="majorHAnsi" w:hAnsiTheme="majorHAnsi" w:cstheme="majorHAnsi"/>
+                <w:sz w:val="12"/>
+                <w:szCs w:val="12"/>
+              </w:rPr>
+              <w:t xml:space="preserve"> </w:t>
+            </w:r>
+            <w:r>
+              <w:rPr>
+                <w:rFonts w:asciiTheme="majorHAnsi" w:hAnsiTheme="majorHAnsi" w:cstheme="majorHAnsi"/>
+                <w:sz w:val="12"/>
+                <w:szCs w:val="12"/>
+              </w:rPr>
+              <w:t>of</w:t>
+            </w:r>
+            <w:r>
+              <w:rPr>
+                <w:rFonts w:asciiTheme="majorHAnsi" w:hAnsiTheme="majorHAnsi" w:cstheme="majorHAnsi"/>
+                <w:sz w:val="12"/>
+                <w:szCs w:val="12"/>
+              </w:rPr>
+              <w:t xml:space="preserve"> </w:t>
+            </w:r>
+            <w:r>
+              <w:rPr>
+                <w:rFonts w:asciiTheme="majorHAnsi" w:hAnsiTheme="majorHAnsi" w:cstheme="majorHAnsi"/>
+                <w:sz w:val="12"/>
+                <w:szCs w:val="12"/>
+              </w:rPr>
+              <w:t>completion</w:t>
+            </w:r>
+            <w:r>
+              <w:rPr>
+                <w:rFonts w:asciiTheme="majorHAnsi" w:hAnsiTheme="majorHAnsi" w:cstheme="majorHAnsi"/>
+                <w:sz w:val="12"/>
+                <w:szCs w:val="12"/>
+              </w:rPr>
+              <w:t xml:space="preserve"> </w:t>
+            </w:r>
+            <w:r>
+              <w:rPr>
+                <w:rFonts w:asciiTheme="majorHAnsi" w:hAnsiTheme="majorHAnsi" w:cstheme="majorHAnsi"/>
+                <w:sz w:val="12"/>
+                <w:szCs w:val="12"/>
+              </w:rPr>
+              <w:t>is</w:t>
+            </w:r>
+            <w:r>
+              <w:rPr>
+                <w:rFonts w:asciiTheme="majorHAnsi" w:hAnsiTheme="majorHAnsi" w:cstheme="majorHAnsi"/>
+                <w:sz w:val="12"/>
+                <w:szCs w:val="12"/>
+              </w:rPr>
+              <w:t xml:space="preserve"> </w:t>
+            </w:r>
+            <w:r>
+              <w:rPr>
+                <w:rFonts w:asciiTheme="majorHAnsi" w:hAnsiTheme="majorHAnsi" w:cstheme="majorHAnsi"/>
+                <w:sz w:val="12"/>
+                <w:szCs w:val="12"/>
+              </w:rPr>
+              <w:t>the</w:t>
+            </w:r>
+            <w:r>
+              <w:rPr>
+                <w:rFonts w:asciiTheme="majorHAnsi" w:hAnsiTheme="majorHAnsi" w:cstheme="majorHAnsi"/>
+                <w:sz w:val="12"/>
+                <w:szCs w:val="12"/>
+              </w:rPr>
+              <w:t xml:space="preserve"> </w:t>
+            </w:r>
+            <w:r>
+              <w:rPr>
+                <w:rFonts w:asciiTheme="majorHAnsi" w:hAnsiTheme="majorHAnsi" w:cstheme="majorHAnsi"/>
+                <w:sz w:val="12"/>
+                <w:szCs w:val="12"/>
+              </w:rPr>
+              <w:t>turnaround time.</w:t>
+            </w:r>
+            <w:r>
+              <w:rPr>
+                <w:rFonts w:asciiTheme="majorHAnsi" w:hAnsiTheme="majorHAnsi" w:cstheme="majorHAnsi"/>
+                <w:sz w:val="12"/>
+                <w:szCs w:val="12"/>
+              </w:rPr>
+              <w:t xml:space="preserve"> </w:t>
+            </w:r>
+            <w:r>
+              <w:rPr>
+                <w:rFonts w:asciiTheme="majorHAnsi" w:hAnsiTheme="majorHAnsi" w:cstheme="majorHAnsi"/>
+                <w:b/>
+                <w:sz w:val="12"/>
+                <w:szCs w:val="12"/>
+              </w:rPr>
+              <w:t>Turnaround time</w:t>
+            </w:r>
+            <w:r>
+              <w:rPr>
+                <w:rFonts w:asciiTheme="majorHAnsi" w:hAnsiTheme="majorHAnsi" w:cstheme="majorHAnsi"/>
+                <w:sz w:val="12"/>
+                <w:szCs w:val="12"/>
+              </w:rPr>
+              <w:t xml:space="preserve"> is the sum of the periods spent waiting</w:t>
+            </w:r>
+            <w:r>
+              <w:rPr>
+                <w:rFonts w:asciiTheme="majorHAnsi" w:hAnsiTheme="majorHAnsi" w:cstheme="majorHAnsi"/>
+                <w:sz w:val="12"/>
+                <w:szCs w:val="12"/>
+              </w:rPr>
+              <w:t xml:space="preserve"> </w:t>
+            </w:r>
+            <w:r>
+              <w:rPr>
+                <w:rFonts w:asciiTheme="majorHAnsi" w:hAnsiTheme="majorHAnsi" w:cstheme="majorHAnsi"/>
+                <w:sz w:val="12"/>
+                <w:szCs w:val="12"/>
+              </w:rPr>
+              <w:t>to get into memory, waiting in the ready queue, executing on the</w:t>
+            </w:r>
+            <w:r>
+              <w:rPr>
+                <w:rFonts w:asciiTheme="majorHAnsi" w:hAnsiTheme="majorHAnsi" w:cstheme="majorHAnsi"/>
+                <w:sz w:val="12"/>
+                <w:szCs w:val="12"/>
+              </w:rPr>
+              <w:t xml:space="preserve"> </w:t>
+            </w:r>
+            <w:r>
+              <w:rPr>
+                <w:rFonts w:asciiTheme="majorHAnsi" w:hAnsiTheme="majorHAnsi" w:cstheme="majorHAnsi"/>
+                <w:sz w:val="12"/>
+                <w:szCs w:val="12"/>
+              </w:rPr>
+              <w:t>CPU,</w:t>
+            </w:r>
+            <w:r>
+              <w:rPr>
+                <w:rFonts w:asciiTheme="majorHAnsi" w:hAnsiTheme="majorHAnsi" w:cstheme="majorHAnsi"/>
+                <w:sz w:val="12"/>
+                <w:szCs w:val="12"/>
+              </w:rPr>
+              <w:t xml:space="preserve"> </w:t>
+            </w:r>
+            <w:r>
+              <w:rPr>
+                <w:rFonts w:asciiTheme="majorHAnsi" w:hAnsiTheme="majorHAnsi" w:cstheme="majorHAnsi"/>
+                <w:sz w:val="12"/>
+                <w:szCs w:val="12"/>
+              </w:rPr>
+              <w:t>and</w:t>
+            </w:r>
+            <w:r>
+              <w:rPr>
+                <w:rFonts w:asciiTheme="majorHAnsi" w:hAnsiTheme="majorHAnsi" w:cstheme="majorHAnsi"/>
+                <w:sz w:val="12"/>
+                <w:szCs w:val="12"/>
+              </w:rPr>
+              <w:t xml:space="preserve"> </w:t>
+            </w:r>
+            <w:r>
+              <w:rPr>
+                <w:rFonts w:asciiTheme="majorHAnsi" w:hAnsiTheme="majorHAnsi" w:cstheme="majorHAnsi"/>
+                <w:sz w:val="12"/>
+                <w:szCs w:val="12"/>
+              </w:rPr>
+              <w:t>doing</w:t>
+            </w:r>
+            <w:r>
+              <w:rPr>
+                <w:rFonts w:asciiTheme="majorHAnsi" w:hAnsiTheme="majorHAnsi" w:cstheme="majorHAnsi"/>
+                <w:sz w:val="12"/>
+                <w:szCs w:val="12"/>
+              </w:rPr>
+              <w:t xml:space="preserve"> </w:t>
+            </w:r>
+            <w:r>
+              <w:rPr>
+                <w:rFonts w:asciiTheme="majorHAnsi" w:hAnsiTheme="majorHAnsi" w:cstheme="majorHAnsi"/>
+                <w:sz w:val="12"/>
+                <w:szCs w:val="12"/>
+              </w:rPr>
+              <w:t>I/O.</w:t>
+            </w:r>
+          </w:p>
+          <w:p>
+            <w:pPr>
+              <w:jc w:val="both"/>
+              <w:rPr>
+                <w:rFonts w:asciiTheme="majorHAnsi" w:hAnsiTheme="majorHAnsi" w:cstheme="majorHAnsi"/>
+                <w:sz w:val="12"/>
+                <w:szCs w:val="12"/>
+              </w:rPr>
+            </w:pPr>
+            <w:r>
+              <w:rPr>
+                <w:rFonts w:asciiTheme="majorHAnsi" w:hAnsiTheme="majorHAnsi" w:cstheme="majorHAnsi"/>
+                <w:b/>
+                <w:sz w:val="12"/>
+                <w:szCs w:val="12"/>
+              </w:rPr>
+              <w:t>Waiting time</w:t>
+            </w:r>
+            <w:r>
+              <w:rPr>
+                <w:rFonts w:asciiTheme="majorHAnsi" w:hAnsiTheme="majorHAnsi" w:cstheme="majorHAnsi"/>
+                <w:sz w:val="12"/>
+                <w:szCs w:val="12"/>
+              </w:rPr>
+              <w:t xml:space="preserve"> </w:t>
+            </w:r>
+            <w:r>
+              <w:rPr>
+                <w:rFonts w:asciiTheme="majorHAnsi" w:hAnsiTheme="majorHAnsi" w:cstheme="majorHAnsi"/>
+                <w:sz w:val="12"/>
+                <w:szCs w:val="12"/>
+              </w:rPr>
+              <w:t>is the sum of the periods spent waiting in the ready queue.</w:t>
+            </w:r>
+          </w:p>
+          <w:p>
+            <w:pPr>
+              <w:jc w:val="both"/>
+              <w:rPr>
+                <w:rFonts w:asciiTheme="majorHAnsi" w:hAnsiTheme="majorHAnsi" w:cstheme="majorHAnsi"/>
+                <w:sz w:val="12"/>
+                <w:szCs w:val="12"/>
+              </w:rPr>
+            </w:pPr>
+            <w:r>
+              <w:rPr>
+                <w:rFonts w:asciiTheme="majorHAnsi" w:hAnsiTheme="majorHAnsi" w:cstheme="majorHAnsi"/>
+                <w:b/>
+                <w:sz w:val="12"/>
+                <w:szCs w:val="12"/>
+              </w:rPr>
+              <w:t>Response time</w:t>
+            </w:r>
+            <w:r>
+              <w:rPr>
+                <w:rFonts w:asciiTheme="majorHAnsi" w:hAnsiTheme="majorHAnsi" w:cstheme="majorHAnsi"/>
+                <w:sz w:val="12"/>
+                <w:szCs w:val="12"/>
+              </w:rPr>
+              <w:t>. I</w:t>
+            </w:r>
+            <w:r>
+              <w:rPr>
+                <w:rFonts w:asciiTheme="majorHAnsi" w:hAnsiTheme="majorHAnsi" w:cstheme="majorHAnsi"/>
+                <w:sz w:val="12"/>
+                <w:szCs w:val="12"/>
+              </w:rPr>
+              <w:t>s the time it takes to start responding, not the time it takes</w:t>
+            </w:r>
+            <w:r>
+              <w:rPr>
+                <w:rFonts w:asciiTheme="majorHAnsi" w:hAnsiTheme="majorHAnsi" w:cstheme="majorHAnsi"/>
+                <w:sz w:val="12"/>
+                <w:szCs w:val="12"/>
+              </w:rPr>
+              <w:t xml:space="preserve"> </w:t>
+            </w:r>
+            <w:r>
+              <w:rPr>
+                <w:rFonts w:asciiTheme="majorHAnsi" w:hAnsiTheme="majorHAnsi" w:cstheme="majorHAnsi"/>
+                <w:sz w:val="12"/>
+                <w:szCs w:val="12"/>
+              </w:rPr>
+              <w:t xml:space="preserve">to output the response. The </w:t>
+            </w:r>
+            <w:r>
+              <w:rPr>
+                <w:rFonts w:asciiTheme="majorHAnsi" w:hAnsiTheme="majorHAnsi" w:cstheme="majorHAnsi"/>
+                <w:b/>
+                <w:sz w:val="12"/>
+                <w:szCs w:val="12"/>
+              </w:rPr>
+              <w:t>turnaround</w:t>
+            </w:r>
+            <w:r>
+              <w:rPr>
+                <w:rFonts w:asciiTheme="majorHAnsi" w:hAnsiTheme="majorHAnsi" w:cstheme="majorHAnsi"/>
+                <w:sz w:val="12"/>
+                <w:szCs w:val="12"/>
+              </w:rPr>
+              <w:t xml:space="preserve"> time is generally limited by the</w:t>
+            </w:r>
+            <w:r>
+              <w:rPr>
+                <w:rFonts w:asciiTheme="majorHAnsi" w:hAnsiTheme="majorHAnsi" w:cstheme="majorHAnsi"/>
+                <w:sz w:val="12"/>
+                <w:szCs w:val="12"/>
+              </w:rPr>
+              <w:t xml:space="preserve"> </w:t>
+            </w:r>
+            <w:r>
+              <w:rPr>
+                <w:rFonts w:asciiTheme="majorHAnsi" w:hAnsiTheme="majorHAnsi" w:cstheme="majorHAnsi"/>
+                <w:sz w:val="12"/>
+                <w:szCs w:val="12"/>
+              </w:rPr>
+              <w:t>speed of the output device.</w:t>
+            </w:r>
+          </w:p>
+          <w:p>
+            <w:pPr>
+              <w:jc w:val="both"/>
+              <w:rPr>
+                <w:rFonts w:asciiTheme="majorHAnsi" w:hAnsiTheme="majorHAnsi" w:cstheme="majorHAnsi"/>
+                <w:sz w:val="12"/>
+                <w:szCs w:val="12"/>
+              </w:rPr>
+            </w:pPr>
+            <w:r>
+              <w:rPr>
+                <w:rFonts w:asciiTheme="majorHAnsi" w:hAnsiTheme="majorHAnsi" w:cstheme="majorHAnsi"/>
+                <w:b/>
+                <w:sz w:val="12"/>
+                <w:szCs w:val="12"/>
+              </w:rPr>
+              <w:t>The multilevel feedback queue scheduling algorithm</w:t>
+            </w:r>
+            <w:r>
+              <w:rPr>
+                <w:rFonts w:asciiTheme="majorHAnsi" w:hAnsiTheme="majorHAnsi" w:cstheme="majorHAnsi"/>
+                <w:sz w:val="12"/>
+                <w:szCs w:val="12"/>
+              </w:rPr>
+              <w:t xml:space="preserve"> allows </w:t>
+            </w:r>
+            <w:r>
+              <w:rPr>
+                <w:rFonts w:asciiTheme="majorHAnsi" w:hAnsiTheme="majorHAnsi" w:cstheme="majorHAnsi"/>
+                <w:sz w:val="12"/>
+                <w:szCs w:val="12"/>
+              </w:rPr>
+              <w:t>a process to move between queues. The idea is to separate processes according</w:t>
+            </w:r>
+            <w:r>
+              <w:rPr>
+                <w:rFonts w:asciiTheme="majorHAnsi" w:hAnsiTheme="majorHAnsi" w:cstheme="majorHAnsi"/>
+                <w:sz w:val="12"/>
+                <w:szCs w:val="12"/>
+              </w:rPr>
+              <w:t xml:space="preserve"> </w:t>
+            </w:r>
+            <w:r>
+              <w:rPr>
+                <w:rFonts w:asciiTheme="majorHAnsi" w:hAnsiTheme="majorHAnsi" w:cstheme="majorHAnsi"/>
+                <w:sz w:val="12"/>
+                <w:szCs w:val="12"/>
+              </w:rPr>
+              <w:t>to the characteristics of their</w:t>
+            </w:r>
+            <w:r>
+              <w:rPr>
+                <w:rFonts w:asciiTheme="majorHAnsi" w:hAnsiTheme="majorHAnsi" w:cstheme="majorHAnsi"/>
+                <w:sz w:val="12"/>
+                <w:szCs w:val="12"/>
+              </w:rPr>
+              <w:t xml:space="preserve"> </w:t>
+            </w:r>
+            <w:r>
+              <w:rPr>
+                <w:rFonts w:asciiTheme="majorHAnsi" w:hAnsiTheme="majorHAnsi" w:cstheme="majorHAnsi"/>
+                <w:sz w:val="12"/>
+                <w:szCs w:val="12"/>
+              </w:rPr>
+              <w:t>CPU</w:t>
+            </w:r>
+            <w:r>
+              <w:rPr>
+                <w:rFonts w:asciiTheme="majorHAnsi" w:hAnsiTheme="majorHAnsi" w:cstheme="majorHAnsi"/>
+                <w:sz w:val="12"/>
+                <w:szCs w:val="12"/>
+              </w:rPr>
+              <w:t xml:space="preserve"> </w:t>
+            </w:r>
+            <w:r>
+              <w:rPr>
+                <w:rFonts w:asciiTheme="majorHAnsi" w:hAnsiTheme="majorHAnsi" w:cstheme="majorHAnsi"/>
+                <w:sz w:val="12"/>
+                <w:szCs w:val="12"/>
+              </w:rPr>
+              <w:t>bursts. If a process uses too much</w:t>
+            </w:r>
+            <w:r>
+              <w:rPr>
+                <w:rFonts w:asciiTheme="majorHAnsi" w:hAnsiTheme="majorHAnsi" w:cstheme="majorHAnsi"/>
+                <w:sz w:val="12"/>
+                <w:szCs w:val="12"/>
+              </w:rPr>
+              <w:t xml:space="preserve"> </w:t>
+            </w:r>
+            <w:r>
+              <w:rPr>
+                <w:rFonts w:asciiTheme="majorHAnsi" w:hAnsiTheme="majorHAnsi" w:cstheme="majorHAnsi"/>
+                <w:sz w:val="12"/>
+                <w:szCs w:val="12"/>
+              </w:rPr>
+              <w:t>CPU</w:t>
+            </w:r>
+            <w:r>
+              <w:rPr>
+                <w:rFonts w:asciiTheme="majorHAnsi" w:hAnsiTheme="majorHAnsi" w:cstheme="majorHAnsi"/>
+                <w:sz w:val="12"/>
+                <w:szCs w:val="12"/>
+              </w:rPr>
+              <w:t xml:space="preserve"> </w:t>
+            </w:r>
+            <w:r>
+              <w:rPr>
+                <w:rFonts w:asciiTheme="majorHAnsi" w:hAnsiTheme="majorHAnsi" w:cstheme="majorHAnsi"/>
+                <w:sz w:val="12"/>
+                <w:szCs w:val="12"/>
+              </w:rPr>
+              <w:t>time,</w:t>
+            </w:r>
+            <w:r>
+              <w:rPr>
+                <w:rFonts w:asciiTheme="majorHAnsi" w:hAnsiTheme="majorHAnsi" w:cstheme="majorHAnsi"/>
+                <w:sz w:val="12"/>
+                <w:szCs w:val="12"/>
+              </w:rPr>
+              <w:t xml:space="preserve"> </w:t>
+            </w:r>
+            <w:r>
+              <w:rPr>
+                <w:rFonts w:asciiTheme="majorHAnsi" w:hAnsiTheme="majorHAnsi" w:cstheme="majorHAnsi"/>
+                <w:sz w:val="12"/>
+                <w:szCs w:val="12"/>
+              </w:rPr>
+              <w:t>it will be moved to a lower-priority queue. This scheme leaves</w:t>
+            </w:r>
+            <w:r>
+              <w:rPr>
+                <w:rFonts w:asciiTheme="majorHAnsi" w:hAnsiTheme="majorHAnsi" w:cstheme="majorHAnsi"/>
+                <w:sz w:val="12"/>
+                <w:szCs w:val="12"/>
+              </w:rPr>
+              <w:t xml:space="preserve"> </w:t>
+            </w:r>
+            <w:r>
+              <w:rPr>
+                <w:rFonts w:asciiTheme="majorHAnsi" w:hAnsiTheme="majorHAnsi" w:cstheme="majorHAnsi"/>
+                <w:sz w:val="12"/>
+                <w:szCs w:val="12"/>
+              </w:rPr>
+              <w:t>I/O-bound and</w:t>
+            </w:r>
+            <w:r>
+              <w:rPr>
+                <w:rFonts w:asciiTheme="majorHAnsi" w:hAnsiTheme="majorHAnsi" w:cstheme="majorHAnsi"/>
+                <w:sz w:val="12"/>
+                <w:szCs w:val="12"/>
+              </w:rPr>
+              <w:t xml:space="preserve"> </w:t>
+            </w:r>
+            <w:r>
+              <w:rPr>
+                <w:rFonts w:asciiTheme="majorHAnsi" w:hAnsiTheme="majorHAnsi" w:cstheme="majorHAnsi"/>
+                <w:sz w:val="12"/>
+                <w:szCs w:val="12"/>
+              </w:rPr>
+              <w:t>interactive processes in the higher-priority queues. In addition, a process that</w:t>
+            </w:r>
+            <w:r>
+              <w:rPr>
+                <w:rFonts w:asciiTheme="majorHAnsi" w:hAnsiTheme="majorHAnsi" w:cstheme="majorHAnsi"/>
+                <w:sz w:val="12"/>
+                <w:szCs w:val="12"/>
+              </w:rPr>
+              <w:t xml:space="preserve"> </w:t>
+            </w:r>
+            <w:r>
+              <w:rPr>
+                <w:rFonts w:asciiTheme="majorHAnsi" w:hAnsiTheme="majorHAnsi" w:cstheme="majorHAnsi"/>
+                <w:sz w:val="12"/>
+                <w:szCs w:val="12"/>
+              </w:rPr>
+              <w:t>waits too long in a lower-priority queue may be moved to a higher-priority</w:t>
+            </w:r>
+            <w:r>
+              <w:rPr>
+                <w:rFonts w:asciiTheme="majorHAnsi" w:hAnsiTheme="majorHAnsi" w:cstheme="majorHAnsi"/>
+                <w:sz w:val="12"/>
+                <w:szCs w:val="12"/>
+              </w:rPr>
+              <w:t xml:space="preserve"> </w:t>
+            </w:r>
+            <w:r>
+              <w:rPr>
+                <w:rFonts w:asciiTheme="majorHAnsi" w:hAnsiTheme="majorHAnsi" w:cstheme="majorHAnsi"/>
+                <w:sz w:val="12"/>
+                <w:szCs w:val="12"/>
+              </w:rPr>
+              <w:t xml:space="preserve">queue. This form of aging </w:t>
+            </w:r>
+            <w:r>
+              <w:rPr>
+                <w:rFonts w:asciiTheme="majorHAnsi" w:hAnsiTheme="majorHAnsi" w:cstheme="majorHAnsi"/>
+                <w:b/>
+                <w:sz w:val="12"/>
+                <w:szCs w:val="12"/>
+              </w:rPr>
+              <w:t>prevents starvation</w:t>
+            </w:r>
+          </w:p>
+          <w:p>
+            <w:pPr>
+              <w:jc w:val="both"/>
+              <w:rPr>
+                <w:rFonts w:asciiTheme="majorHAnsi" w:hAnsiTheme="majorHAnsi" w:cstheme="majorHAnsi"/>
+                <w:sz w:val="12"/>
+                <w:szCs w:val="12"/>
+              </w:rPr>
+            </w:pPr>
+            <w:r>
+              <w:rPr>
+                <w:rFonts w:asciiTheme="majorHAnsi" w:hAnsiTheme="majorHAnsi" w:cstheme="majorHAnsi"/>
+                <w:sz w:val="12"/>
+                <w:szCs w:val="12"/>
+              </w:rPr>
+              <w:t>C</w:t>
+            </w:r>
+            <w:r>
+              <w:rPr>
+                <w:rFonts w:asciiTheme="majorHAnsi" w:hAnsiTheme="majorHAnsi" w:cstheme="majorHAnsi"/>
+                <w:sz w:val="12"/>
+                <w:szCs w:val="12"/>
+              </w:rPr>
+              <w:t xml:space="preserve">heck for safety by using a </w:t>
+            </w:r>
+            <w:r>
+              <w:rPr>
+                <w:rFonts w:asciiTheme="majorHAnsi" w:hAnsiTheme="majorHAnsi" w:cstheme="majorHAnsi"/>
+                <w:b/>
+                <w:sz w:val="12"/>
+                <w:szCs w:val="12"/>
+              </w:rPr>
+              <w:t>cycle-detection algorithm</w:t>
+            </w:r>
+            <w:r>
+              <w:rPr>
+                <w:rFonts w:asciiTheme="majorHAnsi" w:hAnsiTheme="majorHAnsi" w:cstheme="majorHAnsi"/>
+                <w:sz w:val="12"/>
+                <w:szCs w:val="12"/>
+              </w:rPr>
+              <w:t>. An algorithm</w:t>
+            </w:r>
+            <w:r>
+              <w:rPr>
+                <w:rFonts w:asciiTheme="majorHAnsi" w:hAnsiTheme="majorHAnsi" w:cstheme="majorHAnsi"/>
+                <w:sz w:val="12"/>
+                <w:szCs w:val="12"/>
+              </w:rPr>
+              <w:t xml:space="preserve"> </w:t>
+            </w:r>
+            <w:r>
+              <w:rPr>
+                <w:rFonts w:asciiTheme="majorHAnsi" w:hAnsiTheme="majorHAnsi" w:cstheme="majorHAnsi"/>
+                <w:sz w:val="12"/>
+                <w:szCs w:val="12"/>
+              </w:rPr>
+              <w:t xml:space="preserve">for detecting a </w:t>
+            </w:r>
+            <w:r>
+              <w:rPr>
+                <w:rFonts w:asciiTheme="majorHAnsi" w:hAnsiTheme="majorHAnsi" w:cstheme="majorHAnsi"/>
+                <w:sz w:val="12"/>
+                <w:szCs w:val="12"/>
+              </w:rPr>
+              <w:t xml:space="preserve">cycle in this graph requires an </w:t>
+            </w:r>
+            <w:r>
+              <w:rPr>
+                <w:rFonts w:asciiTheme="majorHAnsi" w:hAnsiTheme="majorHAnsi" w:cstheme="majorHAnsi"/>
+                <w:sz w:val="12"/>
+                <w:szCs w:val="12"/>
+              </w:rPr>
+              <w:t>order of</w:t>
+            </w:r>
+            <w:r>
+              <w:rPr>
+                <w:rFonts w:asciiTheme="majorHAnsi" w:hAnsiTheme="majorHAnsi" w:cstheme="majorHAnsi"/>
+                <w:sz w:val="12"/>
+                <w:szCs w:val="12"/>
+              </w:rPr>
+              <w:t xml:space="preserve"> </w:t>
+            </w:r>
+            <w:r>
+              <w:rPr>
+                <w:rFonts w:asciiTheme="majorHAnsi" w:hAnsiTheme="majorHAnsi" w:cstheme="majorHAnsi"/>
+                <w:sz w:val="12"/>
+                <w:szCs w:val="12"/>
+              </w:rPr>
+              <w:t>n</w:t>
+            </w:r>
+            <w:r>
+              <w:rPr>
+                <w:rFonts w:asciiTheme="majorHAnsi" w:hAnsiTheme="majorHAnsi" w:cstheme="majorHAnsi"/>
+                <w:sz w:val="12"/>
+                <w:szCs w:val="12"/>
+              </w:rPr>
+              <w:t>^</w:t>
+            </w:r>
+            <w:r>
+              <w:rPr>
+                <w:rFonts w:asciiTheme="majorHAnsi" w:hAnsiTheme="majorHAnsi" w:cstheme="majorHAnsi"/>
+                <w:sz w:val="12"/>
+                <w:szCs w:val="12"/>
+              </w:rPr>
+              <w:t>2</w:t>
+            </w:r>
+            <w:r>
+              <w:rPr>
+                <w:rFonts w:asciiTheme="majorHAnsi" w:hAnsiTheme="majorHAnsi" w:cstheme="majorHAnsi"/>
+                <w:sz w:val="12"/>
+                <w:szCs w:val="12"/>
+              </w:rPr>
+              <w:t xml:space="preserve"> </w:t>
+            </w:r>
+            <w:r>
+              <w:rPr>
+                <w:rFonts w:asciiTheme="majorHAnsi" w:hAnsiTheme="majorHAnsi" w:cstheme="majorHAnsi"/>
+                <w:sz w:val="12"/>
+                <w:szCs w:val="12"/>
+              </w:rPr>
+              <w:t>operations, where</w:t>
+            </w:r>
+            <w:r>
+              <w:rPr>
+                <w:rFonts w:asciiTheme="majorHAnsi" w:hAnsiTheme="majorHAnsi" w:cstheme="majorHAnsi"/>
+                <w:sz w:val="12"/>
+                <w:szCs w:val="12"/>
+              </w:rPr>
+              <w:t xml:space="preserve"> </w:t>
+            </w:r>
+            <w:r>
+              <w:rPr>
+                <w:rFonts w:asciiTheme="majorHAnsi" w:hAnsiTheme="majorHAnsi" w:cstheme="majorHAnsi"/>
+                <w:sz w:val="12"/>
+                <w:szCs w:val="12"/>
+              </w:rPr>
+              <w:t>n</w:t>
+            </w:r>
+            <w:r>
+              <w:rPr>
+                <w:rFonts w:asciiTheme="majorHAnsi" w:hAnsiTheme="majorHAnsi" w:cstheme="majorHAnsi"/>
+                <w:sz w:val="12"/>
+                <w:szCs w:val="12"/>
+              </w:rPr>
+              <w:t xml:space="preserve"> </w:t>
+            </w:r>
+            <w:r>
+              <w:rPr>
+                <w:rFonts w:asciiTheme="majorHAnsi" w:hAnsiTheme="majorHAnsi" w:cstheme="majorHAnsi"/>
+                <w:sz w:val="12"/>
+                <w:szCs w:val="12"/>
+              </w:rPr>
+              <w:t>is the number of processes in the system.</w:t>
+            </w:r>
+          </w:p>
+          <w:p>
+            <w:pPr>
+              <w:jc w:val="both"/>
+              <w:rPr>
+                <w:rFonts w:asciiTheme="majorHAnsi" w:hAnsiTheme="majorHAnsi" w:cstheme="majorHAnsi"/>
+                <w:sz w:val="12"/>
+                <w:szCs w:val="12"/>
+              </w:rPr>
+            </w:pPr>
+            <w:r>
+              <w:rPr>
+                <w:rFonts w:asciiTheme="majorHAnsi" w:hAnsiTheme="majorHAnsi" w:cstheme="majorHAnsi"/>
+                <w:b/>
+                <w:sz w:val="12"/>
+                <w:szCs w:val="12"/>
+              </w:rPr>
+              <w:t>Distributed system</w:t>
+            </w:r>
+            <w:r>
+              <w:rPr>
+                <w:rFonts w:asciiTheme="majorHAnsi" w:hAnsiTheme="majorHAnsi" w:cstheme="majorHAnsi"/>
+                <w:sz w:val="12"/>
+                <w:szCs w:val="12"/>
+              </w:rPr>
+              <w:t xml:space="preserve"> is collection of loosely coupled processors interconnected by a communications network</w:t>
+            </w:r>
+          </w:p>
+          <w:p>
+            <w:pPr>
+              <w:jc w:val="both"/>
+              <w:rPr>
+                <w:rFonts w:asciiTheme="majorHAnsi" w:hAnsiTheme="majorHAnsi" w:cstheme="majorHAnsi"/>
+                <w:sz w:val="12"/>
+                <w:szCs w:val="12"/>
+              </w:rPr>
+            </w:pPr>
+            <w:r>
+              <w:rPr>
+                <w:rFonts w:asciiTheme="majorHAnsi" w:hAnsiTheme="majorHAnsi" w:cstheme="majorHAnsi"/>
+                <w:sz w:val="12"/>
+                <w:szCs w:val="12"/>
+              </w:rPr>
+              <w:t xml:space="preserve">Processors variously called </w:t>
+            </w:r>
+            <w:r>
+              <w:rPr>
+                <w:rFonts w:asciiTheme="majorHAnsi" w:hAnsiTheme="majorHAnsi" w:cstheme="majorHAnsi"/>
+                <w:b/>
+                <w:bCs/>
+                <w:i/>
+                <w:iCs/>
+                <w:sz w:val="12"/>
+                <w:szCs w:val="12"/>
+              </w:rPr>
+              <w:t>nodes, computers, machines, hosts</w:t>
+            </w:r>
+            <w:r>
+              <w:rPr>
+                <w:rFonts w:asciiTheme="majorHAnsi" w:hAnsiTheme="majorHAnsi" w:cstheme="majorHAnsi"/>
+                <w:sz w:val="12"/>
+                <w:szCs w:val="12"/>
+              </w:rPr>
+              <w:t xml:space="preserve">, </w:t>
+            </w:r>
+            <w:r>
+              <w:rPr>
+                <w:rFonts w:asciiTheme="majorHAnsi" w:hAnsiTheme="majorHAnsi" w:cstheme="majorHAnsi"/>
+                <w:b/>
+                <w:sz w:val="12"/>
+                <w:szCs w:val="12"/>
+              </w:rPr>
+              <w:t>|</w:t>
+            </w:r>
+            <w:r>
+              <w:rPr>
+                <w:rFonts w:asciiTheme="majorHAnsi" w:hAnsiTheme="majorHAnsi" w:cstheme="majorHAnsi"/>
+                <w:sz w:val="12"/>
+                <w:szCs w:val="12"/>
+              </w:rPr>
+              <w:t xml:space="preserve"> </w:t>
+            </w:r>
+            <w:r>
+              <w:rPr>
+                <w:rFonts w:asciiTheme="majorHAnsi" w:hAnsiTheme="majorHAnsi" w:cstheme="majorHAnsi"/>
+                <w:b/>
+                <w:bCs/>
+                <w:i/>
+                <w:iCs/>
+                <w:sz w:val="12"/>
+                <w:szCs w:val="12"/>
+              </w:rPr>
+              <w:t>Site</w:t>
+            </w:r>
+            <w:r>
+              <w:rPr>
+                <w:rFonts w:asciiTheme="majorHAnsi" w:hAnsiTheme="majorHAnsi" w:cstheme="majorHAnsi"/>
+                <w:sz w:val="12"/>
+                <w:szCs w:val="12"/>
+              </w:rPr>
+              <w:t xml:space="preserve"> is location of the </w:t>
+            </w:r>
+            <w:r>
+              <w:rPr>
+                <w:rFonts w:asciiTheme="majorHAnsi" w:hAnsiTheme="majorHAnsi" w:cstheme="majorHAnsi"/>
+                <w:sz w:val="12"/>
+                <w:szCs w:val="12"/>
+              </w:rPr>
+              <w:t>processor</w:t>
+            </w:r>
+            <w:r>
+              <w:rPr>
+                <w:rFonts w:asciiTheme="majorHAnsi" w:hAnsiTheme="majorHAnsi" w:cstheme="majorHAnsi"/>
+                <w:sz w:val="12"/>
+                <w:szCs w:val="12"/>
+              </w:rPr>
+              <w:t xml:space="preserve"> | </w:t>
+            </w:r>
+            <w:r>
+              <w:rPr>
+                <w:rFonts w:asciiTheme="majorHAnsi" w:hAnsiTheme="majorHAnsi" w:cstheme="majorHAnsi"/>
+                <w:sz w:val="12"/>
+                <w:szCs w:val="12"/>
+              </w:rPr>
+              <w:t xml:space="preserve">Generally a </w:t>
+            </w:r>
+            <w:r>
+              <w:rPr>
+                <w:rFonts w:asciiTheme="majorHAnsi" w:hAnsiTheme="majorHAnsi" w:cstheme="majorHAnsi"/>
+                <w:b/>
+                <w:bCs/>
+                <w:i/>
+                <w:iCs/>
+                <w:sz w:val="12"/>
+                <w:szCs w:val="12"/>
+              </w:rPr>
+              <w:t>server</w:t>
+            </w:r>
+            <w:r>
+              <w:rPr>
+                <w:rFonts w:asciiTheme="majorHAnsi" w:hAnsiTheme="majorHAnsi" w:cstheme="majorHAnsi"/>
+                <w:sz w:val="12"/>
+                <w:szCs w:val="12"/>
+              </w:rPr>
+              <w:t xml:space="preserve"> has a resource a </w:t>
+            </w:r>
+            <w:r>
+              <w:rPr>
+                <w:rFonts w:asciiTheme="majorHAnsi" w:hAnsiTheme="majorHAnsi" w:cstheme="majorHAnsi"/>
+                <w:b/>
+                <w:bCs/>
+                <w:i/>
+                <w:iCs/>
+                <w:sz w:val="12"/>
+                <w:szCs w:val="12"/>
+              </w:rPr>
+              <w:t>client</w:t>
+            </w:r>
+            <w:r>
+              <w:rPr>
+                <w:rFonts w:asciiTheme="majorHAnsi" w:hAnsiTheme="majorHAnsi" w:cstheme="majorHAnsi"/>
+                <w:sz w:val="12"/>
+                <w:szCs w:val="12"/>
+              </w:rPr>
+              <w:t xml:space="preserve"> node at a different site wants to use</w:t>
+            </w:r>
+            <w:r>
+              <w:rPr>
+                <w:rFonts w:asciiTheme="majorHAnsi" w:hAnsiTheme="majorHAnsi" w:cstheme="majorHAnsi"/>
+                <w:sz w:val="12"/>
+                <w:szCs w:val="12"/>
+              </w:rPr>
+              <w:t xml:space="preserve"> </w:t>
+            </w:r>
+          </w:p>
+          <w:p>
+            <w:pPr>
+              <w:jc w:val="both"/>
+              <w:rPr>
+                <w:rFonts w:asciiTheme="majorHAnsi" w:hAnsiTheme="majorHAnsi" w:cstheme="majorHAnsi"/>
+                <w:b/>
+                <w:sz w:val="12"/>
+                <w:szCs w:val="12"/>
+              </w:rPr>
+            </w:pPr>
+            <w:r>
+              <w:rPr>
+                <w:rFonts w:asciiTheme="majorHAnsi" w:hAnsiTheme="majorHAnsi" w:cstheme="majorHAnsi"/>
+                <w:b/>
+                <w:bCs/>
+                <w:sz w:val="12"/>
+                <w:szCs w:val="12"/>
+              </w:rPr>
+              <w:t>Local-Area Network</w:t>
+            </w:r>
+            <w:r>
+              <w:rPr>
+                <w:rFonts w:asciiTheme="majorHAnsi" w:hAnsiTheme="majorHAnsi" w:cstheme="majorHAnsi"/>
+                <w:sz w:val="12"/>
+                <w:szCs w:val="12"/>
+              </w:rPr>
+              <w:t xml:space="preserve"> </w:t>
+            </w:r>
+            <w:r>
+              <w:rPr>
+                <w:rFonts w:asciiTheme="majorHAnsi" w:hAnsiTheme="majorHAnsi" w:cstheme="majorHAnsi"/>
+                <w:sz w:val="12"/>
+                <w:szCs w:val="12"/>
+              </w:rPr>
+              <w:t>(</w:t>
+            </w:r>
+            <w:r>
+              <w:rPr>
+                <w:rFonts w:asciiTheme="majorHAnsi" w:hAnsiTheme="majorHAnsi" w:cstheme="majorHAnsi"/>
+                <w:b/>
+                <w:bCs/>
+                <w:sz w:val="12"/>
+                <w:szCs w:val="12"/>
+              </w:rPr>
+              <w:t>LAN</w:t>
+            </w:r>
+            <w:r>
+              <w:rPr>
+                <w:rFonts w:asciiTheme="majorHAnsi" w:hAnsiTheme="majorHAnsi" w:cstheme="majorHAnsi"/>
+                <w:sz w:val="12"/>
+                <w:szCs w:val="12"/>
+              </w:rPr>
+              <w:t>) – designed to cover small geographical area</w:t>
+            </w:r>
+            <w:r>
+              <w:rPr>
+                <w:rFonts w:asciiTheme="majorHAnsi" w:hAnsiTheme="majorHAnsi" w:cstheme="majorHAnsi"/>
+                <w:sz w:val="12"/>
+                <w:szCs w:val="12"/>
+              </w:rPr>
+              <w:t xml:space="preserve"> </w:t>
+            </w:r>
+            <w:r>
+              <w:rPr>
+                <w:rFonts w:asciiTheme="majorHAnsi" w:hAnsiTheme="majorHAnsi" w:cstheme="majorHAnsi"/>
+                <w:b/>
+                <w:sz w:val="12"/>
+                <w:szCs w:val="12"/>
+              </w:rPr>
+              <w:t>=&gt;</w:t>
+            </w:r>
+          </w:p>
+          <w:p>
+            <w:pPr>
+              <w:jc w:val="both"/>
+              <w:rPr>
+                <w:rFonts w:asciiTheme="majorHAnsi" w:hAnsiTheme="majorHAnsi" w:cstheme="majorHAnsi"/>
+                <w:sz w:val="12"/>
+                <w:szCs w:val="12"/>
+              </w:rPr>
+            </w:pPr>
+            <w:r>
+              <w:rPr>
+                <w:rFonts w:asciiTheme="majorHAnsi" w:hAnsiTheme="majorHAnsi" w:cstheme="majorHAnsi"/>
+                <w:b/>
+                <w:sz w:val="12"/>
+                <w:szCs w:val="12"/>
+              </w:rPr>
+              <w:t>Multiple topologies</w:t>
+            </w:r>
+            <w:r>
+              <w:rPr>
+                <w:rFonts w:asciiTheme="majorHAnsi" w:hAnsiTheme="majorHAnsi" w:cstheme="majorHAnsi"/>
+                <w:sz w:val="12"/>
+                <w:szCs w:val="12"/>
+              </w:rPr>
+              <w:t xml:space="preserve"> like </w:t>
+            </w:r>
+            <w:r>
+              <w:rPr>
+                <w:rFonts w:asciiTheme="majorHAnsi" w:hAnsiTheme="majorHAnsi" w:cstheme="majorHAnsi"/>
+                <w:b/>
+                <w:sz w:val="12"/>
+                <w:szCs w:val="12"/>
+              </w:rPr>
+              <w:t>star</w:t>
+            </w:r>
+            <w:r>
+              <w:rPr>
+                <w:rFonts w:asciiTheme="majorHAnsi" w:hAnsiTheme="majorHAnsi" w:cstheme="majorHAnsi"/>
+                <w:sz w:val="12"/>
+                <w:szCs w:val="12"/>
+              </w:rPr>
+              <w:t xml:space="preserve"> or </w:t>
+            </w:r>
+            <w:r>
+              <w:rPr>
+                <w:rFonts w:asciiTheme="majorHAnsi" w:hAnsiTheme="majorHAnsi" w:cstheme="majorHAnsi"/>
+                <w:b/>
+                <w:sz w:val="12"/>
+                <w:szCs w:val="12"/>
+              </w:rPr>
+              <w:t>ring</w:t>
+            </w:r>
+            <w:r>
+              <w:rPr>
+                <w:rFonts w:asciiTheme="majorHAnsi" w:hAnsiTheme="majorHAnsi" w:cstheme="majorHAnsi"/>
+                <w:sz w:val="12"/>
+                <w:szCs w:val="12"/>
+              </w:rPr>
+              <w:t xml:space="preserve">, </w:t>
+            </w:r>
+            <w:r>
+              <w:rPr>
+                <w:rFonts w:asciiTheme="majorHAnsi" w:hAnsiTheme="majorHAnsi" w:cstheme="majorHAnsi"/>
+                <w:b/>
+                <w:sz w:val="12"/>
+                <w:szCs w:val="12"/>
+              </w:rPr>
+              <w:t>|</w:t>
+            </w:r>
+            <w:r>
+              <w:rPr>
+                <w:rFonts w:asciiTheme="majorHAnsi" w:hAnsiTheme="majorHAnsi" w:cstheme="majorHAnsi"/>
+                <w:sz w:val="12"/>
+                <w:szCs w:val="12"/>
+              </w:rPr>
+              <w:t xml:space="preserve"> </w:t>
+            </w:r>
+            <w:r>
+              <w:rPr>
+                <w:rFonts w:asciiTheme="majorHAnsi" w:hAnsiTheme="majorHAnsi" w:cstheme="majorHAnsi"/>
+                <w:b/>
+                <w:sz w:val="12"/>
+                <w:szCs w:val="12"/>
+              </w:rPr>
+              <w:t>Speeds</w:t>
+            </w:r>
+            <w:r>
+              <w:rPr>
+                <w:rFonts w:asciiTheme="majorHAnsi" w:hAnsiTheme="majorHAnsi" w:cstheme="majorHAnsi"/>
+                <w:sz w:val="12"/>
+                <w:szCs w:val="12"/>
+              </w:rPr>
+              <w:t xml:space="preserve"> from 1Mb per second (</w:t>
+            </w:r>
+            <w:proofErr w:type="spellStart"/>
+            <w:r>
+              <w:rPr>
+                <w:rFonts w:asciiTheme="majorHAnsi" w:hAnsiTheme="majorHAnsi" w:cstheme="majorHAnsi"/>
+                <w:sz w:val="12"/>
+                <w:szCs w:val="12"/>
+              </w:rPr>
+              <w:t>App</w:t>
+            </w:r>
+            <w:r>
+              <w:rPr>
+                <w:rFonts w:asciiTheme="majorHAnsi" w:hAnsiTheme="majorHAnsi" w:cstheme="majorHAnsi"/>
+                <w:sz w:val="12"/>
+                <w:szCs w:val="12"/>
+              </w:rPr>
+              <w:t>letalk</w:t>
+            </w:r>
+            <w:proofErr w:type="spellEnd"/>
+            <w:r>
+              <w:rPr>
+                <w:rFonts w:asciiTheme="majorHAnsi" w:hAnsiTheme="majorHAnsi" w:cstheme="majorHAnsi"/>
+                <w:sz w:val="12"/>
+                <w:szCs w:val="12"/>
+              </w:rPr>
+              <w:t xml:space="preserve">, </w:t>
+            </w:r>
+            <w:proofErr w:type="spellStart"/>
+            <w:r>
+              <w:rPr>
+                <w:rFonts w:asciiTheme="majorHAnsi" w:hAnsiTheme="majorHAnsi" w:cstheme="majorHAnsi"/>
+                <w:sz w:val="12"/>
+                <w:szCs w:val="12"/>
+              </w:rPr>
+              <w:t>bluetooth</w:t>
+            </w:r>
+            <w:proofErr w:type="spellEnd"/>
+            <w:r>
+              <w:rPr>
+                <w:rFonts w:asciiTheme="majorHAnsi" w:hAnsiTheme="majorHAnsi" w:cstheme="majorHAnsi"/>
+                <w:sz w:val="12"/>
+                <w:szCs w:val="12"/>
+              </w:rPr>
+              <w:t xml:space="preserve">) to 40 </w:t>
+            </w:r>
+            <w:proofErr w:type="spellStart"/>
+            <w:r>
+              <w:rPr>
+                <w:rFonts w:asciiTheme="majorHAnsi" w:hAnsiTheme="majorHAnsi" w:cstheme="majorHAnsi"/>
+                <w:sz w:val="12"/>
+                <w:szCs w:val="12"/>
+              </w:rPr>
+              <w:t>Gbps</w:t>
+            </w:r>
+            <w:proofErr w:type="spellEnd"/>
+            <w:r>
+              <w:rPr>
+                <w:rFonts w:asciiTheme="majorHAnsi" w:hAnsiTheme="majorHAnsi" w:cstheme="majorHAnsi"/>
+                <w:sz w:val="12"/>
+                <w:szCs w:val="12"/>
+              </w:rPr>
+              <w:t xml:space="preserve"> for fastest Ethernet over twisted pair copper or optical </w:t>
+            </w:r>
+            <w:proofErr w:type="spellStart"/>
+            <w:r>
+              <w:rPr>
+                <w:rFonts w:asciiTheme="majorHAnsi" w:hAnsiTheme="majorHAnsi" w:cstheme="majorHAnsi"/>
+                <w:sz w:val="12"/>
+                <w:szCs w:val="12"/>
+              </w:rPr>
+              <w:t>fibre</w:t>
+            </w:r>
+            <w:proofErr w:type="spellEnd"/>
+            <w:r>
+              <w:rPr>
+                <w:rFonts w:asciiTheme="majorHAnsi" w:hAnsiTheme="majorHAnsi" w:cstheme="majorHAnsi"/>
+                <w:sz w:val="12"/>
+                <w:szCs w:val="12"/>
+              </w:rPr>
+              <w:t xml:space="preserve"> </w:t>
+            </w:r>
+            <w:r>
+              <w:rPr>
+                <w:rFonts w:asciiTheme="majorHAnsi" w:hAnsiTheme="majorHAnsi" w:cstheme="majorHAnsi"/>
+                <w:b/>
+                <w:sz w:val="12"/>
+                <w:szCs w:val="12"/>
+              </w:rPr>
+              <w:t>|</w:t>
+            </w:r>
+            <w:r>
+              <w:rPr>
+                <w:rFonts w:asciiTheme="majorHAnsi" w:hAnsiTheme="majorHAnsi" w:cstheme="majorHAnsi"/>
+                <w:sz w:val="12"/>
+                <w:szCs w:val="12"/>
+              </w:rPr>
+              <w:t xml:space="preserve"> </w:t>
+            </w:r>
+            <w:r>
+              <w:rPr>
+                <w:rFonts w:asciiTheme="majorHAnsi" w:hAnsiTheme="majorHAnsi" w:cstheme="majorHAnsi"/>
+                <w:b/>
+                <w:sz w:val="12"/>
+                <w:szCs w:val="12"/>
+              </w:rPr>
+              <w:t>Consists</w:t>
+            </w:r>
+            <w:r>
+              <w:rPr>
+                <w:rFonts w:asciiTheme="majorHAnsi" w:hAnsiTheme="majorHAnsi" w:cstheme="majorHAnsi"/>
+                <w:sz w:val="12"/>
+                <w:szCs w:val="12"/>
+              </w:rPr>
+              <w:t xml:space="preserve"> of multiple computers (mainframes through mobile devices), peripherals (printers, storage</w:t>
+            </w:r>
+            <w:r>
+              <w:rPr>
+                <w:rFonts w:asciiTheme="majorHAnsi" w:hAnsiTheme="majorHAnsi" w:cstheme="majorHAnsi"/>
+                <w:sz w:val="12"/>
+                <w:szCs w:val="12"/>
+              </w:rPr>
+              <w:t xml:space="preserve"> arrays), routers (specialized network communication processors) providing access to other networks</w:t>
+            </w:r>
+            <w:r>
+              <w:rPr>
+                <w:rFonts w:asciiTheme="majorHAnsi" w:hAnsiTheme="majorHAnsi" w:cstheme="majorHAnsi"/>
+                <w:sz w:val="12"/>
+                <w:szCs w:val="12"/>
+              </w:rPr>
+              <w:t xml:space="preserve"> </w:t>
+            </w:r>
+            <w:r>
+              <w:rPr>
+                <w:rFonts w:asciiTheme="majorHAnsi" w:hAnsiTheme="majorHAnsi" w:cstheme="majorHAnsi"/>
+                <w:b/>
+                <w:sz w:val="12"/>
+                <w:szCs w:val="12"/>
+              </w:rPr>
+              <w:t>|</w:t>
+            </w:r>
+            <w:r>
+              <w:rPr>
+                <w:rFonts w:asciiTheme="majorHAnsi" w:hAnsiTheme="majorHAnsi" w:cstheme="majorHAnsi"/>
+                <w:sz w:val="12"/>
+                <w:szCs w:val="12"/>
+              </w:rPr>
+              <w:t xml:space="preserve"> </w:t>
+            </w:r>
+            <w:r>
+              <w:rPr>
+                <w:rFonts w:asciiTheme="majorHAnsi" w:hAnsiTheme="majorHAnsi" w:cstheme="majorHAnsi"/>
+                <w:b/>
+                <w:sz w:val="12"/>
+                <w:szCs w:val="12"/>
+              </w:rPr>
+              <w:t>Ethernet</w:t>
+            </w:r>
+            <w:r>
+              <w:rPr>
+                <w:rFonts w:asciiTheme="majorHAnsi" w:hAnsiTheme="majorHAnsi" w:cstheme="majorHAnsi"/>
+                <w:sz w:val="12"/>
+                <w:szCs w:val="12"/>
+              </w:rPr>
+              <w:t xml:space="preserve"> most common way to construct LANs</w:t>
+            </w:r>
+            <w:r>
+              <w:rPr>
+                <w:rFonts w:asciiTheme="majorHAnsi" w:hAnsiTheme="majorHAnsi" w:cstheme="majorHAnsi"/>
+                <w:sz w:val="12"/>
+                <w:szCs w:val="12"/>
+              </w:rPr>
+              <w:t xml:space="preserve"> </w:t>
+            </w:r>
+            <w:r>
+              <w:rPr>
+                <w:rFonts w:asciiTheme="majorHAnsi" w:hAnsiTheme="majorHAnsi" w:cstheme="majorHAnsi"/>
+                <w:b/>
+                <w:sz w:val="12"/>
+                <w:szCs w:val="12"/>
+              </w:rPr>
+              <w:t xml:space="preserve">| </w:t>
+            </w:r>
+            <w:proofErr w:type="spellStart"/>
+            <w:r>
+              <w:rPr>
+                <w:rFonts w:asciiTheme="majorHAnsi" w:hAnsiTheme="majorHAnsi" w:cstheme="majorHAnsi"/>
+                <w:b/>
+                <w:sz w:val="12"/>
+                <w:szCs w:val="12"/>
+              </w:rPr>
+              <w:t>Multiaccess</w:t>
+            </w:r>
+            <w:proofErr w:type="spellEnd"/>
+            <w:r>
+              <w:rPr>
+                <w:rFonts w:asciiTheme="majorHAnsi" w:hAnsiTheme="majorHAnsi" w:cstheme="majorHAnsi"/>
+                <w:sz w:val="12"/>
+                <w:szCs w:val="12"/>
+              </w:rPr>
+              <w:t xml:space="preserve"> bus-based</w:t>
+            </w:r>
+            <w:r>
+              <w:rPr>
+                <w:rFonts w:asciiTheme="majorHAnsi" w:hAnsiTheme="majorHAnsi" w:cstheme="majorHAnsi"/>
+                <w:sz w:val="12"/>
+                <w:szCs w:val="12"/>
+              </w:rPr>
+              <w:t xml:space="preserve"> </w:t>
+            </w:r>
+            <w:r>
+              <w:rPr>
+                <w:rFonts w:asciiTheme="majorHAnsi" w:hAnsiTheme="majorHAnsi" w:cstheme="majorHAnsi"/>
+                <w:b/>
+                <w:sz w:val="12"/>
+                <w:szCs w:val="12"/>
+              </w:rPr>
+              <w:t xml:space="preserve">| </w:t>
+            </w:r>
+            <w:r>
+              <w:rPr>
+                <w:rFonts w:asciiTheme="majorHAnsi" w:hAnsiTheme="majorHAnsi" w:cstheme="majorHAnsi"/>
+                <w:b/>
+                <w:sz w:val="12"/>
+                <w:szCs w:val="12"/>
+              </w:rPr>
+              <w:t>Defined</w:t>
+            </w:r>
+            <w:r>
+              <w:rPr>
+                <w:rFonts w:asciiTheme="majorHAnsi" w:hAnsiTheme="majorHAnsi" w:cstheme="majorHAnsi"/>
+                <w:sz w:val="12"/>
+                <w:szCs w:val="12"/>
+              </w:rPr>
+              <w:t xml:space="preserve"> by standard IEEE 802.3</w:t>
+            </w:r>
+            <w:r>
+              <w:rPr>
+                <w:rFonts w:asciiTheme="majorHAnsi" w:hAnsiTheme="majorHAnsi" w:cstheme="majorHAnsi"/>
+                <w:sz w:val="12"/>
+                <w:szCs w:val="12"/>
+              </w:rPr>
+              <w:t xml:space="preserve"> </w:t>
+            </w:r>
+            <w:r>
+              <w:rPr>
+                <w:rFonts w:asciiTheme="majorHAnsi" w:hAnsiTheme="majorHAnsi" w:cstheme="majorHAnsi"/>
+                <w:b/>
+                <w:sz w:val="12"/>
+                <w:szCs w:val="12"/>
+              </w:rPr>
+              <w:t xml:space="preserve">| </w:t>
+            </w:r>
+            <w:r>
+              <w:rPr>
+                <w:rFonts w:asciiTheme="majorHAnsi" w:hAnsiTheme="majorHAnsi" w:cstheme="majorHAnsi"/>
+                <w:sz w:val="12"/>
+                <w:szCs w:val="12"/>
+              </w:rPr>
+              <w:t>Wireless spectrum (</w:t>
+            </w:r>
+            <w:proofErr w:type="spellStart"/>
+            <w:r>
+              <w:rPr>
+                <w:rFonts w:asciiTheme="majorHAnsi" w:hAnsiTheme="majorHAnsi" w:cstheme="majorHAnsi"/>
+                <w:b/>
+                <w:bCs/>
+                <w:sz w:val="12"/>
+                <w:szCs w:val="12"/>
+              </w:rPr>
+              <w:t>WiFi</w:t>
+            </w:r>
+            <w:proofErr w:type="spellEnd"/>
+            <w:r>
+              <w:rPr>
+                <w:rFonts w:asciiTheme="majorHAnsi" w:hAnsiTheme="majorHAnsi" w:cstheme="majorHAnsi"/>
+                <w:sz w:val="12"/>
+                <w:szCs w:val="12"/>
+              </w:rPr>
+              <w:t>) increasingly used for networking</w:t>
+            </w:r>
+            <w:r>
+              <w:rPr>
+                <w:rFonts w:asciiTheme="majorHAnsi" w:hAnsiTheme="majorHAnsi" w:cstheme="majorHAnsi"/>
+                <w:sz w:val="12"/>
+                <w:szCs w:val="12"/>
+              </w:rPr>
+              <w:t xml:space="preserve"> </w:t>
+            </w:r>
+            <w:r>
+              <w:rPr>
+                <w:rFonts w:asciiTheme="majorHAnsi" w:hAnsiTheme="majorHAnsi" w:cstheme="majorHAnsi"/>
+                <w:b/>
+                <w:sz w:val="12"/>
+                <w:szCs w:val="12"/>
+              </w:rPr>
+              <w:t xml:space="preserve">| </w:t>
+            </w:r>
+            <w:r>
+              <w:rPr>
+                <w:rFonts w:asciiTheme="majorHAnsi" w:hAnsiTheme="majorHAnsi" w:cstheme="majorHAnsi"/>
+                <w:sz w:val="12"/>
+                <w:szCs w:val="12"/>
+              </w:rPr>
+              <w:t>I.e. IEEE 802.11g standard implemented at 54 Mbps</w:t>
+            </w:r>
+          </w:p>
+          <w:p>
+            <w:pPr>
+              <w:jc w:val="both"/>
+              <w:rPr>
+                <w:rFonts w:asciiTheme="majorHAnsi" w:hAnsiTheme="majorHAnsi" w:cstheme="majorHAnsi"/>
+                <w:sz w:val="12"/>
+                <w:szCs w:val="12"/>
+              </w:rPr>
+            </w:pPr>
+            <w:r>
+              <w:rPr>
+                <w:rFonts w:asciiTheme="majorHAnsi" w:hAnsiTheme="majorHAnsi" w:cstheme="majorHAnsi"/>
+                <w:b/>
+                <w:sz w:val="12"/>
+                <w:szCs w:val="12"/>
+              </w:rPr>
+              <w:t>Wide-Area Network (WAN)</w:t>
+            </w:r>
+            <w:r>
+              <w:rPr>
+                <w:rFonts w:asciiTheme="majorHAnsi" w:hAnsiTheme="majorHAnsi" w:cstheme="majorHAnsi"/>
+                <w:sz w:val="12"/>
+                <w:szCs w:val="12"/>
+              </w:rPr>
+              <w:t xml:space="preserve"> – links</w:t>
+            </w:r>
+            <w:r>
+              <w:rPr>
+                <w:rFonts w:asciiTheme="majorHAnsi" w:hAnsiTheme="majorHAnsi" w:cstheme="majorHAnsi"/>
+                <w:sz w:val="12"/>
+                <w:szCs w:val="12"/>
+              </w:rPr>
+              <w:t xml:space="preserve"> geographically separated sites </w:t>
+            </w:r>
+            <w:r>
+              <w:rPr>
+                <w:rFonts w:asciiTheme="majorHAnsi" w:hAnsiTheme="majorHAnsi" w:cstheme="majorHAnsi"/>
+                <w:b/>
+                <w:sz w:val="12"/>
+                <w:szCs w:val="12"/>
+              </w:rPr>
+              <w:t>Point-to-point</w:t>
+            </w:r>
+            <w:r>
+              <w:rPr>
+                <w:rFonts w:asciiTheme="majorHAnsi" w:hAnsiTheme="majorHAnsi" w:cstheme="majorHAnsi"/>
+                <w:sz w:val="12"/>
+                <w:szCs w:val="12"/>
+              </w:rPr>
+              <w:t xml:space="preserve"> connections over long-haul lines (often leased from a phone company)</w:t>
+            </w:r>
+          </w:p>
+          <w:p>
+            <w:pPr>
+              <w:jc w:val="both"/>
+              <w:rPr>
+                <w:rFonts w:asciiTheme="majorHAnsi" w:hAnsiTheme="majorHAnsi" w:cstheme="majorHAnsi"/>
+                <w:sz w:val="12"/>
+                <w:szCs w:val="12"/>
+              </w:rPr>
+            </w:pPr>
+            <w:r>
+              <w:rPr>
+                <w:rFonts w:asciiTheme="majorHAnsi" w:hAnsiTheme="majorHAnsi" w:cstheme="majorHAnsi"/>
+                <w:b/>
+                <w:sz w:val="12"/>
+                <w:szCs w:val="12"/>
+              </w:rPr>
+              <w:t xml:space="preserve">Speeds | </w:t>
+            </w:r>
+            <w:r>
+              <w:rPr>
+                <w:rFonts w:asciiTheme="majorHAnsi" w:hAnsiTheme="majorHAnsi" w:cstheme="majorHAnsi"/>
+                <w:b/>
+                <w:sz w:val="12"/>
+                <w:szCs w:val="12"/>
+              </w:rPr>
+              <w:t>T1</w:t>
+            </w:r>
+            <w:r>
+              <w:rPr>
+                <w:rFonts w:asciiTheme="majorHAnsi" w:hAnsiTheme="majorHAnsi" w:cstheme="majorHAnsi"/>
+                <w:sz w:val="12"/>
+                <w:szCs w:val="12"/>
+              </w:rPr>
+              <w:t xml:space="preserve"> link is 1.544 Megabits per second</w:t>
+            </w:r>
+            <w:r>
+              <w:rPr>
+                <w:rFonts w:asciiTheme="majorHAnsi" w:hAnsiTheme="majorHAnsi" w:cstheme="majorHAnsi"/>
+                <w:b/>
+                <w:sz w:val="12"/>
+                <w:szCs w:val="12"/>
+              </w:rPr>
+              <w:t xml:space="preserve"> | </w:t>
+            </w:r>
+            <w:r>
+              <w:rPr>
+                <w:rFonts w:asciiTheme="majorHAnsi" w:hAnsiTheme="majorHAnsi" w:cstheme="majorHAnsi"/>
+                <w:b/>
+                <w:sz w:val="12"/>
+                <w:szCs w:val="12"/>
+              </w:rPr>
+              <w:t>T3</w:t>
+            </w:r>
+            <w:r>
+              <w:rPr>
+                <w:rFonts w:asciiTheme="majorHAnsi" w:hAnsiTheme="majorHAnsi" w:cstheme="majorHAnsi"/>
+                <w:sz w:val="12"/>
+                <w:szCs w:val="12"/>
+              </w:rPr>
+              <w:t xml:space="preserve"> is 28 x T1s = 45 Mbps</w:t>
+            </w:r>
+            <w:r>
+              <w:rPr>
+                <w:rFonts w:asciiTheme="majorHAnsi" w:hAnsiTheme="majorHAnsi" w:cstheme="majorHAnsi"/>
+                <w:b/>
+                <w:sz w:val="12"/>
+                <w:szCs w:val="12"/>
+              </w:rPr>
+              <w:t xml:space="preserve"> | </w:t>
+            </w:r>
+            <w:r>
+              <w:rPr>
+                <w:rFonts w:asciiTheme="majorHAnsi" w:hAnsiTheme="majorHAnsi" w:cstheme="majorHAnsi"/>
+                <w:b/>
+                <w:sz w:val="12"/>
+                <w:szCs w:val="12"/>
+              </w:rPr>
+              <w:t>OC</w:t>
+            </w:r>
+            <w:r>
+              <w:rPr>
+                <w:rFonts w:asciiTheme="majorHAnsi" w:hAnsiTheme="majorHAnsi" w:cstheme="majorHAnsi"/>
+                <w:sz w:val="12"/>
+                <w:szCs w:val="12"/>
+              </w:rPr>
+              <w:t>-12 is 622 Mbps</w:t>
+            </w:r>
+          </w:p>
+          <w:p>
+            <w:pPr>
+              <w:jc w:val="both"/>
+              <w:rPr>
+                <w:rFonts w:asciiTheme="majorHAnsi" w:hAnsiTheme="majorHAnsi" w:cstheme="majorHAnsi"/>
+                <w:sz w:val="12"/>
+                <w:szCs w:val="12"/>
+              </w:rPr>
+            </w:pPr>
+            <w:r>
+              <w:rPr>
+                <w:rFonts w:asciiTheme="majorHAnsi" w:hAnsiTheme="majorHAnsi" w:cstheme="majorHAnsi"/>
+                <w:b/>
+                <w:bCs/>
+                <w:sz w:val="12"/>
+                <w:szCs w:val="12"/>
+              </w:rPr>
+              <w:t>Layer 1</w:t>
+            </w:r>
+            <w:r>
+              <w:rPr>
+                <w:rFonts w:asciiTheme="majorHAnsi" w:hAnsiTheme="majorHAnsi" w:cstheme="majorHAnsi"/>
+                <w:bCs/>
+                <w:sz w:val="12"/>
+                <w:szCs w:val="12"/>
+              </w:rPr>
+              <w:t>: Physical layer</w:t>
+            </w:r>
+            <w:r>
+              <w:rPr>
+                <w:rFonts w:asciiTheme="majorHAnsi" w:hAnsiTheme="majorHAnsi" w:cstheme="majorHAnsi"/>
+                <w:sz w:val="12"/>
+                <w:szCs w:val="12"/>
+              </w:rPr>
+              <w:t xml:space="preserve"> – handles the mechanical and electrical details of the physical transmission of a bit stream</w:t>
+            </w:r>
+          </w:p>
+          <w:p>
+            <w:pPr>
+              <w:jc w:val="both"/>
+              <w:rPr>
+                <w:rFonts w:asciiTheme="majorHAnsi" w:hAnsiTheme="majorHAnsi" w:cstheme="majorHAnsi"/>
+                <w:sz w:val="12"/>
+                <w:szCs w:val="12"/>
+              </w:rPr>
+            </w:pPr>
+            <w:r>
+              <w:rPr>
+                <w:rFonts w:asciiTheme="majorHAnsi" w:hAnsiTheme="majorHAnsi" w:cstheme="majorHAnsi"/>
+                <w:b/>
+                <w:bCs/>
+                <w:sz w:val="12"/>
+                <w:szCs w:val="12"/>
+              </w:rPr>
+              <w:t>Layer 2</w:t>
+            </w:r>
+            <w:r>
+              <w:rPr>
+                <w:rFonts w:asciiTheme="majorHAnsi" w:hAnsiTheme="majorHAnsi" w:cstheme="majorHAnsi"/>
+                <w:bCs/>
+                <w:sz w:val="12"/>
+                <w:szCs w:val="12"/>
+              </w:rPr>
+              <w:t>: Data-link layer</w:t>
+            </w:r>
+            <w:r>
+              <w:rPr>
+                <w:rFonts w:asciiTheme="majorHAnsi" w:hAnsiTheme="majorHAnsi" w:cstheme="majorHAnsi"/>
+                <w:sz w:val="12"/>
+                <w:szCs w:val="12"/>
+              </w:rPr>
+              <w:t xml:space="preserve"> – handles the </w:t>
+            </w:r>
+            <w:r>
+              <w:rPr>
+                <w:rFonts w:asciiTheme="majorHAnsi" w:hAnsiTheme="majorHAnsi" w:cstheme="majorHAnsi"/>
+                <w:i/>
+                <w:iCs/>
+                <w:sz w:val="12"/>
+                <w:szCs w:val="12"/>
+              </w:rPr>
+              <w:t>frames</w:t>
+            </w:r>
+            <w:r>
+              <w:rPr>
+                <w:rFonts w:asciiTheme="majorHAnsi" w:hAnsiTheme="majorHAnsi" w:cstheme="majorHAnsi"/>
+                <w:sz w:val="12"/>
+                <w:szCs w:val="12"/>
+              </w:rPr>
+              <w:t>, or fixed-length parts of packets, i</w:t>
+            </w:r>
+            <w:r>
+              <w:rPr>
+                <w:rFonts w:asciiTheme="majorHAnsi" w:hAnsiTheme="majorHAnsi" w:cstheme="majorHAnsi"/>
+                <w:sz w:val="12"/>
+                <w:szCs w:val="12"/>
+              </w:rPr>
+              <w:t>ncluding any error detection and recovery that occurred in the physical layer</w:t>
+            </w:r>
+          </w:p>
+          <w:p>
+            <w:pPr>
+              <w:jc w:val="both"/>
+              <w:rPr>
+                <w:rFonts w:asciiTheme="majorHAnsi" w:hAnsiTheme="majorHAnsi" w:cstheme="majorHAnsi"/>
+                <w:sz w:val="12"/>
+                <w:szCs w:val="12"/>
+              </w:rPr>
+            </w:pPr>
+            <w:r>
+              <w:rPr>
+                <w:rFonts w:asciiTheme="majorHAnsi" w:hAnsiTheme="majorHAnsi" w:cstheme="majorHAnsi"/>
+                <w:b/>
+                <w:bCs/>
+                <w:sz w:val="12"/>
+                <w:szCs w:val="12"/>
+              </w:rPr>
+              <w:t>Layer 3</w:t>
+            </w:r>
+            <w:r>
+              <w:rPr>
+                <w:rFonts w:asciiTheme="majorHAnsi" w:hAnsiTheme="majorHAnsi" w:cstheme="majorHAnsi"/>
+                <w:bCs/>
+                <w:sz w:val="12"/>
+                <w:szCs w:val="12"/>
+              </w:rPr>
+              <w:t>: Network layer</w:t>
+            </w:r>
+            <w:r>
+              <w:rPr>
+                <w:rFonts w:asciiTheme="majorHAnsi" w:hAnsiTheme="majorHAnsi" w:cstheme="majorHAnsi"/>
+                <w:sz w:val="12"/>
+                <w:szCs w:val="12"/>
+              </w:rPr>
+              <w:t xml:space="preserve"> – provides connections </w:t>
+            </w:r>
+            <w:r>
+              <w:rPr>
+                <w:rFonts w:asciiTheme="majorHAnsi" w:hAnsiTheme="majorHAnsi" w:cstheme="majorHAnsi"/>
+                <w:sz w:val="12"/>
+                <w:szCs w:val="12"/>
+              </w:rPr>
+              <w:t>and routes packets in the communication network, including handling the address of outgoing packets, decoding the address of incoming packets, and maintaining routing information for proper response to changing load levels</w:t>
+            </w:r>
+          </w:p>
+          <w:p>
+            <w:pPr>
+              <w:jc w:val="both"/>
+              <w:rPr>
+                <w:rFonts w:asciiTheme="majorHAnsi" w:hAnsiTheme="majorHAnsi" w:cstheme="majorHAnsi"/>
+                <w:sz w:val="12"/>
+                <w:szCs w:val="12"/>
+              </w:rPr>
+            </w:pPr>
             <w:bookmarkStart w:id="0" w:name="_GoBack"/>
-            <w:bookmarkEnd w:id="0"/>
-            <w:r>
-              <w:rPr>
-                <w:noProof/>
+            <w:r>
+              <w:rPr>
+                <w:rFonts w:asciiTheme="majorHAnsi" w:hAnsiTheme="majorHAnsi" w:cstheme="majorHAnsi"/>
+                <w:sz w:val="12"/>
+                <w:szCs w:val="12"/>
               </w:rPr>
               <w:drawing>
-                <wp:anchor distT="0" distB="0" distL="114300" distR="114300" simplePos="0" relativeHeight="251667456" behindDoc="0" locked="0" layoutInCell="1" allowOverlap="1">
+                <wp:anchor distT="0" distB="0" distL="114300" distR="114300" simplePos="0" relativeHeight="251669504" behindDoc="0" locked="0" layoutInCell="1" allowOverlap="1" wp14:anchorId="2861E452" wp14:editId="4E80ED10">
                   <wp:simplePos x="0" y="0"/>
                   <wp:positionH relativeFrom="column">
-                    <wp:posOffset>1742440</wp:posOffset>
+                    <wp:posOffset>1257337</wp:posOffset>
                   </wp:positionH>
-                  <wp:positionV relativeFrom="page">
-                    <wp:posOffset>2851150</wp:posOffset>
+                  <wp:positionV relativeFrom="paragraph">
+                    <wp:posOffset>212277</wp:posOffset>
                   </wp:positionV>
-                  <wp:extent cx="1792605" cy="1097915"/>
-                  <wp:effectExtent l="0" t="0" r="0" b="6985"/>
+                  <wp:extent cx="2206625" cy="1295400"/>
+                  <wp:effectExtent l="0" t="0" r="3175" b="0"/>
                   <wp:wrapSquare wrapText="bothSides"/>
-                  <wp:docPr id="37890" name="Picture 5" descr="2"/>
+                  <wp:docPr id="25603" name="Picture 1" descr="17_05.pdf"/>
                   <wp:cNvGraphicFramePr>
                     <a:graphicFrameLocks xmlns:a="http://schemas.openxmlformats.org/drawingml/2006/main" noChangeAspect="1"/>
                   </wp:cNvGraphicFramePr>
@@ -3525,9 +5432,9 @@
                     <a:graphicData uri="http://schemas.openxmlformats.org/drawingml/2006/picture">
                       <pic:pic xmlns:pic="http://schemas.openxmlformats.org/drawingml/2006/picture">
                         <pic:nvPicPr>
-                          <pic:cNvPr id="37890" name="Picture 5" descr="2"/>
+                          <pic:cNvPr id="25603" name="Picture 1" descr="17_05.pdf"/>
                           <pic:cNvPicPr>
-                            <a:picLocks noChangeAspect="1" noChangeArrowheads="1"/>
+                            <a:picLocks noChangeAspect="1"/>
                           </pic:cNvPicPr>
                         </pic:nvPicPr>
                         <pic:blipFill>
@@ -3546,7 +5453,7 @@
                         <pic:spPr bwMode="auto">
                           <a:xfrm>
                             <a:off x="0" y="0"/>
-                            <a:ext cx="1792605" cy="1097915"/>
+                            <a:ext cx="2206625" cy="1295400"/>
                           </a:xfrm>
                           <a:prstGeom prst="rect">
                             <a:avLst/>
@@ -3569,6 +5476,115 @@
                 </wp:anchor>
               </w:drawing>
             </w:r>
+            <w:bookmarkEnd w:id="0"/>
+            <w:r>
+              <w:rPr>
+                <w:rFonts w:asciiTheme="majorHAnsi" w:hAnsiTheme="majorHAnsi" w:cstheme="majorHAnsi"/>
+                <w:b/>
+                <w:sz w:val="12"/>
+                <w:szCs w:val="12"/>
+              </w:rPr>
+              <w:t>Layer 4</w:t>
+            </w:r>
+            <w:r>
+              <w:rPr>
+                <w:rFonts w:asciiTheme="majorHAnsi" w:hAnsiTheme="majorHAnsi" w:cstheme="majorHAnsi"/>
+                <w:sz w:val="12"/>
+                <w:szCs w:val="12"/>
+              </w:rPr>
+              <w:t>: Transport layer – responsible for low-level network access and for message transfer between clients, including partitioning messages into packets, maintaining packet order, controlling flow, and generating physical addresses</w:t>
+            </w:r>
+          </w:p>
+          <w:p>
+            <w:pPr>
+              <w:jc w:val="both"/>
+              <w:rPr>
+                <w:rFonts w:asciiTheme="majorHAnsi" w:hAnsiTheme="majorHAnsi" w:cstheme="majorHAnsi"/>
+                <w:sz w:val="12"/>
+                <w:szCs w:val="12"/>
+              </w:rPr>
+            </w:pPr>
+            <w:r>
+              <w:rPr>
+                <w:rFonts w:asciiTheme="majorHAnsi" w:hAnsiTheme="majorHAnsi" w:cstheme="majorHAnsi"/>
+                <w:b/>
+                <w:sz w:val="12"/>
+                <w:szCs w:val="12"/>
+              </w:rPr>
+              <w:t>Layer 5</w:t>
+            </w:r>
+            <w:r>
+              <w:rPr>
+                <w:rFonts w:asciiTheme="majorHAnsi" w:hAnsiTheme="majorHAnsi" w:cstheme="majorHAnsi"/>
+                <w:sz w:val="12"/>
+                <w:szCs w:val="12"/>
+              </w:rPr>
+              <w:t>: Session layer – implements sessions, or process-to-process communications protocols</w:t>
+            </w:r>
+          </w:p>
+          <w:p>
+            <w:pPr>
+              <w:jc w:val="both"/>
+              <w:rPr>
+                <w:rFonts w:asciiTheme="majorHAnsi" w:hAnsiTheme="majorHAnsi" w:cstheme="majorHAnsi"/>
+                <w:sz w:val="12"/>
+                <w:szCs w:val="12"/>
+              </w:rPr>
+            </w:pPr>
+            <w:r>
+              <w:rPr>
+                <w:rFonts w:asciiTheme="majorHAnsi" w:hAnsiTheme="majorHAnsi" w:cstheme="majorHAnsi"/>
+                <w:b/>
+                <w:sz w:val="12"/>
+                <w:szCs w:val="12"/>
+              </w:rPr>
+              <w:t>Layer 6</w:t>
+            </w:r>
+            <w:r>
+              <w:rPr>
+                <w:rFonts w:asciiTheme="majorHAnsi" w:hAnsiTheme="majorHAnsi" w:cstheme="majorHAnsi"/>
+                <w:sz w:val="12"/>
+                <w:szCs w:val="12"/>
+              </w:rPr>
+              <w:t>: Presentation layer – resolves the differences in formats among the various sites in the network, including character conversions, and half duplex/full duplex (echoing)</w:t>
+            </w:r>
+          </w:p>
+          <w:p>
+            <w:pPr>
+              <w:jc w:val="both"/>
+              <w:rPr>
+                <w:rFonts w:asciiTheme="majorHAnsi" w:hAnsiTheme="majorHAnsi" w:cstheme="majorHAnsi"/>
+                <w:sz w:val="12"/>
+                <w:szCs w:val="12"/>
+              </w:rPr>
+            </w:pPr>
+            <w:r>
+              <w:rPr>
+                <w:rFonts w:asciiTheme="majorHAnsi" w:hAnsiTheme="majorHAnsi" w:cstheme="majorHAnsi"/>
+                <w:b/>
+                <w:sz w:val="12"/>
+                <w:szCs w:val="12"/>
+              </w:rPr>
+              <w:t>Layer 7:</w:t>
+            </w:r>
+            <w:r>
+              <w:rPr>
+                <w:rFonts w:asciiTheme="majorHAnsi" w:hAnsiTheme="majorHAnsi" w:cstheme="majorHAnsi"/>
+                <w:sz w:val="12"/>
+                <w:szCs w:val="12"/>
+              </w:rPr>
+              <w:t xml:space="preserve"> Application layer – interacts directly with the users, deals with file transfer, remote-login protocols and electronic mail, as well as schemas for distributed databases</w:t>
+            </w:r>
+          </w:p>
+          <w:p>
+            <w:pPr>
+              <w:jc w:val="both"/>
+              <w:rPr>
+                <w:rFonts w:asciiTheme="majorHAnsi" w:hAnsiTheme="majorHAnsi" w:cstheme="majorHAnsi"/>
+                <w:sz w:val="12"/>
+                <w:szCs w:val="12"/>
+              </w:rPr>
+            </w:pPr>
           </w:p>
         </w:tc>
       </w:tr>
@@ -3595,8 +5611,232 @@
 </file>
 
 <file path=word/numbering.xml><?xml version="1.0" encoding="utf-8"?>
-<w:numbering xmlns:wpc="http://schemas.microsoft.com/office/word/2010/wordprocessingCanvas" xmlns:cx="http://schemas.microsoft.com/office/drawing/2014/chartex" xmlns:cx1="http://schemas.microsoft.com/office/drawing/2015/9/8/chartex" xmlns:mc="http://schemas.openxmlformats.org/markup-compatibility/2006" xmlns:o="urn:schemas-microsoft-com:office:office" xmlns:r="http://schemas.openxmlformats.org/officeDocument/2006/relationships" xmlns:m="http://schemas.openxmlformats.org/officeDocument/2006/math" xmlns:v="urn:schemas-microsoft-com:vml" xmlns:wp14="http://schemas.microsoft.com/office/word/2010/wordprocessingDrawing" xmlns:wp="http://schemas.openxmlformats.org/drawingml/2006/wordprocessingDrawing" xmlns:w10="urn:schemas-microsoft-com:office:word" xmlns:w="http://schemas.openxmlformats.org/wordprocessingml/2006/main" xmlns:w14="http://schemas.microsoft.com/office/word/2010/wordml" xmlns:w15="http://schemas.microsoft.com/office/word/2012/wordml" xmlns:w16se="http://schemas.microsoft.com/office/word/2015/wordml/symex" xmlns:wpg="http://schemas.microsoft.com/office/word/2010/wordprocessingGroup" xmlns:wpi="http://schemas.microsoft.com/office/word/2010/wordprocessingInk" xmlns:wne="http://schemas.microsoft.com/office/word/2006/wordml" xmlns:wps="http://schemas.microsoft.com/office/word/2010/wordprocessingShape" mc:Ignorable="w14 w15 w16se wp14">
+<w:numbering xmlns:wpc="http://schemas.microsoft.com/office/word/2010/wordprocessingCanvas" xmlns:cx="http://schemas.microsoft.com/office/drawing/2014/chartex" xmlns:mc="http://schemas.openxmlformats.org/markup-compatibility/2006" xmlns:o="urn:schemas-microsoft-com:office:office" xmlns:r="http://schemas.openxmlformats.org/officeDocument/2006/relationships" xmlns:m="http://schemas.openxmlformats.org/officeDocument/2006/math" xmlns:v="urn:schemas-microsoft-com:vml" xmlns:wp14="http://schemas.microsoft.com/office/word/2010/wordprocessingDrawing" xmlns:wp="http://schemas.openxmlformats.org/drawingml/2006/wordprocessingDrawing" xmlns:w10="urn:schemas-microsoft-com:office:word" xmlns:w="http://schemas.openxmlformats.org/wordprocessingml/2006/main" xmlns:w14="http://schemas.microsoft.com/office/word/2010/wordml" xmlns:w15="http://schemas.microsoft.com/office/word/2012/wordml" xmlns:w16se="http://schemas.microsoft.com/office/word/2015/wordml/symex" xmlns:wpg="http://schemas.microsoft.com/office/word/2010/wordprocessingGroup" xmlns:wpi="http://schemas.microsoft.com/office/word/2010/wordprocessingInk" xmlns:wne="http://schemas.microsoft.com/office/word/2006/wordml" xmlns:wps="http://schemas.microsoft.com/office/word/2010/wordprocessingShape" mc:Ignorable="w14 w15 w16se wp14">
   <w:abstractNum w:abstractNumId="0" w15:restartNumberingAfterBreak="0">
+    <w:nsid w:val="1E9452A0"/>
+    <w:multiLevelType w:val="hybridMultilevel"/>
+    <w:tmpl w:val="12F82E1C"/>
+    <w:lvl w:ilvl="0" w:tplc="0409000F">
+      <w:start w:val="1"/>
+      <w:numFmt w:val="decimal"/>
+      <w:lvlText w:val="%1."/>
+      <w:lvlJc w:val="left"/>
+      <w:pPr>
+        <w:ind w:left="720" w:hanging="360"/>
+      </w:pPr>
+    </w:lvl>
+    <w:lvl w:ilvl="1" w:tplc="04090019" w:tentative="1">
+      <w:start w:val="1"/>
+      <w:numFmt w:val="lowerLetter"/>
+      <w:lvlText w:val="%2."/>
+      <w:lvlJc w:val="left"/>
+      <w:pPr>
+        <w:ind w:left="1440" w:hanging="360"/>
+      </w:pPr>
+    </w:lvl>
+    <w:lvl w:ilvl="2" w:tplc="0409001B" w:tentative="1">
+      <w:start w:val="1"/>
+      <w:numFmt w:val="lowerRoman"/>
+      <w:lvlText w:val="%3."/>
+      <w:lvlJc w:val="right"/>
+      <w:pPr>
+        <w:ind w:left="2160" w:hanging="180"/>
+      </w:pPr>
+    </w:lvl>
+    <w:lvl w:ilvl="3" w:tplc="0409000F" w:tentative="1">
+      <w:start w:val="1"/>
+      <w:numFmt w:val="decimal"/>
+      <w:lvlText w:val="%4."/>
+      <w:lvlJc w:val="left"/>
+      <w:pPr>
+        <w:ind w:left="2880" w:hanging="360"/>
+      </w:pPr>
+    </w:lvl>
+    <w:lvl w:ilvl="4" w:tplc="04090019" w:tentative="1">
+      <w:start w:val="1"/>
+      <w:numFmt w:val="lowerLetter"/>
+      <w:lvlText w:val="%5."/>
+      <w:lvlJc w:val="left"/>
+      <w:pPr>
+        <w:ind w:left="3600" w:hanging="360"/>
+      </w:pPr>
+    </w:lvl>
+    <w:lvl w:ilvl="5" w:tplc="0409001B" w:tentative="1">
+      <w:start w:val="1"/>
+      <w:numFmt w:val="lowerRoman"/>
+      <w:lvlText w:val="%6."/>
+      <w:lvlJc w:val="right"/>
+      <w:pPr>
+        <w:ind w:left="4320" w:hanging="180"/>
+      </w:pPr>
+    </w:lvl>
+    <w:lvl w:ilvl="6" w:tplc="0409000F" w:tentative="1">
+      <w:start w:val="1"/>
+      <w:numFmt w:val="decimal"/>
+      <w:lvlText w:val="%7."/>
+      <w:lvlJc w:val="left"/>
+      <w:pPr>
+        <w:ind w:left="5040" w:hanging="360"/>
+      </w:pPr>
+    </w:lvl>
+    <w:lvl w:ilvl="7" w:tplc="04090019" w:tentative="1">
+      <w:start w:val="1"/>
+      <w:numFmt w:val="lowerLetter"/>
+      <w:lvlText w:val="%8."/>
+      <w:lvlJc w:val="left"/>
+      <w:pPr>
+        <w:ind w:left="5760" w:hanging="360"/>
+      </w:pPr>
+    </w:lvl>
+    <w:lvl w:ilvl="8" w:tplc="0409001B" w:tentative="1">
+      <w:start w:val="1"/>
+      <w:numFmt w:val="lowerRoman"/>
+      <w:lvlText w:val="%9."/>
+      <w:lvlJc w:val="right"/>
+      <w:pPr>
+        <w:ind w:left="6480" w:hanging="180"/>
+      </w:pPr>
+    </w:lvl>
+  </w:abstractNum>
+  <w:abstractNum w:abstractNumId="1" w15:restartNumberingAfterBreak="0">
+    <w:nsid w:val="3BB67F02"/>
+    <w:multiLevelType w:val="hybridMultilevel"/>
+    <w:tmpl w:val="8D16EC1E"/>
+    <w:lvl w:ilvl="0" w:tplc="C02A8B1C">
+      <w:start w:val="1"/>
+      <w:numFmt w:val="bullet"/>
+      <w:lvlText w:val="n"/>
+      <w:lvlJc w:val="left"/>
+      <w:pPr>
+        <w:tabs>
+          <w:tab w:val="num" w:pos="720"/>
+        </w:tabs>
+        <w:ind w:left="720" w:hanging="360"/>
+      </w:pPr>
+      <w:rPr>
+        <w:rFonts w:ascii="Monotype Sorts" w:hAnsi="Monotype Sorts" w:hint="default"/>
+      </w:rPr>
+    </w:lvl>
+    <w:lvl w:ilvl="1" w:tplc="260CE7D8">
+      <w:numFmt w:val="bullet"/>
+      <w:lvlText w:val="l"/>
+      <w:lvlJc w:val="left"/>
+      <w:pPr>
+        <w:tabs>
+          <w:tab w:val="num" w:pos="1440"/>
+        </w:tabs>
+        <w:ind w:left="1440" w:hanging="360"/>
+      </w:pPr>
+      <w:rPr>
+        <w:rFonts w:ascii="Monotype Sorts" w:hAnsi="Monotype Sorts" w:hint="default"/>
+      </w:rPr>
+    </w:lvl>
+    <w:lvl w:ilvl="2" w:tplc="0CAEE17E">
+      <w:numFmt w:val="bullet"/>
+      <w:lvlText w:val=""/>
+      <w:lvlJc w:val="left"/>
+      <w:pPr>
+        <w:tabs>
+          <w:tab w:val="num" w:pos="2160"/>
+        </w:tabs>
+        <w:ind w:left="2160" w:hanging="360"/>
+      </w:pPr>
+      <w:rPr>
+        <w:rFonts w:ascii="Webdings" w:hAnsi="Webdings" w:hint="default"/>
+      </w:rPr>
+    </w:lvl>
+    <w:lvl w:ilvl="3" w:tplc="317026FA" w:tentative="1">
+      <w:start w:val="1"/>
+      <w:numFmt w:val="bullet"/>
+      <w:lvlText w:val="n"/>
+      <w:lvlJc w:val="left"/>
+      <w:pPr>
+        <w:tabs>
+          <w:tab w:val="num" w:pos="2880"/>
+        </w:tabs>
+        <w:ind w:left="2880" w:hanging="360"/>
+      </w:pPr>
+      <w:rPr>
+        <w:rFonts w:ascii="Monotype Sorts" w:hAnsi="Monotype Sorts" w:hint="default"/>
+      </w:rPr>
+    </w:lvl>
+    <w:lvl w:ilvl="4" w:tplc="A88800E6" w:tentative="1">
+      <w:start w:val="1"/>
+      <w:numFmt w:val="bullet"/>
+      <w:lvlText w:val="n"/>
+      <w:lvlJc w:val="left"/>
+      <w:pPr>
+        <w:tabs>
+          <w:tab w:val="num" w:pos="3600"/>
+        </w:tabs>
+        <w:ind w:left="3600" w:hanging="360"/>
+      </w:pPr>
+      <w:rPr>
+        <w:rFonts w:ascii="Monotype Sorts" w:hAnsi="Monotype Sorts" w:hint="default"/>
+      </w:rPr>
+    </w:lvl>
+    <w:lvl w:ilvl="5" w:tplc="BBF2CB7E" w:tentative="1">
+      <w:start w:val="1"/>
+      <w:numFmt w:val="bullet"/>
+      <w:lvlText w:val="n"/>
+      <w:lvlJc w:val="left"/>
+      <w:pPr>
+        <w:tabs>
+          <w:tab w:val="num" w:pos="4320"/>
+        </w:tabs>
+        <w:ind w:left="4320" w:hanging="360"/>
+      </w:pPr>
+      <w:rPr>
+        <w:rFonts w:ascii="Monotype Sorts" w:hAnsi="Monotype Sorts" w:hint="default"/>
+      </w:rPr>
+    </w:lvl>
+    <w:lvl w:ilvl="6" w:tplc="445AB558" w:tentative="1">
+      <w:start w:val="1"/>
+      <w:numFmt w:val="bullet"/>
+      <w:lvlText w:val="n"/>
+      <w:lvlJc w:val="left"/>
+      <w:pPr>
+        <w:tabs>
+          <w:tab w:val="num" w:pos="5040"/>
+        </w:tabs>
+        <w:ind w:left="5040" w:hanging="360"/>
+      </w:pPr>
+      <w:rPr>
+        <w:rFonts w:ascii="Monotype Sorts" w:hAnsi="Monotype Sorts" w:hint="default"/>
+      </w:rPr>
+    </w:lvl>
+    <w:lvl w:ilvl="7" w:tplc="71C04DF8" w:tentative="1">
+      <w:start w:val="1"/>
+      <w:numFmt w:val="bullet"/>
+      <w:lvlText w:val="n"/>
+      <w:lvlJc w:val="left"/>
+      <w:pPr>
+        <w:tabs>
+          <w:tab w:val="num" w:pos="5760"/>
+        </w:tabs>
+        <w:ind w:left="5760" w:hanging="360"/>
+      </w:pPr>
+      <w:rPr>
+        <w:rFonts w:ascii="Monotype Sorts" w:hAnsi="Monotype Sorts" w:hint="default"/>
+      </w:rPr>
+    </w:lvl>
+    <w:lvl w:ilvl="8" w:tplc="80FEFCFE" w:tentative="1">
+      <w:start w:val="1"/>
+      <w:numFmt w:val="bullet"/>
+      <w:lvlText w:val="n"/>
+      <w:lvlJc w:val="left"/>
+      <w:pPr>
+        <w:tabs>
+          <w:tab w:val="num" w:pos="6480"/>
+        </w:tabs>
+        <w:ind w:left="6480" w:hanging="360"/>
+      </w:pPr>
+      <w:rPr>
+        <w:rFonts w:ascii="Monotype Sorts" w:hAnsi="Monotype Sorts" w:hint="default"/>
+      </w:rPr>
+    </w:lvl>
+  </w:abstractNum>
+  <w:abstractNum w:abstractNumId="2" w15:restartNumberingAfterBreak="0">
     <w:nsid w:val="3E336309"/>
     <w:multiLevelType w:val="hybridMultilevel"/>
     <w:tmpl w:val="1486D652"/>
@@ -3688,7 +5928,7 @@
       </w:pPr>
     </w:lvl>
   </w:abstractNum>
-  <w:abstractNum w:abstractNumId="1" w15:restartNumberingAfterBreak="0">
+  <w:abstractNum w:abstractNumId="3" w15:restartNumberingAfterBreak="0">
     <w:nsid w:val="4A502396"/>
     <w:multiLevelType w:val="hybridMultilevel"/>
     <w:tmpl w:val="7EBED340"/>
@@ -3780,7 +6020,286 @@
       </w:pPr>
     </w:lvl>
   </w:abstractNum>
-  <w:abstractNum w:abstractNumId="2" w15:restartNumberingAfterBreak="0">
+  <w:abstractNum w:abstractNumId="4" w15:restartNumberingAfterBreak="0">
+    <w:nsid w:val="578F57DB"/>
+    <w:multiLevelType w:val="hybridMultilevel"/>
+    <w:tmpl w:val="80827C3C"/>
+    <w:lvl w:ilvl="0" w:tplc="AAE251F2">
+      <w:start w:val="1"/>
+      <w:numFmt w:val="bullet"/>
+      <w:lvlText w:val="n"/>
+      <w:lvlJc w:val="left"/>
+      <w:pPr>
+        <w:tabs>
+          <w:tab w:val="num" w:pos="720"/>
+        </w:tabs>
+        <w:ind w:left="720" w:hanging="360"/>
+      </w:pPr>
+      <w:rPr>
+        <w:rFonts w:ascii="Monotype Sorts" w:hAnsi="Monotype Sorts" w:hint="default"/>
+      </w:rPr>
+    </w:lvl>
+    <w:lvl w:ilvl="1" w:tplc="2DEC37DC">
+      <w:numFmt w:val="bullet"/>
+      <w:lvlText w:val="l"/>
+      <w:lvlJc w:val="left"/>
+      <w:pPr>
+        <w:tabs>
+          <w:tab w:val="num" w:pos="1440"/>
+        </w:tabs>
+        <w:ind w:left="1440" w:hanging="360"/>
+      </w:pPr>
+      <w:rPr>
+        <w:rFonts w:ascii="Monotype Sorts" w:hAnsi="Monotype Sorts" w:hint="default"/>
+      </w:rPr>
+    </w:lvl>
+    <w:lvl w:ilvl="2" w:tplc="48FC6784" w:tentative="1">
+      <w:start w:val="1"/>
+      <w:numFmt w:val="bullet"/>
+      <w:lvlText w:val="n"/>
+      <w:lvlJc w:val="left"/>
+      <w:pPr>
+        <w:tabs>
+          <w:tab w:val="num" w:pos="2160"/>
+        </w:tabs>
+        <w:ind w:left="2160" w:hanging="360"/>
+      </w:pPr>
+      <w:rPr>
+        <w:rFonts w:ascii="Monotype Sorts" w:hAnsi="Monotype Sorts" w:hint="default"/>
+      </w:rPr>
+    </w:lvl>
+    <w:lvl w:ilvl="3" w:tplc="D21872DE" w:tentative="1">
+      <w:start w:val="1"/>
+      <w:numFmt w:val="bullet"/>
+      <w:lvlText w:val="n"/>
+      <w:lvlJc w:val="left"/>
+      <w:pPr>
+        <w:tabs>
+          <w:tab w:val="num" w:pos="2880"/>
+        </w:tabs>
+        <w:ind w:left="2880" w:hanging="360"/>
+      </w:pPr>
+      <w:rPr>
+        <w:rFonts w:ascii="Monotype Sorts" w:hAnsi="Monotype Sorts" w:hint="default"/>
+      </w:rPr>
+    </w:lvl>
+    <w:lvl w:ilvl="4" w:tplc="1AD845C8" w:tentative="1">
+      <w:start w:val="1"/>
+      <w:numFmt w:val="bullet"/>
+      <w:lvlText w:val="n"/>
+      <w:lvlJc w:val="left"/>
+      <w:pPr>
+        <w:tabs>
+          <w:tab w:val="num" w:pos="3600"/>
+        </w:tabs>
+        <w:ind w:left="3600" w:hanging="360"/>
+      </w:pPr>
+      <w:rPr>
+        <w:rFonts w:ascii="Monotype Sorts" w:hAnsi="Monotype Sorts" w:hint="default"/>
+      </w:rPr>
+    </w:lvl>
+    <w:lvl w:ilvl="5" w:tplc="54CCA178" w:tentative="1">
+      <w:start w:val="1"/>
+      <w:numFmt w:val="bullet"/>
+      <w:lvlText w:val="n"/>
+      <w:lvlJc w:val="left"/>
+      <w:pPr>
+        <w:tabs>
+          <w:tab w:val="num" w:pos="4320"/>
+        </w:tabs>
+        <w:ind w:left="4320" w:hanging="360"/>
+      </w:pPr>
+      <w:rPr>
+        <w:rFonts w:ascii="Monotype Sorts" w:hAnsi="Monotype Sorts" w:hint="default"/>
+      </w:rPr>
+    </w:lvl>
+    <w:lvl w:ilvl="6" w:tplc="0BDE9E92" w:tentative="1">
+      <w:start w:val="1"/>
+      <w:numFmt w:val="bullet"/>
+      <w:lvlText w:val="n"/>
+      <w:lvlJc w:val="left"/>
+      <w:pPr>
+        <w:tabs>
+          <w:tab w:val="num" w:pos="5040"/>
+        </w:tabs>
+        <w:ind w:left="5040" w:hanging="360"/>
+      </w:pPr>
+      <w:rPr>
+        <w:rFonts w:ascii="Monotype Sorts" w:hAnsi="Monotype Sorts" w:hint="default"/>
+      </w:rPr>
+    </w:lvl>
+    <w:lvl w:ilvl="7" w:tplc="C534D52C" w:tentative="1">
+      <w:start w:val="1"/>
+      <w:numFmt w:val="bullet"/>
+      <w:lvlText w:val="n"/>
+      <w:lvlJc w:val="left"/>
+      <w:pPr>
+        <w:tabs>
+          <w:tab w:val="num" w:pos="5760"/>
+        </w:tabs>
+        <w:ind w:left="5760" w:hanging="360"/>
+      </w:pPr>
+      <w:rPr>
+        <w:rFonts w:ascii="Monotype Sorts" w:hAnsi="Monotype Sorts" w:hint="default"/>
+      </w:rPr>
+    </w:lvl>
+    <w:lvl w:ilvl="8" w:tplc="AD564D90" w:tentative="1">
+      <w:start w:val="1"/>
+      <w:numFmt w:val="bullet"/>
+      <w:lvlText w:val="n"/>
+      <w:lvlJc w:val="left"/>
+      <w:pPr>
+        <w:tabs>
+          <w:tab w:val="num" w:pos="6480"/>
+        </w:tabs>
+        <w:ind w:left="6480" w:hanging="360"/>
+      </w:pPr>
+      <w:rPr>
+        <w:rFonts w:ascii="Monotype Sorts" w:hAnsi="Monotype Sorts" w:hint="default"/>
+      </w:rPr>
+    </w:lvl>
+  </w:abstractNum>
+  <w:abstractNum w:abstractNumId="5" w15:restartNumberingAfterBreak="0">
+    <w:nsid w:val="696812F8"/>
+    <w:multiLevelType w:val="hybridMultilevel"/>
+    <w:tmpl w:val="D0D2AB94"/>
+    <w:lvl w:ilvl="0" w:tplc="F94C9036">
+      <w:start w:val="1"/>
+      <w:numFmt w:val="bullet"/>
+      <w:lvlText w:val="n"/>
+      <w:lvlJc w:val="left"/>
+      <w:pPr>
+        <w:tabs>
+          <w:tab w:val="num" w:pos="720"/>
+        </w:tabs>
+        <w:ind w:left="720" w:hanging="360"/>
+      </w:pPr>
+      <w:rPr>
+        <w:rFonts w:ascii="Monotype Sorts" w:hAnsi="Monotype Sorts" w:hint="default"/>
+      </w:rPr>
+    </w:lvl>
+    <w:lvl w:ilvl="1" w:tplc="FAAAEF16" w:tentative="1">
+      <w:start w:val="1"/>
+      <w:numFmt w:val="bullet"/>
+      <w:lvlText w:val="n"/>
+      <w:lvlJc w:val="left"/>
+      <w:pPr>
+        <w:tabs>
+          <w:tab w:val="num" w:pos="1440"/>
+        </w:tabs>
+        <w:ind w:left="1440" w:hanging="360"/>
+      </w:pPr>
+      <w:rPr>
+        <w:rFonts w:ascii="Monotype Sorts" w:hAnsi="Monotype Sorts" w:hint="default"/>
+      </w:rPr>
+    </w:lvl>
+    <w:lvl w:ilvl="2" w:tplc="C75A4CA0" w:tentative="1">
+      <w:start w:val="1"/>
+      <w:numFmt w:val="bullet"/>
+      <w:lvlText w:val="n"/>
+      <w:lvlJc w:val="left"/>
+      <w:pPr>
+        <w:tabs>
+          <w:tab w:val="num" w:pos="2160"/>
+        </w:tabs>
+        <w:ind w:left="2160" w:hanging="360"/>
+      </w:pPr>
+      <w:rPr>
+        <w:rFonts w:ascii="Monotype Sorts" w:hAnsi="Monotype Sorts" w:hint="default"/>
+      </w:rPr>
+    </w:lvl>
+    <w:lvl w:ilvl="3" w:tplc="25163216" w:tentative="1">
+      <w:start w:val="1"/>
+      <w:numFmt w:val="bullet"/>
+      <w:lvlText w:val="n"/>
+      <w:lvlJc w:val="left"/>
+      <w:pPr>
+        <w:tabs>
+          <w:tab w:val="num" w:pos="2880"/>
+        </w:tabs>
+        <w:ind w:left="2880" w:hanging="360"/>
+      </w:pPr>
+      <w:rPr>
+        <w:rFonts w:ascii="Monotype Sorts" w:hAnsi="Monotype Sorts" w:hint="default"/>
+      </w:rPr>
+    </w:lvl>
+    <w:lvl w:ilvl="4" w:tplc="ED4C34CE" w:tentative="1">
+      <w:start w:val="1"/>
+      <w:numFmt w:val="bullet"/>
+      <w:lvlText w:val="n"/>
+      <w:lvlJc w:val="left"/>
+      <w:pPr>
+        <w:tabs>
+          <w:tab w:val="num" w:pos="3600"/>
+        </w:tabs>
+        <w:ind w:left="3600" w:hanging="360"/>
+      </w:pPr>
+      <w:rPr>
+        <w:rFonts w:ascii="Monotype Sorts" w:hAnsi="Monotype Sorts" w:hint="default"/>
+      </w:rPr>
+    </w:lvl>
+    <w:lvl w:ilvl="5" w:tplc="17F69FA8" w:tentative="1">
+      <w:start w:val="1"/>
+      <w:numFmt w:val="bullet"/>
+      <w:lvlText w:val="n"/>
+      <w:lvlJc w:val="left"/>
+      <w:pPr>
+        <w:tabs>
+          <w:tab w:val="num" w:pos="4320"/>
+        </w:tabs>
+        <w:ind w:left="4320" w:hanging="360"/>
+      </w:pPr>
+      <w:rPr>
+        <w:rFonts w:ascii="Monotype Sorts" w:hAnsi="Monotype Sorts" w:hint="default"/>
+      </w:rPr>
+    </w:lvl>
+    <w:lvl w:ilvl="6" w:tplc="78E69318" w:tentative="1">
+      <w:start w:val="1"/>
+      <w:numFmt w:val="bullet"/>
+      <w:lvlText w:val="n"/>
+      <w:lvlJc w:val="left"/>
+      <w:pPr>
+        <w:tabs>
+          <w:tab w:val="num" w:pos="5040"/>
+        </w:tabs>
+        <w:ind w:left="5040" w:hanging="360"/>
+      </w:pPr>
+      <w:rPr>
+        <w:rFonts w:ascii="Monotype Sorts" w:hAnsi="Monotype Sorts" w:hint="default"/>
+      </w:rPr>
+    </w:lvl>
+    <w:lvl w:ilvl="7" w:tplc="7CE4AC1A" w:tentative="1">
+      <w:start w:val="1"/>
+      <w:numFmt w:val="bullet"/>
+      <w:lvlText w:val="n"/>
+      <w:lvlJc w:val="left"/>
+      <w:pPr>
+        <w:tabs>
+          <w:tab w:val="num" w:pos="5760"/>
+        </w:tabs>
+        <w:ind w:left="5760" w:hanging="360"/>
+      </w:pPr>
+      <w:rPr>
+        <w:rFonts w:ascii="Monotype Sorts" w:hAnsi="Monotype Sorts" w:hint="default"/>
+      </w:rPr>
+    </w:lvl>
+    <w:lvl w:ilvl="8" w:tplc="D5DCFD54" w:tentative="1">
+      <w:start w:val="1"/>
+      <w:numFmt w:val="bullet"/>
+      <w:lvlText w:val="n"/>
+      <w:lvlJc w:val="left"/>
+      <w:pPr>
+        <w:tabs>
+          <w:tab w:val="num" w:pos="6480"/>
+        </w:tabs>
+        <w:ind w:left="6480" w:hanging="360"/>
+      </w:pPr>
+      <w:rPr>
+        <w:rFonts w:ascii="Monotype Sorts" w:hAnsi="Monotype Sorts" w:hint="default"/>
+      </w:rPr>
+    </w:lvl>
+  </w:abstractNum>
+  <w:abstractNum w:abstractNumId="6" w15:restartNumberingAfterBreak="0">
     <w:nsid w:val="76892776"/>
     <w:multiLevelType w:val="hybridMultilevel"/>
     <w:tmpl w:val="18061990"/>
@@ -3867,13 +6386,25 @@
     </w:lvl>
   </w:abstractNum>
   <w:num w:numId="1">
+    <w:abstractNumId w:val="3"/>
+  </w:num>
+  <w:num w:numId="2">
+    <w:abstractNumId w:val="6"/>
+  </w:num>
+  <w:num w:numId="3">
+    <w:abstractNumId w:val="2"/>
+  </w:num>
+  <w:num w:numId="4">
+    <w:abstractNumId w:val="4"/>
+  </w:num>
+  <w:num w:numId="5">
     <w:abstractNumId w:val="1"/>
   </w:num>
-  <w:num w:numId="2">
-    <w:abstractNumId w:val="2"/>
+  <w:num w:numId="6">
+    <w:abstractNumId w:val="0"/>
   </w:num>
-  <w:num w:numId="3">
-    <w:abstractNumId w:val="0"/>
+  <w:num w:numId="7">
+    <w:abstractNumId w:val="5"/>
   </w:num>
 </w:numbering>
 </file>

</xml_diff>